<commit_message>
part1 and part2 v1
</commit_message>
<xml_diff>
--- a/Coursework Project.docx
+++ b/Coursework Project.docx
@@ -254,7 +254,27 @@
           <w:sz w:val="36"/>
           <w:szCs w:val="36"/>
         </w:rPr>
-        <w:t>Joana Dias Maia</w:t>
+        <w:t xml:space="preserve">Joana </w:t>
+      </w:r>
+      <w:r>
+        <w:rPr>
+          <w:b/>
+          <w:bCs/>
+          <w:color w:val="833C0B"/>
+          <w:sz w:val="36"/>
+          <w:szCs w:val="36"/>
+        </w:rPr>
+        <w:t xml:space="preserve">Dias </w:t>
+      </w:r>
+      <w:r>
+        <w:rPr>
+          <w:b/>
+          <w:bCs/>
+          <w:color w:val="833C0B"/>
+          <w:sz w:val="36"/>
+          <w:szCs w:val="36"/>
+        </w:rPr>
+        <w:t>Maia</w:t>
       </w:r>
     </w:p>
     <w:p>
@@ -333,7 +353,7 @@
           <w:pPr>
             <w:pStyle w:val="ndice1"/>
             <w:tabs>
-              <w:tab w:val="right" w:leader="dot" w:pos="9016"/>
+              <w:tab w:val="right" w:leader="dot" w:pos="9736"/>
             </w:tabs>
             <w:rPr>
               <w:rFonts w:asciiTheme="minorHAnsi" w:eastAsiaTheme="minorEastAsia" w:hAnsiTheme="minorHAnsi"/>
@@ -353,7 +373,7 @@
           <w:r>
             <w:fldChar w:fldCharType="separate"/>
           </w:r>
-          <w:hyperlink w:anchor="_Toc204002251" w:history="1">
+          <w:hyperlink w:anchor="_Toc204095040" w:history="1">
             <w:r>
               <w:rPr>
                 <w:rStyle w:val="Hiperligao"/>
@@ -380,7 +400,7 @@
                 <w:noProof/>
                 <w:webHidden/>
               </w:rPr>
-              <w:instrText xml:space="preserve"> PAGEREF _Toc204002251 \h </w:instrText>
+              <w:instrText xml:space="preserve"> PAGEREF _Toc204095040 \h </w:instrText>
             </w:r>
             <w:r>
               <w:rPr>
@@ -415,7 +435,7 @@
           <w:pPr>
             <w:pStyle w:val="ndice2"/>
             <w:tabs>
-              <w:tab w:val="right" w:leader="dot" w:pos="9016"/>
+              <w:tab w:val="right" w:leader="dot" w:pos="9736"/>
             </w:tabs>
             <w:rPr>
               <w:rFonts w:asciiTheme="minorHAnsi" w:eastAsiaTheme="minorEastAsia" w:hAnsiTheme="minorHAnsi"/>
@@ -426,13 +446,13 @@
               <w:lang w:val="pt-PT" w:eastAsia="pt-PT"/>
             </w:rPr>
           </w:pPr>
-          <w:hyperlink w:anchor="_Toc204002252" w:history="1">
+          <w:hyperlink w:anchor="_Toc204095041" w:history="1">
             <w:r>
               <w:rPr>
                 <w:rStyle w:val="Hiperligao"/>
                 <w:noProof/>
               </w:rPr>
-              <w:t>Exercise a</w:t>
+              <w:t>Exercise A</w:t>
             </w:r>
             <w:r>
               <w:rPr>
@@ -453,7 +473,7 @@
                 <w:noProof/>
                 <w:webHidden/>
               </w:rPr>
-              <w:instrText xml:space="preserve"> PAGEREF _Toc204002252 \h </w:instrText>
+              <w:instrText xml:space="preserve"> PAGEREF _Toc204095041 \h </w:instrText>
             </w:r>
             <w:r>
               <w:rPr>
@@ -488,7 +508,7 @@
           <w:pPr>
             <w:pStyle w:val="ndice2"/>
             <w:tabs>
-              <w:tab w:val="right" w:leader="dot" w:pos="9016"/>
+              <w:tab w:val="right" w:leader="dot" w:pos="9736"/>
             </w:tabs>
             <w:rPr>
               <w:rFonts w:asciiTheme="minorHAnsi" w:eastAsiaTheme="minorEastAsia" w:hAnsiTheme="minorHAnsi"/>
@@ -499,7 +519,7 @@
               <w:lang w:val="pt-PT" w:eastAsia="pt-PT"/>
             </w:rPr>
           </w:pPr>
-          <w:hyperlink w:anchor="_Toc204002253" w:history="1">
+          <w:hyperlink w:anchor="_Toc204095042" w:history="1">
             <w:r>
               <w:rPr>
                 <w:rStyle w:val="Hiperligao"/>
@@ -526,7 +546,7 @@
                 <w:noProof/>
                 <w:webHidden/>
               </w:rPr>
-              <w:instrText xml:space="preserve"> PAGEREF _Toc204002253 \h </w:instrText>
+              <w:instrText xml:space="preserve"> PAGEREF _Toc204095042 \h </w:instrText>
             </w:r>
             <w:r>
               <w:rPr>
@@ -558,6 +578,225 @@
           </w:hyperlink>
         </w:p>
         <w:p>
+          <w:pPr>
+            <w:pStyle w:val="ndice1"/>
+            <w:tabs>
+              <w:tab w:val="right" w:leader="dot" w:pos="9736"/>
+            </w:tabs>
+            <w:rPr>
+              <w:rFonts w:asciiTheme="minorHAnsi" w:eastAsiaTheme="minorEastAsia" w:hAnsiTheme="minorHAnsi"/>
+              <w:noProof/>
+              <w:kern w:val="2"/>
+              <w:sz w:val="24"/>
+              <w:szCs w:val="24"/>
+              <w:lang w:val="pt-PT" w:eastAsia="pt-PT"/>
+            </w:rPr>
+          </w:pPr>
+          <w:hyperlink w:anchor="_Toc204095043" w:history="1">
+            <w:r>
+              <w:rPr>
+                <w:rStyle w:val="Hiperligao"/>
+                <w:noProof/>
+              </w:rPr>
+              <w:t>PART 2</w:t>
+            </w:r>
+            <w:r>
+              <w:rPr>
+                <w:noProof/>
+                <w:webHidden/>
+              </w:rPr>
+              <w:tab/>
+            </w:r>
+            <w:r>
+              <w:rPr>
+                <w:noProof/>
+                <w:webHidden/>
+              </w:rPr>
+              <w:fldChar w:fldCharType="begin"/>
+            </w:r>
+            <w:r>
+              <w:rPr>
+                <w:noProof/>
+                <w:webHidden/>
+              </w:rPr>
+              <w:instrText xml:space="preserve"> PAGEREF _Toc204095043 \h </w:instrText>
+            </w:r>
+            <w:r>
+              <w:rPr>
+                <w:noProof/>
+                <w:webHidden/>
+              </w:rPr>
+            </w:r>
+            <w:r>
+              <w:rPr>
+                <w:noProof/>
+                <w:webHidden/>
+              </w:rPr>
+              <w:fldChar w:fldCharType="separate"/>
+            </w:r>
+            <w:r>
+              <w:rPr>
+                <w:noProof/>
+                <w:webHidden/>
+              </w:rPr>
+              <w:t>5</w:t>
+            </w:r>
+            <w:r>
+              <w:rPr>
+                <w:noProof/>
+                <w:webHidden/>
+              </w:rPr>
+              <w:fldChar w:fldCharType="end"/>
+            </w:r>
+          </w:hyperlink>
+        </w:p>
+        <w:p>
+          <w:pPr>
+            <w:pStyle w:val="ndice2"/>
+            <w:tabs>
+              <w:tab w:val="right" w:leader="dot" w:pos="9736"/>
+            </w:tabs>
+            <w:rPr>
+              <w:rFonts w:asciiTheme="minorHAnsi" w:eastAsiaTheme="minorEastAsia" w:hAnsiTheme="minorHAnsi"/>
+              <w:noProof/>
+              <w:kern w:val="2"/>
+              <w:sz w:val="24"/>
+              <w:szCs w:val="24"/>
+              <w:lang w:val="pt-PT" w:eastAsia="pt-PT"/>
+            </w:rPr>
+          </w:pPr>
+          <w:hyperlink w:anchor="_Toc204095044" w:history="1">
+            <w:r>
+              <w:rPr>
+                <w:rStyle w:val="Hiperligao"/>
+                <w:noProof/>
+              </w:rPr>
+              <w:t>Exercise A</w:t>
+            </w:r>
+            <w:r>
+              <w:rPr>
+                <w:noProof/>
+                <w:webHidden/>
+              </w:rPr>
+              <w:tab/>
+            </w:r>
+            <w:r>
+              <w:rPr>
+                <w:noProof/>
+                <w:webHidden/>
+              </w:rPr>
+              <w:fldChar w:fldCharType="begin"/>
+            </w:r>
+            <w:r>
+              <w:rPr>
+                <w:noProof/>
+                <w:webHidden/>
+              </w:rPr>
+              <w:instrText xml:space="preserve"> PAGEREF _Toc204095044 \h </w:instrText>
+            </w:r>
+            <w:r>
+              <w:rPr>
+                <w:noProof/>
+                <w:webHidden/>
+              </w:rPr>
+            </w:r>
+            <w:r>
+              <w:rPr>
+                <w:noProof/>
+                <w:webHidden/>
+              </w:rPr>
+              <w:fldChar w:fldCharType="separate"/>
+            </w:r>
+            <w:r>
+              <w:rPr>
+                <w:noProof/>
+                <w:webHidden/>
+              </w:rPr>
+              <w:t>5</w:t>
+            </w:r>
+            <w:r>
+              <w:rPr>
+                <w:noProof/>
+                <w:webHidden/>
+              </w:rPr>
+              <w:fldChar w:fldCharType="end"/>
+            </w:r>
+          </w:hyperlink>
+        </w:p>
+        <w:p>
+          <w:pPr>
+            <w:pStyle w:val="ndice2"/>
+            <w:tabs>
+              <w:tab w:val="right" w:leader="dot" w:pos="9736"/>
+            </w:tabs>
+            <w:rPr>
+              <w:rFonts w:asciiTheme="minorHAnsi" w:eastAsiaTheme="minorEastAsia" w:hAnsiTheme="minorHAnsi"/>
+              <w:noProof/>
+              <w:kern w:val="2"/>
+              <w:sz w:val="24"/>
+              <w:szCs w:val="24"/>
+              <w:lang w:val="pt-PT" w:eastAsia="pt-PT"/>
+            </w:rPr>
+          </w:pPr>
+          <w:hyperlink w:anchor="_Toc204095045" w:history="1">
+            <w:r>
+              <w:rPr>
+                <w:rStyle w:val="Hiperligao"/>
+                <w:noProof/>
+              </w:rPr>
+              <w:t>Exercise B</w:t>
+            </w:r>
+            <w:r>
+              <w:rPr>
+                <w:noProof/>
+                <w:webHidden/>
+              </w:rPr>
+              <w:tab/>
+            </w:r>
+            <w:r>
+              <w:rPr>
+                <w:noProof/>
+                <w:webHidden/>
+              </w:rPr>
+              <w:fldChar w:fldCharType="begin"/>
+            </w:r>
+            <w:r>
+              <w:rPr>
+                <w:noProof/>
+                <w:webHidden/>
+              </w:rPr>
+              <w:instrText xml:space="preserve"> PAGEREF _Toc204095045 \h </w:instrText>
+            </w:r>
+            <w:r>
+              <w:rPr>
+                <w:noProof/>
+                <w:webHidden/>
+              </w:rPr>
+            </w:r>
+            <w:r>
+              <w:rPr>
+                <w:noProof/>
+                <w:webHidden/>
+              </w:rPr>
+              <w:fldChar w:fldCharType="separate"/>
+            </w:r>
+            <w:r>
+              <w:rPr>
+                <w:noProof/>
+                <w:webHidden/>
+              </w:rPr>
+              <w:t>6</w:t>
+            </w:r>
+            <w:r>
+              <w:rPr>
+                <w:noProof/>
+                <w:webHidden/>
+              </w:rPr>
+              <w:fldChar w:fldCharType="end"/>
+            </w:r>
+          </w:hyperlink>
+        </w:p>
+        <w:p>
           <w:r>
             <w:rPr>
               <w:b/>
@@ -589,7 +828,7 @@
       <w:pPr>
         <w:pStyle w:val="Ttulo1"/>
       </w:pPr>
-      <w:bookmarkStart w:id="0" w:name="_Toc204002251"/>
+      <w:bookmarkStart w:id="0" w:name="_Toc204095040"/>
       <w:r>
         <w:lastRenderedPageBreak/>
         <w:t>PART 1</w:t>
@@ -600,14 +839,14 @@
       <w:pPr>
         <w:pStyle w:val="Ttulo2"/>
       </w:pPr>
-      <w:bookmarkStart w:id="1" w:name="_Toc204002252"/>
+      <w:bookmarkStart w:id="1" w:name="_Toc204095041"/>
       <w:r>
         <w:t xml:space="preserve">Exercise </w:t>
       </w:r>
+      <w:r>
+        <w:t>A</w:t>
+      </w:r>
       <w:bookmarkEnd w:id="1"/>
-      <w:r>
-        <w:t>A</w:t>
-      </w:r>
     </w:p>
     <w:p>
       <w:pPr>
@@ -1008,11 +1247,6 @@
     </w:p>
     <w:p>
       <w:pPr>
-        <w:jc w:val="both"/>
-      </w:pPr>
-    </w:p>
-    <w:p>
-      <w:pPr>
         <w:jc w:val="center"/>
       </w:pPr>
       <w:r>
@@ -1020,10 +1254,10 @@
           <w:noProof/>
         </w:rPr>
         <w:drawing>
-          <wp:inline distT="0" distB="0" distL="0" distR="0" wp14:anchorId="17220DFE" wp14:editId="50C71A2A">
+          <wp:inline distT="0" distB="0" distL="0" distR="0" wp14:anchorId="34E016B6" wp14:editId="78C9262E">
             <wp:extent cx="4476972" cy="2445777"/>
             <wp:effectExtent l="0" t="0" r="0" b="0"/>
-            <wp:docPr id="1518432065" name="Imagem 8"/>
+            <wp:docPr id="1518432065" name="Imagem 8" descr="Uma imagem com texto, diagrama, Gráfico, captura de ecrã&#10;&#10;Os conteúdos gerados por IA podem estar incorretos."/>
             <wp:cNvGraphicFramePr>
               <a:graphicFrameLocks xmlns:a="http://schemas.openxmlformats.org/drawingml/2006/main" noChangeAspect="1"/>
             </wp:cNvGraphicFramePr>
@@ -1031,7 +1265,7 @@
               <a:graphicData uri="http://schemas.openxmlformats.org/drawingml/2006/picture">
                 <pic:pic xmlns:pic="http://schemas.openxmlformats.org/drawingml/2006/picture">
                   <pic:nvPicPr>
-                    <pic:cNvPr id="1518432065" name="Imagem 8"/>
+                    <pic:cNvPr id="1518432065" name="Imagem 8" descr="Uma imagem com texto, diagrama, Gráfico, captura de ecrã&#10;&#10;Os conteúdos gerados por IA podem estar incorretos."/>
                     <pic:cNvPicPr>
                       <a:picLocks noChangeAspect="1" noChangeArrowheads="1"/>
                     </pic:cNvPicPr>
@@ -1076,6 +1310,41 @@
     </w:p>
     <w:p>
       <w:pPr>
+        <w:pStyle w:val="Legenda"/>
+        <w:jc w:val="center"/>
+      </w:pPr>
+      <w:r>
+        <w:t xml:space="preserve">Figure </w:t>
+      </w:r>
+      <w:r>
+        <w:fldChar w:fldCharType="begin"/>
+      </w:r>
+      <w:r>
+        <w:instrText xml:space="preserve"> SEQ Figure \* ARABIC </w:instrText>
+      </w:r>
+      <w:r>
+        <w:fldChar w:fldCharType="separate"/>
+      </w:r>
+      <w:r>
+        <w:rPr>
+          <w:noProof/>
+        </w:rPr>
+        <w:t>1</w:t>
+      </w:r>
+      <w:r>
+        <w:fldChar w:fldCharType="end"/>
+      </w:r>
+      <w:r>
+        <w:t xml:space="preserve"> - Random Walk Metropolis Histogram and Kernel Density Plot, and f(x)</w:t>
+      </w:r>
+    </w:p>
+    <w:p>
+      <w:pPr>
+        <w:jc w:val="both"/>
+      </w:pPr>
+    </w:p>
+    <w:p>
+      <w:pPr>
         <w:jc w:val="both"/>
         <w:rPr>
           <w:lang w:val="pt-PT"/>
@@ -1154,9 +1423,24 @@
     </w:p>
     <w:p>
       <w:pPr>
+        <w:spacing w:after="160" w:line="259" w:lineRule="auto"/>
+        <w:rPr>
+          <w:b/>
+          <w:bCs/>
+          <w:color w:val="2F5496"/>
+          <w:sz w:val="24"/>
+          <w:szCs w:val="24"/>
+        </w:rPr>
+      </w:pPr>
+      <w:r>
+        <w:br w:type="page"/>
+      </w:r>
+    </w:p>
+    <w:p>
+      <w:pPr>
         <w:pStyle w:val="Ttulo2"/>
       </w:pPr>
-      <w:bookmarkStart w:id="2" w:name="_Toc204002253"/>
+      <w:bookmarkStart w:id="2" w:name="_Toc204095042"/>
       <w:r>
         <w:lastRenderedPageBreak/>
         <w:t>Exercise B</w:t>
@@ -1569,13 +1853,10 @@
       </w:r>
       <w:proofErr w:type="spellEnd"/>
       <w:r>
-        <w:t xml:space="preserve"> over the values of s, in which a dot was purple if above 1.05 or green if below or equal to 1.05:</w:t>
-      </w:r>
-      <w:r>
-        <w:rPr>
-          <w:noProof/>
-        </w:rPr>
-        <w:t xml:space="preserve"> </w:t>
+        <w:t xml:space="preserve"> over the values of s, in which a dot was purple if above 1.05 or green if below or equal to 1.05</w:t>
+      </w:r>
+      <w:r>
+        <w:t>:</w:t>
       </w:r>
     </w:p>
     <w:p>
@@ -1584,16 +1865,16 @@
           <w:noProof/>
         </w:rPr>
         <w:drawing>
-          <wp:anchor distT="0" distB="0" distL="114300" distR="114300" simplePos="0" relativeHeight="251658240" behindDoc="0" locked="0" layoutInCell="1" allowOverlap="1" wp14:anchorId="0737DBFE" wp14:editId="6EB38E2E">
+          <wp:anchor distT="0" distB="0" distL="114300" distR="114300" simplePos="0" relativeHeight="251658240" behindDoc="0" locked="0" layoutInCell="1" allowOverlap="1" wp14:anchorId="0737DBFE" wp14:editId="4EB19542">
             <wp:simplePos x="0" y="0"/>
             <wp:positionH relativeFrom="margin">
               <wp:align>center</wp:align>
             </wp:positionH>
             <wp:positionV relativeFrom="paragraph">
-              <wp:posOffset>28593</wp:posOffset>
+              <wp:posOffset>27305</wp:posOffset>
             </wp:positionV>
-            <wp:extent cx="3670300" cy="2304415"/>
-            <wp:effectExtent l="0" t="0" r="6350" b="635"/>
+            <wp:extent cx="4243070" cy="2663825"/>
+            <wp:effectExtent l="0" t="0" r="5080" b="3175"/>
             <wp:wrapSquare wrapText="bothSides"/>
             <wp:docPr id="1376734594" name="Imagem 5"/>
             <wp:cNvGraphicFramePr>
@@ -1624,7 +1905,7 @@
                   <pic:spPr bwMode="auto">
                     <a:xfrm>
                       <a:off x="0" y="0"/>
-                      <a:ext cx="3670300" cy="2304415"/>
+                      <a:ext cx="4243070" cy="2663825"/>
                     </a:xfrm>
                     <a:prstGeom prst="rect">
                       <a:avLst/>
@@ -1683,19 +1964,1731 @@
     </w:p>
     <w:p>
       <w:pPr>
+        <w:spacing w:after="160" w:line="259" w:lineRule="auto"/>
+        <w:rPr>
+          <w:b/>
+          <w:bCs/>
+          <w:color w:val="1F3864"/>
+          <w:sz w:val="28"/>
+          <w:szCs w:val="28"/>
+        </w:rPr>
+      </w:pPr>
+      <w:r>
+        <w:rPr>
+          <w:noProof/>
+        </w:rPr>
+        <mc:AlternateContent>
+          <mc:Choice Requires="wps">
+            <w:drawing>
+              <wp:anchor distT="0" distB="0" distL="114300" distR="114300" simplePos="0" relativeHeight="251660288" behindDoc="0" locked="0" layoutInCell="1" allowOverlap="1" wp14:anchorId="68BC54D1" wp14:editId="399315DF">
+                <wp:simplePos x="0" y="0"/>
+                <wp:positionH relativeFrom="margin">
+                  <wp:align>center</wp:align>
+                </wp:positionH>
+                <wp:positionV relativeFrom="paragraph">
+                  <wp:posOffset>384211</wp:posOffset>
+                </wp:positionV>
+                <wp:extent cx="4597400" cy="635"/>
+                <wp:effectExtent l="0" t="0" r="0" b="635"/>
+                <wp:wrapSquare wrapText="bothSides"/>
+                <wp:docPr id="1015475713" name="Caixa de texto 1"/>
+                <wp:cNvGraphicFramePr/>
+                <a:graphic xmlns:a="http://schemas.openxmlformats.org/drawingml/2006/main">
+                  <a:graphicData uri="http://schemas.microsoft.com/office/word/2010/wordprocessingShape">
+                    <wps:wsp>
+                      <wps:cNvSpPr txBox="1"/>
+                      <wps:spPr>
+                        <a:xfrm>
+                          <a:off x="0" y="0"/>
+                          <a:ext cx="4597400" cy="635"/>
+                        </a:xfrm>
+                        <a:prstGeom prst="rect">
+                          <a:avLst/>
+                        </a:prstGeom>
+                        <a:solidFill>
+                          <a:prstClr val="white"/>
+                        </a:solidFill>
+                        <a:ln>
+                          <a:noFill/>
+                        </a:ln>
+                      </wps:spPr>
+                      <wps:txbx>
+                        <w:txbxContent>
+                          <w:p>
+                            <w:pPr>
+                              <w:pStyle w:val="Legenda"/>
+                              <w:jc w:val="center"/>
+                              <w:rPr>
+                                <w:noProof/>
+                                <w:sz w:val="20"/>
+                                <w:szCs w:val="20"/>
+                              </w:rPr>
+                            </w:pPr>
+                            <w:r>
+                              <w:t xml:space="preserve">Figure </w:t>
+                            </w:r>
+                            <w:r>
+                              <w:fldChar w:fldCharType="begin"/>
+                            </w:r>
+                            <w:r>
+                              <w:instrText xml:space="preserve"> SEQ Figure \* ARABIC </w:instrText>
+                            </w:r>
+                            <w:r>
+                              <w:fldChar w:fldCharType="separate"/>
+                            </w:r>
+                            <w:r>
+                              <w:rPr>
+                                <w:noProof/>
+                              </w:rPr>
+                              <w:t>2</w:t>
+                            </w:r>
+                            <w:r>
+                              <w:fldChar w:fldCharType="end"/>
+                            </w:r>
+                            <w:r>
+                              <w:t xml:space="preserve"> - Scatter Plot of </w:t>
+                            </w:r>
+                            <w:proofErr w:type="spellStart"/>
+                            <w:r>
+                              <w:t>R_hat</w:t>
+                            </w:r>
+                            <w:proofErr w:type="spellEnd"/>
+                            <w:r>
+                              <w:t xml:space="preserve"> over s values, across all values of </w:t>
+                            </w:r>
+                            <w:proofErr w:type="spellStart"/>
+                            <w:r>
+                              <w:t>R_hat</w:t>
+                            </w:r>
+                            <w:proofErr w:type="spellEnd"/>
+                            <w:r>
+                              <w:t xml:space="preserve"> (left) and zoomed in to values of R_hat between 0 and 2 (right)</w:t>
+                            </w:r>
+                          </w:p>
+                        </w:txbxContent>
+                      </wps:txbx>
+                      <wps:bodyPr rot="0" spcFirstLastPara="0" vertOverflow="overflow" horzOverflow="overflow" vert="horz" wrap="square" lIns="0" tIns="0" rIns="0" bIns="0" numCol="1" spcCol="0" rtlCol="0" fromWordArt="0" anchor="t" anchorCtr="0" forceAA="0" compatLnSpc="1">
+                        <a:prstTxWarp prst="textNoShape">
+                          <a:avLst/>
+                        </a:prstTxWarp>
+                        <a:spAutoFit/>
+                      </wps:bodyPr>
+                    </wps:wsp>
+                  </a:graphicData>
+                </a:graphic>
+                <wp14:sizeRelH relativeFrom="margin">
+                  <wp14:pctWidth>0</wp14:pctWidth>
+                </wp14:sizeRelH>
+              </wp:anchor>
+            </w:drawing>
+          </mc:Choice>
+          <mc:Fallback>
+            <w:pict>
+              <v:shapetype w14:anchorId="68BC54D1" id="_x0000_t202" coordsize="21600,21600" o:spt="202" path="m,l,21600r21600,l21600,xe">
+                <v:stroke joinstyle="miter"/>
+                <v:path gradientshapeok="t" o:connecttype="rect"/>
+              </v:shapetype>
+              <v:shape id="Caixa de texto 1" o:spid="_x0000_s1026" type="#_x0000_t202" style="position:absolute;margin-left:0;margin-top:30.25pt;width:362pt;height:.05pt;z-index:251660288;visibility:visible;mso-wrap-style:square;mso-width-percent:0;mso-wrap-distance-left:9pt;mso-wrap-distance-top:0;mso-wrap-distance-right:9pt;mso-wrap-distance-bottom:0;mso-position-horizontal:center;mso-position-horizontal-relative:margin;mso-position-vertical:absolute;mso-position-vertical-relative:text;mso-width-percent:0;mso-width-relative:margin;v-text-anchor:top" o:gfxdata="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" stroked="f">
+                <v:textbox style="mso-fit-shape-to-text:t" inset="0,0,0,0">
+                  <w:txbxContent>
+                    <w:p>
+                      <w:pPr>
+                        <w:pStyle w:val="Legenda"/>
+                        <w:jc w:val="center"/>
+                        <w:rPr>
+                          <w:noProof/>
+                          <w:sz w:val="20"/>
+                          <w:szCs w:val="20"/>
+                        </w:rPr>
+                      </w:pPr>
+                      <w:r>
+                        <w:t xml:space="preserve">Figure </w:t>
+                      </w:r>
+                      <w:r>
+                        <w:fldChar w:fldCharType="begin"/>
+                      </w:r>
+                      <w:r>
+                        <w:instrText xml:space="preserve"> SEQ Figure \* ARABIC </w:instrText>
+                      </w:r>
+                      <w:r>
+                        <w:fldChar w:fldCharType="separate"/>
+                      </w:r>
+                      <w:r>
+                        <w:rPr>
+                          <w:noProof/>
+                        </w:rPr>
+                        <w:t>2</w:t>
+                      </w:r>
+                      <w:r>
+                        <w:fldChar w:fldCharType="end"/>
+                      </w:r>
+                      <w:r>
+                        <w:t xml:space="preserve"> - Scatter Plot of </w:t>
+                      </w:r>
+                      <w:proofErr w:type="spellStart"/>
+                      <w:r>
+                        <w:t>R_hat</w:t>
+                      </w:r>
+                      <w:proofErr w:type="spellEnd"/>
+                      <w:r>
+                        <w:t xml:space="preserve"> over s values, across all values of </w:t>
+                      </w:r>
+                      <w:proofErr w:type="spellStart"/>
+                      <w:r>
+                        <w:t>R_hat</w:t>
+                      </w:r>
+                      <w:proofErr w:type="spellEnd"/>
+                      <w:r>
+                        <w:t xml:space="preserve"> (left) and zoomed in to values of R_hat between 0 and 2 (right)</w:t>
+                      </w:r>
+                    </w:p>
+                  </w:txbxContent>
+                </v:textbox>
+                <w10:wrap type="square" anchorx="margin"/>
+              </v:shape>
+            </w:pict>
+          </mc:Fallback>
+        </mc:AlternateContent>
+      </w:r>
+      <w:r>
+        <w:br w:type="page"/>
+      </w:r>
+    </w:p>
+    <w:p>
+      <w:pPr>
         <w:pStyle w:val="Ttulo1"/>
       </w:pPr>
+      <w:bookmarkStart w:id="3" w:name="_Toc204095043"/>
       <w:r>
         <w:lastRenderedPageBreak/>
         <w:t>PART 2</w:t>
       </w:r>
+      <w:bookmarkEnd w:id="3"/>
+    </w:p>
+    <w:p>
+      <w:pPr>
+        <w:jc w:val="both"/>
+      </w:pPr>
+      <w:r>
+        <w:t>To handle the large airline dataset</w:t>
+      </w:r>
+      <w:r>
+        <w:t xml:space="preserve">, </w:t>
+      </w:r>
+      <w:r>
+        <w:t xml:space="preserve">I created a local SQLite database </w:t>
+      </w:r>
+      <w:r>
+        <w:t xml:space="preserve">(airlines) </w:t>
+      </w:r>
+      <w:r>
+        <w:t xml:space="preserve">using the </w:t>
+      </w:r>
+      <w:proofErr w:type="spellStart"/>
+      <w:r>
+        <w:t>RSQLite</w:t>
+      </w:r>
+      <w:proofErr w:type="spellEnd"/>
+      <w:r>
+        <w:t xml:space="preserve"> and </w:t>
+      </w:r>
+      <w:proofErr w:type="spellStart"/>
+      <w:r>
+        <w:t>dplyr</w:t>
+      </w:r>
+      <w:proofErr w:type="spellEnd"/>
+      <w:r>
+        <w:t xml:space="preserve"> packages in R. First, I ensured any previous version of the database was removed to avoid duplicate records.</w:t>
+      </w:r>
+      <w:r>
+        <w:t xml:space="preserve"> </w:t>
+      </w:r>
+      <w:r>
+        <w:t xml:space="preserve">In Python, </w:t>
+      </w:r>
+      <w:proofErr w:type="spellStart"/>
+      <w:r>
+        <w:t>chunksize</w:t>
+      </w:r>
+      <w:proofErr w:type="spellEnd"/>
+      <w:r>
+        <w:t xml:space="preserve"> was used due to the heavy size of the tables. Additionally in R, a reference to those was use for </w:t>
+      </w:r>
+      <w:proofErr w:type="spellStart"/>
+      <w:r>
+        <w:t>dyplr</w:t>
+      </w:r>
+      <w:proofErr w:type="spellEnd"/>
+      <w:r>
+        <w:t xml:space="preserve">. </w:t>
+      </w:r>
+      <w:r>
+        <w:t xml:space="preserve">Before importing the </w:t>
+      </w:r>
+      <w:proofErr w:type="spellStart"/>
+      <w:r>
+        <w:t>dataframes</w:t>
+      </w:r>
+      <w:proofErr w:type="spellEnd"/>
+      <w:r>
+        <w:t xml:space="preserve"> into the database, all </w:t>
+      </w:r>
+      <w:proofErr w:type="gramStart"/>
+      <w:r>
+        <w:t>columns</w:t>
+      </w:r>
+      <w:proofErr w:type="gramEnd"/>
+      <w:r>
+        <w:t xml:space="preserve"> headers were changed to lowercase to facilitate working the data. </w:t>
+      </w:r>
+      <w:r>
+        <w:t>The selected five consecutive years for the exercise were 2004 to 2008.</w:t>
+      </w:r>
+      <w:r>
+        <w:t xml:space="preserve"> All the </w:t>
+      </w:r>
+      <w:proofErr w:type="spellStart"/>
+      <w:r>
+        <w:t>ontime</w:t>
+      </w:r>
+      <w:proofErr w:type="spellEnd"/>
+      <w:r>
+        <w:t xml:space="preserve"> </w:t>
+      </w:r>
+      <w:proofErr w:type="spellStart"/>
+      <w:r>
+        <w:t>dataframes</w:t>
+      </w:r>
+      <w:proofErr w:type="spellEnd"/>
+      <w:r>
+        <w:t xml:space="preserve"> were loaded independently and then merged before writing the tables in the database.</w:t>
+      </w:r>
+      <w:r>
+        <w:t xml:space="preserve"> </w:t>
+      </w:r>
+      <w:r>
+        <w:t>Additional tables for airports, carriers, and planes were also imported.</w:t>
+      </w:r>
+    </w:p>
+    <w:p/>
+    <w:p>
+      <w:pPr>
+        <w:pStyle w:val="Ttulo2"/>
+      </w:pPr>
+      <w:bookmarkStart w:id="4" w:name="_Toc204095044"/>
+      <w:r>
+        <w:t>Exercise A</w:t>
+      </w:r>
+      <w:bookmarkEnd w:id="4"/>
+    </w:p>
+    <w:p>
+      <w:pPr>
+        <w:jc w:val="both"/>
+      </w:pPr>
+      <w:r>
+        <w:t>Instead of considering the actual departure time</w:t>
+      </w:r>
+      <w:r>
+        <w:t xml:space="preserve"> (</w:t>
+      </w:r>
+      <w:proofErr w:type="spellStart"/>
+      <w:r>
+        <w:t>deptime</w:t>
+      </w:r>
+      <w:proofErr w:type="spellEnd"/>
+      <w:r>
+        <w:t>)</w:t>
+      </w:r>
+      <w:r>
+        <w:t>, it was considered the scheduled departure time</w:t>
+      </w:r>
+      <w:r>
+        <w:t xml:space="preserve"> (</w:t>
+      </w:r>
+      <w:proofErr w:type="spellStart"/>
+      <w:r>
+        <w:t>crsdeptime</w:t>
+      </w:r>
+      <w:proofErr w:type="spellEnd"/>
+      <w:r>
+        <w:t xml:space="preserve">), because the variable </w:t>
+      </w:r>
+      <w:proofErr w:type="spellStart"/>
+      <w:r>
+        <w:t>deptime</w:t>
+      </w:r>
+      <w:proofErr w:type="spellEnd"/>
+      <w:r>
+        <w:t xml:space="preserve"> had 608611 </w:t>
+      </w:r>
+      <w:proofErr w:type="spellStart"/>
+      <w:r>
+        <w:t>missings</w:t>
+      </w:r>
+      <w:proofErr w:type="spellEnd"/>
+      <w:r>
+        <w:t xml:space="preserve">, and </w:t>
+      </w:r>
+      <w:proofErr w:type="spellStart"/>
+      <w:r>
+        <w:t>crsdeptime</w:t>
+      </w:r>
+      <w:proofErr w:type="spellEnd"/>
+      <w:r>
+        <w:t xml:space="preserve"> had none.</w:t>
+      </w:r>
+      <w:r>
+        <w:t xml:space="preserve"> </w:t>
+      </w:r>
+      <w:r>
+        <w:t xml:space="preserve">For this question, </w:t>
+      </w:r>
+      <w:r>
+        <w:t xml:space="preserve">it was not </w:t>
+      </w:r>
+      <w:proofErr w:type="gramStart"/>
+      <w:r>
+        <w:t>took</w:t>
+      </w:r>
+      <w:proofErr w:type="gramEnd"/>
+      <w:r>
+        <w:t xml:space="preserve"> into account if there were diverted or cancelled flights, as all of this had missing arrival delay so were excluded automatically. It</w:t>
+      </w:r>
+      <w:r>
+        <w:t xml:space="preserve"> was considered that the hours and days of the week with least mean arrival delay were the best moments to minimise delays. </w:t>
+      </w:r>
+      <w:proofErr w:type="gramStart"/>
+      <w:r>
+        <w:t>In order to</w:t>
+      </w:r>
+      <w:proofErr w:type="gramEnd"/>
+      <w:r>
+        <w:t xml:space="preserve"> make the output table more readable the days of the week, which were in a numeric format</w:t>
+      </w:r>
+      <w:r>
+        <w:t>, an additional variable was created (</w:t>
+      </w:r>
+      <w:proofErr w:type="spellStart"/>
+      <w:r>
+        <w:t>weekday_label</w:t>
+      </w:r>
+      <w:proofErr w:type="spellEnd"/>
+      <w:r>
+        <w:t xml:space="preserve">, such that </w:t>
+      </w:r>
+      <w:r>
+        <w:t xml:space="preserve">1 = Monday, 2 = Tuesday, </w:t>
+      </w:r>
+      <w:r>
+        <w:t>and so on</w:t>
+      </w:r>
+      <w:r>
+        <w:t xml:space="preserve">. Additionally, the times come in a format of hour and minutes (e.g. 630 is 06:30), so to better </w:t>
+      </w:r>
+      <w:r>
+        <w:t>understand the hours, the format was changed to HHMM and then extracted only the hour, discarding the minutes</w:t>
+      </w:r>
+      <w:r>
+        <w:t xml:space="preserve"> in a new variable (hour)</w:t>
+      </w:r>
+      <w:r>
+        <w:t>.</w:t>
+      </w:r>
+    </w:p>
+    <w:p>
+      <w:pPr>
+        <w:jc w:val="both"/>
+      </w:pPr>
+      <w:r>
+        <w:t xml:space="preserve">From </w:t>
+      </w:r>
+      <w:r>
+        <w:fldChar w:fldCharType="begin"/>
+      </w:r>
+      <w:r>
+        <w:instrText xml:space="preserve"> REF _Ref204094513 \h </w:instrText>
+      </w:r>
+      <w:r>
+        <w:fldChar w:fldCharType="separate"/>
+      </w:r>
+      <w:r>
+        <w:t xml:space="preserve">Table </w:t>
+      </w:r>
+      <w:r>
+        <w:rPr>
+          <w:noProof/>
+        </w:rPr>
+        <w:t>1</w:t>
+      </w:r>
+      <w:r>
+        <w:fldChar w:fldCharType="end"/>
+      </w:r>
+      <w:r>
+        <w:t>, we can see that o</w:t>
+      </w:r>
+      <w:r>
+        <w:t xml:space="preserve">verall, across the five years examined, </w:t>
+      </w:r>
+      <w:r>
+        <w:t>Saturdays had the least average arrival delay (AAD)</w:t>
+      </w:r>
+      <w:r>
+        <w:t>.</w:t>
+      </w:r>
+      <w:r>
+        <w:t xml:space="preserve"> </w:t>
+      </w:r>
+      <w:r>
+        <w:t xml:space="preserve">Considering the best hour per year, </w:t>
+      </w:r>
+      <w:r>
+        <w:t xml:space="preserve">it was 4am in 2004 and 2008, 5am in 2005 and 2006, and 3 am in 2007. </w:t>
+      </w:r>
+      <w:r>
+        <w:t xml:space="preserve"> If we took both the day of the week and hour of the day to select the best time to minimise delays</w:t>
+      </w:r>
+      <w:r>
+        <w:t xml:space="preserve"> was Sundays at 3 am in 2004, Wednesdays at 3 am in 2005, Thursdays at 4 am in 2006, Wednesday at 3 am in 2007 and Tuesday at 4 am in 2008. It is interesting to note that considering both day and hour, we keep the same hour or close to it to when considering only the hour, however Saturday never comes up.</w:t>
+      </w:r>
+    </w:p>
+    <w:p>
+      <w:pPr>
+        <w:jc w:val="both"/>
+      </w:pPr>
+    </w:p>
+    <w:p>
+      <w:pPr>
+        <w:pStyle w:val="Legenda"/>
+        <w:keepNext/>
+        <w:jc w:val="center"/>
+      </w:pPr>
+      <w:bookmarkStart w:id="5" w:name="_Ref204094513"/>
+      <w:r>
+        <w:t xml:space="preserve">Table </w:t>
+      </w:r>
+      <w:r>
+        <w:fldChar w:fldCharType="begin"/>
+      </w:r>
+      <w:r>
+        <w:instrText xml:space="preserve"> SEQ Table \* ARABIC </w:instrText>
+      </w:r>
+      <w:r>
+        <w:fldChar w:fldCharType="separate"/>
+      </w:r>
+      <w:r>
+        <w:rPr>
+          <w:noProof/>
+        </w:rPr>
+        <w:t>1</w:t>
+      </w:r>
+      <w:r>
+        <w:fldChar w:fldCharType="end"/>
+      </w:r>
+      <w:bookmarkEnd w:id="5"/>
+      <w:r>
+        <w:t xml:space="preserve"> - Best time to Fly to Minimise Delays per Year, considering Day of the Week, Hour of the Day, or both</w:t>
+      </w:r>
+    </w:p>
+    <w:p>
+      <w:pPr>
+        <w:jc w:val="both"/>
+      </w:pPr>
+      <w:r>
+        <w:rPr>
+          <w:noProof/>
+        </w:rPr>
+        <w:drawing>
+          <wp:inline distT="0" distB="0" distL="0" distR="0" wp14:anchorId="024F209A" wp14:editId="7F8FD354">
+            <wp:extent cx="1867436" cy="1983904"/>
+            <wp:effectExtent l="0" t="0" r="0" b="0"/>
+            <wp:docPr id="1369363286" name="Imagem 1"/>
+            <wp:cNvGraphicFramePr>
+              <a:graphicFrameLocks xmlns:a="http://schemas.openxmlformats.org/drawingml/2006/main" noChangeAspect="1"/>
+            </wp:cNvGraphicFramePr>
+            <a:graphic xmlns:a="http://schemas.openxmlformats.org/drawingml/2006/main">
+              <a:graphicData uri="http://schemas.openxmlformats.org/drawingml/2006/picture">
+                <pic:pic xmlns:pic="http://schemas.openxmlformats.org/drawingml/2006/picture">
+                  <pic:nvPicPr>
+                    <pic:cNvPr id="0" name="Picture 1"/>
+                    <pic:cNvPicPr>
+                      <a:picLocks noChangeAspect="1" noChangeArrowheads="1"/>
+                    </pic:cNvPicPr>
+                  </pic:nvPicPr>
+                  <pic:blipFill rotWithShape="1">
+                    <a:blip r:embed="rId10">
+                      <a:extLst>
+                        <a:ext uri="{28A0092B-C50C-407E-A947-70E740481C1C}">
+                          <a14:useLocalDpi xmlns:a14="http://schemas.microsoft.com/office/drawing/2010/main" val="0"/>
+                        </a:ext>
+                      </a:extLst>
+                    </a:blip>
+                    <a:srcRect l="5296" t="1965" r="3257" b="4328"/>
+                    <a:stretch>
+                      <a:fillRect/>
+                    </a:stretch>
+                  </pic:blipFill>
+                  <pic:spPr bwMode="auto">
+                    <a:xfrm>
+                      <a:off x="0" y="0"/>
+                      <a:ext cx="1876476" cy="1993507"/>
+                    </a:xfrm>
+                    <a:prstGeom prst="rect">
+                      <a:avLst/>
+                    </a:prstGeom>
+                    <a:noFill/>
+                    <a:ln>
+                      <a:noFill/>
+                    </a:ln>
+                    <a:extLst>
+                      <a:ext uri="{53640926-AAD7-44D8-BBD7-CCE9431645EC}">
+                        <a14:shadowObscured xmlns:a14="http://schemas.microsoft.com/office/drawing/2010/main"/>
+                      </a:ext>
+                    </a:extLst>
+                  </pic:spPr>
+                </pic:pic>
+              </a:graphicData>
+            </a:graphic>
+          </wp:inline>
+        </w:drawing>
+      </w:r>
+      <w:r>
+        <w:rPr>
+          <w:noProof/>
+        </w:rPr>
+        <w:drawing>
+          <wp:inline distT="0" distB="0" distL="0" distR="0" wp14:anchorId="19F9C51B" wp14:editId="674EBEE4">
+            <wp:extent cx="1876468" cy="2007870"/>
+            <wp:effectExtent l="0" t="0" r="9525" b="0"/>
+            <wp:docPr id="1106424318" name="Imagem 2"/>
+            <wp:cNvGraphicFramePr>
+              <a:graphicFrameLocks xmlns:a="http://schemas.openxmlformats.org/drawingml/2006/main" noChangeAspect="1"/>
+            </wp:cNvGraphicFramePr>
+            <a:graphic xmlns:a="http://schemas.openxmlformats.org/drawingml/2006/main">
+              <a:graphicData uri="http://schemas.openxmlformats.org/drawingml/2006/picture">
+                <pic:pic xmlns:pic="http://schemas.openxmlformats.org/drawingml/2006/picture">
+                  <pic:nvPicPr>
+                    <pic:cNvPr id="0" name="Picture 2"/>
+                    <pic:cNvPicPr>
+                      <a:picLocks noChangeAspect="1" noChangeArrowheads="1"/>
+                    </pic:cNvPicPr>
+                  </pic:nvPicPr>
+                  <pic:blipFill rotWithShape="1">
+                    <a:blip r:embed="rId11">
+                      <a:extLst>
+                        <a:ext uri="{28A0092B-C50C-407E-A947-70E740481C1C}">
+                          <a14:useLocalDpi xmlns:a14="http://schemas.microsoft.com/office/drawing/2010/main" val="0"/>
+                        </a:ext>
+                      </a:extLst>
+                    </a:blip>
+                    <a:srcRect l="8889" t="368" r="6481" b="9568"/>
+                    <a:stretch>
+                      <a:fillRect/>
+                    </a:stretch>
+                  </pic:blipFill>
+                  <pic:spPr bwMode="auto">
+                    <a:xfrm>
+                      <a:off x="0" y="0"/>
+                      <a:ext cx="1892287" cy="2024797"/>
+                    </a:xfrm>
+                    <a:prstGeom prst="rect">
+                      <a:avLst/>
+                    </a:prstGeom>
+                    <a:noFill/>
+                    <a:ln>
+                      <a:noFill/>
+                    </a:ln>
+                    <a:extLst>
+                      <a:ext uri="{53640926-AAD7-44D8-BBD7-CCE9431645EC}">
+                        <a14:shadowObscured xmlns:a14="http://schemas.microsoft.com/office/drawing/2010/main"/>
+                      </a:ext>
+                    </a:extLst>
+                  </pic:spPr>
+                </pic:pic>
+              </a:graphicData>
+            </a:graphic>
+          </wp:inline>
+        </w:drawing>
+      </w:r>
+      <w:r>
+        <w:rPr>
+          <w:noProof/>
+        </w:rPr>
+        <w:drawing>
+          <wp:inline distT="0" distB="0" distL="0" distR="0" wp14:anchorId="3D444933" wp14:editId="705DE508">
+            <wp:extent cx="2422954" cy="1981593"/>
+            <wp:effectExtent l="0" t="0" r="0" b="0"/>
+            <wp:docPr id="241641798" name="Imagem 3"/>
+            <wp:cNvGraphicFramePr>
+              <a:graphicFrameLocks xmlns:a="http://schemas.openxmlformats.org/drawingml/2006/main" noChangeAspect="1"/>
+            </wp:cNvGraphicFramePr>
+            <a:graphic xmlns:a="http://schemas.openxmlformats.org/drawingml/2006/main">
+              <a:graphicData uri="http://schemas.openxmlformats.org/drawingml/2006/picture">
+                <pic:pic xmlns:pic="http://schemas.openxmlformats.org/drawingml/2006/picture">
+                  <pic:nvPicPr>
+                    <pic:cNvPr id="0" name="Picture 3"/>
+                    <pic:cNvPicPr>
+                      <a:picLocks noChangeAspect="1" noChangeArrowheads="1"/>
+                    </pic:cNvPicPr>
+                  </pic:nvPicPr>
+                  <pic:blipFill rotWithShape="1">
+                    <a:blip r:embed="rId12">
+                      <a:extLst>
+                        <a:ext uri="{28A0092B-C50C-407E-A947-70E740481C1C}">
+                          <a14:useLocalDpi xmlns:a14="http://schemas.microsoft.com/office/drawing/2010/main" val="0"/>
+                        </a:ext>
+                      </a:extLst>
+                    </a:blip>
+                    <a:srcRect l="2098" t="1194" r="1263" b="1394"/>
+                    <a:stretch>
+                      <a:fillRect/>
+                    </a:stretch>
+                  </pic:blipFill>
+                  <pic:spPr bwMode="auto">
+                    <a:xfrm>
+                      <a:off x="0" y="0"/>
+                      <a:ext cx="2441883" cy="1997074"/>
+                    </a:xfrm>
+                    <a:prstGeom prst="rect">
+                      <a:avLst/>
+                    </a:prstGeom>
+                    <a:noFill/>
+                    <a:ln>
+                      <a:noFill/>
+                    </a:ln>
+                    <a:extLst>
+                      <a:ext uri="{53640926-AAD7-44D8-BBD7-CCE9431645EC}">
+                        <a14:shadowObscured xmlns:a14="http://schemas.microsoft.com/office/drawing/2010/main"/>
+                      </a:ext>
+                    </a:extLst>
+                  </pic:spPr>
+                </pic:pic>
+              </a:graphicData>
+            </a:graphic>
+          </wp:inline>
+        </w:drawing>
+      </w:r>
+    </w:p>
+    <w:p>
+      <w:pPr>
+        <w:jc w:val="both"/>
+      </w:pPr>
+    </w:p>
+    <w:p>
+      <w:pPr>
+        <w:jc w:val="both"/>
+      </w:pPr>
+      <w:r>
+        <w:t>Considering that there are 24 hours in a day</w:t>
+      </w:r>
+      <w:r>
+        <w:t xml:space="preserve"> and that all of the years gave us times between 3 and 5am,</w:t>
+      </w:r>
+      <w:r>
+        <w:t xml:space="preserve"> it was then considered the option of grouping them into categories: Night Time (23:00 – 5:59), Early Morning (6:00 – 9:59), Late Morning (10:00 – 11:59), Early Afternoon (12:00 – 13:59), Afternoon (14:00 – 16:59), Evening (17:00 – 19:59) and Late Evening (20:00 – 22:59)</w:t>
+      </w:r>
+      <w:r>
+        <w:t>.</w:t>
+      </w:r>
+      <w:r>
+        <w:t xml:space="preserve"> From this </w:t>
+      </w:r>
+      <w:proofErr w:type="gramStart"/>
+      <w:r>
+        <w:t>time period</w:t>
+      </w:r>
+      <w:proofErr w:type="gramEnd"/>
+      <w:r>
+        <w:t xml:space="preserve"> groups,</w:t>
+      </w:r>
+      <w:r>
+        <w:t xml:space="preserve"> according to </w:t>
+      </w:r>
+      <w:r>
+        <w:fldChar w:fldCharType="begin"/>
+      </w:r>
+      <w:r>
+        <w:instrText xml:space="preserve"> REF _Ref204095109 \h </w:instrText>
+      </w:r>
+      <w:r>
+        <w:fldChar w:fldCharType="separate"/>
+      </w:r>
+      <w:r>
+        <w:t xml:space="preserve">Table </w:t>
+      </w:r>
+      <w:r>
+        <w:rPr>
+          <w:noProof/>
+        </w:rPr>
+        <w:t>2</w:t>
+      </w:r>
+      <w:r>
+        <w:fldChar w:fldCharType="end"/>
+      </w:r>
+      <w:r>
+        <w:t>,</w:t>
+      </w:r>
+      <w:r>
+        <w:t xml:space="preserve"> in we can see that in </w:t>
+      </w:r>
+      <w:r>
+        <w:t>all</w:t>
+      </w:r>
+      <w:r>
+        <w:t xml:space="preserve"> the years analysed the best time to minimise delays was in the Early Morning, </w:t>
+      </w:r>
+      <w:r>
+        <w:t>except for</w:t>
+      </w:r>
+      <w:r>
+        <w:t xml:space="preserve"> 2008, when it was best at </w:t>
+      </w:r>
+      <w:proofErr w:type="gramStart"/>
+      <w:r>
+        <w:t>Night Time</w:t>
+      </w:r>
+      <w:proofErr w:type="gramEnd"/>
+      <w:r>
+        <w:t xml:space="preserve">. </w:t>
+      </w:r>
+      <w:proofErr w:type="gramStart"/>
+      <w:r>
+        <w:t>Taking into account</w:t>
+      </w:r>
+      <w:proofErr w:type="gramEnd"/>
+      <w:r>
+        <w:t xml:space="preserve"> both the day of the week and the </w:t>
+      </w:r>
+      <w:proofErr w:type="gramStart"/>
+      <w:r>
+        <w:t>time period</w:t>
+      </w:r>
+      <w:proofErr w:type="gramEnd"/>
+      <w:r>
+        <w:t xml:space="preserve"> we </w:t>
+      </w:r>
+      <w:r>
+        <w:t>see that</w:t>
+      </w:r>
+      <w:r>
+        <w:t xml:space="preserve"> across </w:t>
+      </w:r>
+      <w:r>
+        <w:lastRenderedPageBreak/>
+        <w:t>the years analysed</w:t>
+      </w:r>
+      <w:r>
+        <w:t xml:space="preserve"> the best time to minimise delays was Sundays in the Early Mornings, except for 2008 when it was best to travel on Wednesdays at </w:t>
+      </w:r>
+      <w:proofErr w:type="gramStart"/>
+      <w:r>
+        <w:t>Night Time</w:t>
+      </w:r>
+      <w:proofErr w:type="gramEnd"/>
+      <w:r>
+        <w:t>.</w:t>
+      </w:r>
+    </w:p>
+    <w:p>
+      <w:pPr>
+        <w:jc w:val="both"/>
+      </w:pPr>
+    </w:p>
+    <w:p>
+      <w:pPr>
+        <w:pStyle w:val="Legenda"/>
+        <w:keepNext/>
+        <w:jc w:val="left"/>
+      </w:pPr>
+      <w:bookmarkStart w:id="6" w:name="_Ref204095109"/>
+      <w:r>
+        <w:t xml:space="preserve">Table </w:t>
+      </w:r>
+      <w:r>
+        <w:fldChar w:fldCharType="begin"/>
+      </w:r>
+      <w:r>
+        <w:instrText xml:space="preserve"> SEQ Table \* ARABIC </w:instrText>
+      </w:r>
+      <w:r>
+        <w:fldChar w:fldCharType="separate"/>
+      </w:r>
+      <w:r>
+        <w:rPr>
+          <w:noProof/>
+        </w:rPr>
+        <w:t>2</w:t>
+      </w:r>
+      <w:r>
+        <w:fldChar w:fldCharType="end"/>
+      </w:r>
+      <w:bookmarkEnd w:id="6"/>
+      <w:r>
+        <w:t xml:space="preserve"> -</w:t>
+      </w:r>
+      <w:r>
+        <w:t xml:space="preserve"> </w:t>
+      </w:r>
+      <w:r>
+        <w:t>Best time to Fly to Minimise Delays per Year, considering Day of the Week, Time Period of the Day, or both</w:t>
+      </w:r>
+    </w:p>
+    <w:p>
+      <w:pPr>
+        <w:spacing w:after="160" w:line="259" w:lineRule="auto"/>
+      </w:pPr>
+      <w:r>
+        <w:rPr>
+          <w:noProof/>
+        </w:rPr>
+        <w:drawing>
+          <wp:inline distT="0" distB="0" distL="0" distR="0" wp14:anchorId="5289F34C" wp14:editId="34099337">
+            <wp:extent cx="2476500" cy="1957589"/>
+            <wp:effectExtent l="0" t="0" r="0" b="5080"/>
+            <wp:docPr id="112081081" name="Imagem 4"/>
+            <wp:cNvGraphicFramePr>
+              <a:graphicFrameLocks xmlns:a="http://schemas.openxmlformats.org/drawingml/2006/main" noChangeAspect="1"/>
+            </wp:cNvGraphicFramePr>
+            <a:graphic xmlns:a="http://schemas.openxmlformats.org/drawingml/2006/main">
+              <a:graphicData uri="http://schemas.openxmlformats.org/drawingml/2006/picture">
+                <pic:pic xmlns:pic="http://schemas.openxmlformats.org/drawingml/2006/picture">
+                  <pic:nvPicPr>
+                    <pic:cNvPr id="112081081" name="Imagem 4"/>
+                    <pic:cNvPicPr>
+                      <a:picLocks noChangeAspect="1" noChangeArrowheads="1"/>
+                    </pic:cNvPicPr>
+                  </pic:nvPicPr>
+                  <pic:blipFill rotWithShape="1">
+                    <a:blip r:embed="rId13">
+                      <a:extLst>
+                        <a:ext uri="{28A0092B-C50C-407E-A947-70E740481C1C}">
+                          <a14:useLocalDpi xmlns:a14="http://schemas.microsoft.com/office/drawing/2010/main" val="0"/>
+                        </a:ext>
+                      </a:extLst>
+                    </a:blip>
+                    <a:srcRect l="2057" r="1900" b="5170"/>
+                    <a:stretch>
+                      <a:fillRect/>
+                    </a:stretch>
+                  </pic:blipFill>
+                  <pic:spPr bwMode="auto">
+                    <a:xfrm>
+                      <a:off x="0" y="0"/>
+                      <a:ext cx="2489883" cy="1968168"/>
+                    </a:xfrm>
+                    <a:prstGeom prst="rect">
+                      <a:avLst/>
+                    </a:prstGeom>
+                    <a:noFill/>
+                    <a:ln>
+                      <a:noFill/>
+                    </a:ln>
+                    <a:extLst>
+                      <a:ext uri="{53640926-AAD7-44D8-BBD7-CCE9431645EC}">
+                        <a14:shadowObscured xmlns:a14="http://schemas.microsoft.com/office/drawing/2010/main"/>
+                      </a:ext>
+                    </a:extLst>
+                  </pic:spPr>
+                </pic:pic>
+              </a:graphicData>
+            </a:graphic>
+          </wp:inline>
+        </w:drawing>
+      </w:r>
+      <w:r>
+        <w:rPr>
+          <w:noProof/>
+        </w:rPr>
+        <w:drawing>
+          <wp:inline distT="0" distB="0" distL="0" distR="0" wp14:anchorId="00DC3489" wp14:editId="3CDBF483">
+            <wp:extent cx="3284113" cy="1797196"/>
+            <wp:effectExtent l="0" t="0" r="0" b="0"/>
+            <wp:docPr id="106078125" name="Imagem 5" descr="Uma imagem com texto, captura de ecrã, Tipo de letra, número&#10;&#10;Os conteúdos gerados por IA podem estar incorretos."/>
+            <wp:cNvGraphicFramePr>
+              <a:graphicFrameLocks xmlns:a="http://schemas.openxmlformats.org/drawingml/2006/main" noChangeAspect="1"/>
+            </wp:cNvGraphicFramePr>
+            <a:graphic xmlns:a="http://schemas.openxmlformats.org/drawingml/2006/main">
+              <a:graphicData uri="http://schemas.openxmlformats.org/drawingml/2006/picture">
+                <pic:pic xmlns:pic="http://schemas.openxmlformats.org/drawingml/2006/picture">
+                  <pic:nvPicPr>
+                    <pic:cNvPr id="106078125" name="Imagem 5" descr="Uma imagem com texto, captura de ecrã, Tipo de letra, número&#10;&#10;Os conteúdos gerados por IA podem estar incorretos."/>
+                    <pic:cNvPicPr>
+                      <a:picLocks noChangeAspect="1" noChangeArrowheads="1"/>
+                    </pic:cNvPicPr>
+                  </pic:nvPicPr>
+                  <pic:blipFill rotWithShape="1">
+                    <a:blip r:embed="rId14">
+                      <a:extLst>
+                        <a:ext uri="{28A0092B-C50C-407E-A947-70E740481C1C}">
+                          <a14:useLocalDpi xmlns:a14="http://schemas.microsoft.com/office/drawing/2010/main" val="0"/>
+                        </a:ext>
+                      </a:extLst>
+                    </a:blip>
+                    <a:srcRect l="4778" r="2504" b="5102"/>
+                    <a:stretch>
+                      <a:fillRect/>
+                    </a:stretch>
+                  </pic:blipFill>
+                  <pic:spPr bwMode="auto">
+                    <a:xfrm>
+                      <a:off x="0" y="0"/>
+                      <a:ext cx="3327785" cy="1821095"/>
+                    </a:xfrm>
+                    <a:prstGeom prst="rect">
+                      <a:avLst/>
+                    </a:prstGeom>
+                    <a:noFill/>
+                    <a:ln>
+                      <a:noFill/>
+                    </a:ln>
+                    <a:extLst>
+                      <a:ext uri="{53640926-AAD7-44D8-BBD7-CCE9431645EC}">
+                        <a14:shadowObscured xmlns:a14="http://schemas.microsoft.com/office/drawing/2010/main"/>
+                      </a:ext>
+                    </a:extLst>
+                  </pic:spPr>
+                </pic:pic>
+              </a:graphicData>
+            </a:graphic>
+          </wp:inline>
+        </w:drawing>
+      </w:r>
+    </w:p>
+    <w:p>
+      <w:pPr>
+        <w:spacing w:after="160" w:line="259" w:lineRule="auto"/>
+      </w:pPr>
+    </w:p>
+    <w:p>
+      <w:pPr>
+        <w:pStyle w:val="Ttulo2"/>
+      </w:pPr>
+      <w:bookmarkStart w:id="7" w:name="_Toc204095045"/>
+      <w:r>
+        <w:t>Exercise B</w:t>
+      </w:r>
+      <w:bookmarkEnd w:id="7"/>
+    </w:p>
+    <w:p>
+      <w:pPr>
+        <w:jc w:val="both"/>
+      </w:pPr>
+      <w:r>
+        <w:t xml:space="preserve">Firstly, </w:t>
+      </w:r>
+      <w:r>
+        <w:t>to</w:t>
+      </w:r>
+      <w:r>
+        <w:t xml:space="preserve"> answer the question it was needed to know the age of the airplane. So, firstly we had to inner join the planes </w:t>
+      </w:r>
+      <w:proofErr w:type="spellStart"/>
+      <w:r>
+        <w:t>df</w:t>
+      </w:r>
+      <w:proofErr w:type="spellEnd"/>
+      <w:r>
+        <w:t xml:space="preserve"> onto </w:t>
+      </w:r>
+      <w:proofErr w:type="spellStart"/>
+      <w:r>
+        <w:t>ontime</w:t>
+      </w:r>
+      <w:proofErr w:type="spellEnd"/>
+      <w:r>
+        <w:t xml:space="preserve"> by the talinum (here it was great to lowercase everything prior, so now the column name to join is the same). </w:t>
+      </w:r>
+      <w:r>
+        <w:t xml:space="preserve">It is important to note that, because </w:t>
+      </w:r>
+      <w:proofErr w:type="spellStart"/>
+      <w:r>
+        <w:t>ontime</w:t>
+      </w:r>
+      <w:proofErr w:type="spellEnd"/>
+      <w:r>
+        <w:t xml:space="preserve"> already has a variable year (2004-2008),</w:t>
+      </w:r>
+      <w:r>
+        <w:t xml:space="preserve"> this changed to </w:t>
+      </w:r>
+      <w:proofErr w:type="spellStart"/>
+      <w:r>
+        <w:t>year.x</w:t>
+      </w:r>
+      <w:proofErr w:type="spellEnd"/>
+      <w:r>
+        <w:t xml:space="preserve"> and</w:t>
+      </w:r>
+      <w:r>
+        <w:t xml:space="preserve"> the year of the make of the airplane changed to </w:t>
+      </w:r>
+      <w:proofErr w:type="spellStart"/>
+      <w:proofErr w:type="gramStart"/>
+      <w:r>
+        <w:t>year.y</w:t>
+      </w:r>
+      <w:proofErr w:type="spellEnd"/>
+      <w:proofErr w:type="gramEnd"/>
+      <w:r>
+        <w:t xml:space="preserve"> after merging into </w:t>
+      </w:r>
+      <w:proofErr w:type="spellStart"/>
+      <w:r>
+        <w:t>ontime</w:t>
+      </w:r>
+      <w:proofErr w:type="spellEnd"/>
+      <w:r>
+        <w:t xml:space="preserve"> (</w:t>
+      </w:r>
+      <w:proofErr w:type="spellStart"/>
+      <w:r>
+        <w:t>year.x</w:t>
+      </w:r>
+      <w:proofErr w:type="spellEnd"/>
+      <w:r>
+        <w:t xml:space="preserve"> was then changed back to year, and </w:t>
+      </w:r>
+      <w:proofErr w:type="spellStart"/>
+      <w:proofErr w:type="gramStart"/>
+      <w:r>
+        <w:t>year.y</w:t>
+      </w:r>
+      <w:proofErr w:type="spellEnd"/>
+      <w:proofErr w:type="gramEnd"/>
+      <w:r>
+        <w:t xml:space="preserve"> kept as is)</w:t>
+      </w:r>
+      <w:r>
+        <w:t xml:space="preserve">. </w:t>
+      </w:r>
+    </w:p>
+    <w:p>
+      <w:pPr>
+        <w:jc w:val="both"/>
+      </w:pPr>
+      <w:r>
+        <w:t xml:space="preserve">Before proceeding further, </w:t>
+      </w:r>
+      <w:r>
+        <w:t xml:space="preserve">I noted that </w:t>
+      </w:r>
+      <w:proofErr w:type="spellStart"/>
+      <w:proofErr w:type="gramStart"/>
+      <w:r>
+        <w:t>year.y</w:t>
+      </w:r>
+      <w:proofErr w:type="spellEnd"/>
+      <w:proofErr w:type="gramEnd"/>
+      <w:r>
+        <w:t xml:space="preserve"> was imported as character and not </w:t>
+      </w:r>
+      <w:r>
+        <w:t>numeric</w:t>
+      </w:r>
+      <w:r>
+        <w:t>,</w:t>
+      </w:r>
+      <w:r>
+        <w:t xml:space="preserve"> so, </w:t>
+      </w:r>
+      <w:r>
+        <w:t xml:space="preserve">before converting the format, I checked, beside 4 characters (represent the year) what other values were there that imposed this format. There were </w:t>
+      </w:r>
+      <w:r>
+        <w:t>two options: “” and “None”.</w:t>
+      </w:r>
+      <w:r>
+        <w:t xml:space="preserve"> </w:t>
+      </w:r>
+      <w:r>
+        <w:t>Converting them to integers would automatically force NA on those. 8</w:t>
+      </w:r>
+      <w:r>
+        <w:t>.</w:t>
+      </w:r>
+      <w:r>
+        <w:t xml:space="preserve">39% of </w:t>
+      </w:r>
+      <w:proofErr w:type="spellStart"/>
+      <w:proofErr w:type="gramStart"/>
+      <w:r>
+        <w:t>year.y</w:t>
+      </w:r>
+      <w:proofErr w:type="spellEnd"/>
+      <w:proofErr w:type="gramEnd"/>
+      <w:r>
+        <w:t xml:space="preserve"> was missing</w:t>
+      </w:r>
+      <w:r>
+        <w:t xml:space="preserve"> (n=</w:t>
+      </w:r>
+      <w:r>
+        <w:t xml:space="preserve"> </w:t>
+      </w:r>
+      <w:r>
+        <w:t>2121237</w:t>
+      </w:r>
+      <w:r>
+        <w:t>)</w:t>
+      </w:r>
+      <w:r>
+        <w:t xml:space="preserve">, which is only a small part of the data given this is such a large dataset. However, there was a possibility that this missingness was not on random (maybe older planes were missing, because the database was created later?). </w:t>
+      </w:r>
+      <w:proofErr w:type="gramStart"/>
+      <w:r>
+        <w:t>All of</w:t>
+      </w:r>
+      <w:proofErr w:type="gramEnd"/>
+      <w:r>
+        <w:t xml:space="preserve"> the </w:t>
+      </w:r>
+      <w:proofErr w:type="spellStart"/>
+      <w:r>
+        <w:t>missings</w:t>
+      </w:r>
+      <w:proofErr w:type="spellEnd"/>
+      <w:r>
+        <w:t xml:space="preserve"> appeared when model of the airplane was also missing or on the model 1121, which corresponded to only one talinum: N382AA. Given such detailed information (model 1121 and talinum N382AA), a quick </w:t>
+      </w:r>
+      <w:proofErr w:type="spellStart"/>
+      <w:r>
+        <w:t>websearch</w:t>
+      </w:r>
+      <w:proofErr w:type="spellEnd"/>
+      <w:r>
+        <w:t xml:space="preserve"> was enough to get more information about the aircraft: The Rockwell 1211 Jet Commander</w:t>
+      </w:r>
+      <w:r>
+        <w:t>, manufactured by Aero Commander, was produced and sold to costumers between</w:t>
+      </w:r>
+      <w:r>
+        <w:t xml:space="preserve"> 196</w:t>
+      </w:r>
+      <w:r>
+        <w:t>5</w:t>
+      </w:r>
+      <w:r>
+        <w:t xml:space="preserve"> </w:t>
+      </w:r>
+      <w:r>
+        <w:t xml:space="preserve">and 1968. </w:t>
+      </w:r>
+      <w:proofErr w:type="gramStart"/>
+      <w:r>
+        <w:t>In order to</w:t>
+      </w:r>
+      <w:proofErr w:type="gramEnd"/>
+      <w:r>
+        <w:t xml:space="preserve"> reduce </w:t>
+      </w:r>
+      <w:proofErr w:type="spellStart"/>
+      <w:r>
+        <w:t>missings</w:t>
+      </w:r>
+      <w:proofErr w:type="spellEnd"/>
+      <w:r>
+        <w:t xml:space="preserve"> the year 1966 was introduced in </w:t>
+      </w:r>
+      <w:proofErr w:type="gramStart"/>
+      <w:r>
+        <w:t>all of</w:t>
+      </w:r>
+      <w:proofErr w:type="gramEnd"/>
+      <w:r>
+        <w:t xml:space="preserve"> the </w:t>
+      </w:r>
+      <w:proofErr w:type="spellStart"/>
+      <w:r>
+        <w:t>missings</w:t>
+      </w:r>
+      <w:proofErr w:type="spellEnd"/>
+      <w:r>
+        <w:t xml:space="preserve"> </w:t>
+      </w:r>
+      <w:proofErr w:type="spellStart"/>
+      <w:proofErr w:type="gramStart"/>
+      <w:r>
+        <w:t>year.y</w:t>
+      </w:r>
+      <w:proofErr w:type="spellEnd"/>
+      <w:proofErr w:type="gramEnd"/>
+      <w:r>
+        <w:t xml:space="preserve"> with model 1121.</w:t>
+      </w:r>
+      <w:r>
+        <w:t xml:space="preserve"> The percentage of missing was still 8.39% (n=2121237). </w:t>
+      </w:r>
+      <w:proofErr w:type="gramStart"/>
+      <w:r>
+        <w:t>Lastly</w:t>
+      </w:r>
+      <w:proofErr w:type="gramEnd"/>
+      <w:r>
+        <w:t xml:space="preserve"> we checked for differences in arrival delay between the present and missing </w:t>
+      </w:r>
+      <w:proofErr w:type="spellStart"/>
+      <w:proofErr w:type="gramStart"/>
+      <w:r>
+        <w:t>year.y</w:t>
+      </w:r>
+      <w:proofErr w:type="spellEnd"/>
+      <w:proofErr w:type="gramEnd"/>
+      <w:r>
+        <w:t xml:space="preserve">: In 0.80% of missing year the arrival delay was missing, the mean average delay was 10.3 minutes, the median -1 minutes and standard deviation 40.9 minutes. In </w:t>
+      </w:r>
+      <w:r>
+        <w:t xml:space="preserve">0.91% of present year the arrival delay was missing, the mean average delay was 8.74 minutes (slightly lower), the median was -1 minutes (same as missing year) and standard deviation 36.5 minutes (slightly lower). Even though a t test showed that the difference in average arrival delay was significative (p&lt;2.2e-16), which suggests that </w:t>
+      </w:r>
+      <w:proofErr w:type="spellStart"/>
+      <w:proofErr w:type="gramStart"/>
+      <w:r>
+        <w:t>year.y</w:t>
+      </w:r>
+      <w:proofErr w:type="spellEnd"/>
+      <w:proofErr w:type="gramEnd"/>
+      <w:r>
+        <w:t xml:space="preserve"> is not MCAR, for now those rows were still dropped to ensure that </w:t>
+      </w:r>
+      <w:r>
+        <w:t>airplane age estimates are based on reliable data</w:t>
+      </w:r>
+      <w:r>
+        <w:t xml:space="preserve"> and not </w:t>
+      </w:r>
+      <w:r>
+        <w:t>introduc</w:t>
+      </w:r>
+      <w:r>
+        <w:t>e</w:t>
+      </w:r>
+      <w:r>
+        <w:t xml:space="preserve"> bias from uncertain </w:t>
+      </w:r>
+      <w:r>
+        <w:t>airplanes</w:t>
+      </w:r>
+      <w:r>
+        <w:t xml:space="preserve"> info.</w:t>
+      </w:r>
+    </w:p>
+    <w:p>
+      <w:pPr>
+        <w:jc w:val="both"/>
+      </w:pPr>
+      <w:r>
+        <w:t xml:space="preserve">To calculate the airplane </w:t>
+      </w:r>
+      <w:proofErr w:type="gramStart"/>
+      <w:r>
+        <w:t>age</w:t>
+      </w:r>
+      <w:proofErr w:type="gramEnd"/>
+      <w:r>
+        <w:t xml:space="preserve"> I </w:t>
+      </w:r>
+      <w:r>
+        <w:t>subtracted</w:t>
+      </w:r>
+      <w:r>
+        <w:t xml:space="preserve"> the </w:t>
+      </w:r>
+      <w:proofErr w:type="spellStart"/>
+      <w:proofErr w:type="gramStart"/>
+      <w:r>
+        <w:t>year.y</w:t>
+      </w:r>
+      <w:proofErr w:type="spellEnd"/>
+      <w:proofErr w:type="gramEnd"/>
+      <w:r>
+        <w:t xml:space="preserve"> (year of make of the airplane) to year (year of the flight).</w:t>
+      </w:r>
+      <w:r>
+        <w:t xml:space="preserve"> We were left with 0.906% of missing arrival delays in the database (n=209778). </w:t>
+      </w:r>
+      <w:r>
+        <w:t xml:space="preserve">There was a possibility that this </w:t>
+      </w:r>
+      <w:proofErr w:type="spellStart"/>
+      <w:r>
+        <w:t>missings</w:t>
+      </w:r>
+      <w:proofErr w:type="spellEnd"/>
+      <w:r>
+        <w:t xml:space="preserve"> influence the results</w:t>
+      </w:r>
+      <w:r>
+        <w:t xml:space="preserve"> particularly if the percentage was higher</w:t>
+      </w:r>
+      <w:r>
+        <w:t xml:space="preserve">: for example </w:t>
+      </w:r>
+      <w:r>
+        <w:t>create</w:t>
+      </w:r>
+      <w:r>
+        <w:t>d</w:t>
+      </w:r>
+      <w:r>
+        <w:t xml:space="preserve"> a kind of “survivorship bias”: </w:t>
+      </w:r>
+      <w:r>
+        <w:t xml:space="preserve">I </w:t>
+      </w:r>
+      <w:r>
+        <w:t>might</w:t>
+      </w:r>
+      <w:r>
+        <w:t xml:space="preserve"> be excluding a particular “profile” of the age of this airplanes (for example older planes would be cancelled or diverted more</w:t>
+      </w:r>
+      <w:r>
+        <w:t xml:space="preserve"> often</w:t>
+      </w:r>
+      <w:r>
+        <w:t>, so would not have arrival delay</w:t>
+      </w:r>
+      <w:r>
+        <w:t xml:space="preserve"> - t</w:t>
+      </w:r>
+      <w:r>
+        <w:t xml:space="preserve">his group would be underrepresented in the analysis and that the only few older airplanes left </w:t>
+      </w:r>
+      <w:r>
+        <w:t>might actually be the only ones great and actually have</w:t>
+      </w:r>
+      <w:r>
+        <w:t xml:space="preserve"> </w:t>
+      </w:r>
+      <w:r>
+        <w:lastRenderedPageBreak/>
+        <w:t>fewer delays</w:t>
+      </w:r>
+      <w:r>
+        <w:t xml:space="preserve"> than newer models</w:t>
+      </w:r>
+      <w:r>
+        <w:t>)</w:t>
+      </w:r>
+      <w:r>
+        <w:t>. However, given that it was such a small percentage (&lt;1%), it was decided to just ignore this rows and drop them.</w:t>
+      </w:r>
+    </w:p>
+    <w:p>
+      <w:pPr>
+        <w:jc w:val="both"/>
+      </w:pPr>
+      <w:r>
+        <w:rPr>
+          <w:noProof/>
+        </w:rPr>
+        <mc:AlternateContent>
+          <mc:Choice Requires="wps">
+            <w:drawing>
+              <wp:anchor distT="0" distB="0" distL="114300" distR="114300" simplePos="0" relativeHeight="251663360" behindDoc="0" locked="0" layoutInCell="1" allowOverlap="1" wp14:anchorId="20F39B4B" wp14:editId="1BC008A3">
+                <wp:simplePos x="0" y="0"/>
+                <wp:positionH relativeFrom="margin">
+                  <wp:align>right</wp:align>
+                </wp:positionH>
+                <wp:positionV relativeFrom="paragraph">
+                  <wp:posOffset>220345</wp:posOffset>
+                </wp:positionV>
+                <wp:extent cx="3116580" cy="295910"/>
+                <wp:effectExtent l="0" t="0" r="7620" b="8890"/>
+                <wp:wrapSquare wrapText="bothSides"/>
+                <wp:docPr id="1713850475" name="Caixa de texto 1"/>
+                <wp:cNvGraphicFramePr/>
+                <a:graphic xmlns:a="http://schemas.openxmlformats.org/drawingml/2006/main">
+                  <a:graphicData uri="http://schemas.microsoft.com/office/word/2010/wordprocessingShape">
+                    <wps:wsp>
+                      <wps:cNvSpPr txBox="1"/>
+                      <wps:spPr>
+                        <a:xfrm>
+                          <a:off x="0" y="0"/>
+                          <a:ext cx="3116580" cy="295910"/>
+                        </a:xfrm>
+                        <a:prstGeom prst="rect">
+                          <a:avLst/>
+                        </a:prstGeom>
+                        <a:noFill/>
+                        <a:ln>
+                          <a:noFill/>
+                        </a:ln>
+                      </wps:spPr>
+                      <wps:txbx>
+                        <w:txbxContent>
+                          <w:p>
+                            <w:pPr>
+                              <w:pStyle w:val="Legenda"/>
+                              <w:rPr>
+                                <w:noProof/>
+                                <w:sz w:val="20"/>
+                                <w:szCs w:val="20"/>
+                              </w:rPr>
+                            </w:pPr>
+                            <w:r>
+                              <w:t xml:space="preserve">Table </w:t>
+                            </w:r>
+                            <w:r>
+                              <w:fldChar w:fldCharType="begin"/>
+                            </w:r>
+                            <w:r>
+                              <w:instrText xml:space="preserve"> SEQ Table \* ARABIC </w:instrText>
+                            </w:r>
+                            <w:r>
+                              <w:fldChar w:fldCharType="separate"/>
+                            </w:r>
+                            <w:r>
+                              <w:rPr>
+                                <w:noProof/>
+                              </w:rPr>
+                              <w:t>3</w:t>
+                            </w:r>
+                            <w:r>
+                              <w:fldChar w:fldCharType="end"/>
+                            </w:r>
+                            <w:r>
+                              <w:t xml:space="preserve"> </w:t>
+                            </w:r>
+                            <w:r>
+                              <w:t xml:space="preserve">Summary Statistics for </w:t>
+                            </w:r>
+                            <w:r>
+                              <w:t>Airplane Age, Year of Manufacture, and Arrival Delay</w:t>
+                            </w:r>
+                          </w:p>
+                        </w:txbxContent>
+                      </wps:txbx>
+                      <wps:bodyPr rot="0" spcFirstLastPara="0" vertOverflow="overflow" horzOverflow="overflow" vert="horz" wrap="square" lIns="0" tIns="0" rIns="0" bIns="0" numCol="1" spcCol="0" rtlCol="0" fromWordArt="0" anchor="t" anchorCtr="0" forceAA="0" compatLnSpc="1">
+                        <a:prstTxWarp prst="textNoShape">
+                          <a:avLst/>
+                        </a:prstTxWarp>
+                        <a:noAutofit/>
+                      </wps:bodyPr>
+                    </wps:wsp>
+                  </a:graphicData>
+                </a:graphic>
+                <wp14:sizeRelH relativeFrom="margin">
+                  <wp14:pctWidth>0</wp14:pctWidth>
+                </wp14:sizeRelH>
+                <wp14:sizeRelV relativeFrom="margin">
+                  <wp14:pctHeight>0</wp14:pctHeight>
+                </wp14:sizeRelV>
+              </wp:anchor>
+            </w:drawing>
+          </mc:Choice>
+          <mc:Fallback>
+            <w:pict>
+              <v:shape w14:anchorId="20F39B4B" id="_x0000_s1027" type="#_x0000_t202" style="position:absolute;left:0;text-align:left;margin-left:194.2pt;margin-top:17.35pt;width:245.4pt;height:23.3pt;z-index:251663360;visibility:visible;mso-wrap-style:square;mso-width-percent:0;mso-height-percent:0;mso-wrap-distance-left:9pt;mso-wrap-distance-top:0;mso-wrap-distance-right:9pt;mso-wrap-distance-bottom:0;mso-position-horizontal:right;mso-position-horizontal-relative:margin;mso-position-vertical:absolute;mso-position-vertical-relative:text;mso-width-percent:0;mso-height-percent:0;mso-width-relative:margin;mso-height-relative:margin;v-text-anchor:top" o:gfxdata="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" filled="f" stroked="f">
+                <v:textbox inset="0,0,0,0">
+                  <w:txbxContent>
+                    <w:p>
+                      <w:pPr>
+                        <w:pStyle w:val="Legenda"/>
+                        <w:rPr>
+                          <w:noProof/>
+                          <w:sz w:val="20"/>
+                          <w:szCs w:val="20"/>
+                        </w:rPr>
+                      </w:pPr>
+                      <w:r>
+                        <w:t xml:space="preserve">Table </w:t>
+                      </w:r>
+                      <w:r>
+                        <w:fldChar w:fldCharType="begin"/>
+                      </w:r>
+                      <w:r>
+                        <w:instrText xml:space="preserve"> SEQ Table \* ARABIC </w:instrText>
+                      </w:r>
+                      <w:r>
+                        <w:fldChar w:fldCharType="separate"/>
+                      </w:r>
+                      <w:r>
+                        <w:rPr>
+                          <w:noProof/>
+                        </w:rPr>
+                        <w:t>3</w:t>
+                      </w:r>
+                      <w:r>
+                        <w:fldChar w:fldCharType="end"/>
+                      </w:r>
+                      <w:r>
+                        <w:t xml:space="preserve"> </w:t>
+                      </w:r>
+                      <w:r>
+                        <w:t xml:space="preserve">Summary Statistics for </w:t>
+                      </w:r>
+                      <w:r>
+                        <w:t>Airplane Age, Year of Manufacture, and Arrival Delay</w:t>
+                      </w:r>
+                    </w:p>
+                  </w:txbxContent>
+                </v:textbox>
+                <w10:wrap type="square" anchorx="margin"/>
+              </v:shape>
+            </w:pict>
+          </mc:Fallback>
+        </mc:AlternateContent>
+      </w:r>
+      <w:r>
+        <w:t xml:space="preserve">After deleting </w:t>
+      </w:r>
+      <w:proofErr w:type="gramStart"/>
+      <w:r>
+        <w:t>all of</w:t>
+      </w:r>
+      <w:proofErr w:type="gramEnd"/>
+      <w:r>
+        <w:t xml:space="preserve"> the </w:t>
+      </w:r>
+      <w:proofErr w:type="spellStart"/>
+      <w:r>
+        <w:t>missings</w:t>
+      </w:r>
+      <w:proofErr w:type="spellEnd"/>
+      <w:r>
+        <w:t xml:space="preserve">, it was time to understand if there were any “strange” values, for example outliers. </w:t>
+      </w:r>
+    </w:p>
+    <w:p>
+      <w:pPr>
+        <w:jc w:val="both"/>
+      </w:pPr>
+      <w:r>
+        <w:rPr>
+          <w:noProof/>
+        </w:rPr>
+        <w:drawing>
+          <wp:anchor distT="0" distB="0" distL="114300" distR="114300" simplePos="0" relativeHeight="251661312" behindDoc="0" locked="0" layoutInCell="1" allowOverlap="1" wp14:anchorId="641FF868" wp14:editId="5076C262">
+            <wp:simplePos x="0" y="0"/>
+            <wp:positionH relativeFrom="margin">
+              <wp:posOffset>2995358</wp:posOffset>
+            </wp:positionH>
+            <wp:positionV relativeFrom="paragraph">
+              <wp:posOffset>76745</wp:posOffset>
+            </wp:positionV>
+            <wp:extent cx="3335628" cy="1530984"/>
+            <wp:effectExtent l="0" t="0" r="0" b="0"/>
+            <wp:wrapSquare wrapText="bothSides"/>
+            <wp:docPr id="1206541236" name="Imagem 2" descr="Uma imagem com texto, captura de ecrã, Tipo de letra, número&#10;&#10;Os conteúdos gerados por IA podem estar incorretos."/>
+            <wp:cNvGraphicFramePr>
+              <a:graphicFrameLocks xmlns:a="http://schemas.openxmlformats.org/drawingml/2006/main" noChangeAspect="1"/>
+            </wp:cNvGraphicFramePr>
+            <a:graphic xmlns:a="http://schemas.openxmlformats.org/drawingml/2006/main">
+              <a:graphicData uri="http://schemas.openxmlformats.org/drawingml/2006/picture">
+                <pic:pic xmlns:pic="http://schemas.openxmlformats.org/drawingml/2006/picture">
+                  <pic:nvPicPr>
+                    <pic:cNvPr id="1206541236" name="Imagem 2" descr="Uma imagem com texto, captura de ecrã, Tipo de letra, número&#10;&#10;Os conteúdos gerados por IA podem estar incorretos."/>
+                    <pic:cNvPicPr>
+                      <a:picLocks noChangeAspect="1" noChangeArrowheads="1"/>
+                    </pic:cNvPicPr>
+                  </pic:nvPicPr>
+                  <pic:blipFill rotWithShape="1">
+                    <a:blip r:embed="rId15">
+                      <a:extLst>
+                        <a:ext uri="{28A0092B-C50C-407E-A947-70E740481C1C}">
+                          <a14:useLocalDpi xmlns:a14="http://schemas.microsoft.com/office/drawing/2010/main" val="0"/>
+                        </a:ext>
+                      </a:extLst>
+                    </a:blip>
+                    <a:srcRect l="6244" t="9313" r="4575" b="4813"/>
+                    <a:stretch>
+                      <a:fillRect/>
+                    </a:stretch>
+                  </pic:blipFill>
+                  <pic:spPr bwMode="auto">
+                    <a:xfrm>
+                      <a:off x="0" y="0"/>
+                      <a:ext cx="3335628" cy="1530984"/>
+                    </a:xfrm>
+                    <a:prstGeom prst="rect">
+                      <a:avLst/>
+                    </a:prstGeom>
+                    <a:noFill/>
+                    <a:ln>
+                      <a:noFill/>
+                    </a:ln>
+                    <a:extLst>
+                      <a:ext uri="{53640926-AAD7-44D8-BBD7-CCE9431645EC}">
+                        <a14:shadowObscured xmlns:a14="http://schemas.microsoft.com/office/drawing/2010/main"/>
+                      </a:ext>
+                    </a:extLst>
+                  </pic:spPr>
+                </pic:pic>
+              </a:graphicData>
+            </a:graphic>
+            <wp14:sizeRelH relativeFrom="page">
+              <wp14:pctWidth>0</wp14:pctWidth>
+            </wp14:sizeRelH>
+            <wp14:sizeRelV relativeFrom="page">
+              <wp14:pctHeight>0</wp14:pctHeight>
+            </wp14:sizeRelV>
+          </wp:anchor>
+        </w:drawing>
+      </w:r>
+      <w:r>
+        <w:t xml:space="preserve">From the summary statistics in </w:t>
+      </w:r>
+      <w:r>
+        <w:fldChar w:fldCharType="begin"/>
+      </w:r>
+      <w:r>
+        <w:instrText xml:space="preserve"> REF _Ref204269900 \h </w:instrText>
+      </w:r>
+      <w:r>
+        <w:fldChar w:fldCharType="separate"/>
+      </w:r>
+      <w:r>
+        <w:t xml:space="preserve">Table </w:t>
+      </w:r>
+      <w:r>
+        <w:rPr>
+          <w:noProof/>
+        </w:rPr>
+        <w:t>3</w:t>
+      </w:r>
+      <w:r>
+        <w:fldChar w:fldCharType="end"/>
+      </w:r>
+      <w:r>
+        <w:t xml:space="preserve">, it was clear that some values didn’t make sense. </w:t>
+      </w:r>
+      <w:r>
+        <w:t>We had negative airplane ages (which needed to be excluded) and year of manufacture 0 (which also needed to be excluded). From the arrival delays, not much could be said about veracity. We can see that those extremities are clearly outliers, given the quartiles, however a delay of 2598 minutes, is almost 48h – which seems reasonable in case of a strike.</w:t>
+      </w:r>
+    </w:p>
+    <w:p>
+      <w:pPr>
+        <w:jc w:val="both"/>
+      </w:pPr>
+      <w:r>
+        <w:t>After excluding this values, extreme values were checked again visually, with the help of histograms and boxplots:</w:t>
+      </w:r>
+    </w:p>
+    <w:p>
+      <w:pPr>
+        <w:rPr>
+          <w:noProof/>
+        </w:rPr>
+      </w:pPr>
+    </w:p>
+    <w:p>
+      <w:pPr>
+        <w:jc w:val="right"/>
+      </w:pPr>
+      <w:r>
+        <w:br w:type="page"/>
+      </w:r>
+    </w:p>
+    <w:p>
+      <w:pPr>
+        <w:jc w:val="both"/>
+      </w:pPr>
     </w:p>
     <w:p/>
     <w:sectPr>
-      <w:headerReference w:type="default" r:id="rId10"/>
-      <w:footerReference w:type="default" r:id="rId11"/>
+      <w:headerReference w:type="default" r:id="rId16"/>
+      <w:footerReference w:type="default" r:id="rId17"/>
       <w:pgSz w:w="11906" w:h="16838" w:code="9"/>
-      <w:pgMar w:top="1440" w:right="1440" w:bottom="1440" w:left="1440" w:header="720" w:footer="720" w:gutter="0"/>
+      <w:pgMar w:top="1440" w:right="1080" w:bottom="1440" w:left="1080" w:header="720" w:footer="720" w:gutter="0"/>
       <w:cols w:space="720"/>
       <w:titlePg/>
       <w:docGrid w:linePitch="360"/>
@@ -1924,6 +3917,119 @@
 <file path=word/numbering.xml><?xml version="1.0" encoding="utf-8"?>
 <w:numbering xmlns:wpc="http://schemas.microsoft.com/office/word/2010/wordprocessingCanvas" xmlns:cx="http://schemas.microsoft.com/office/drawing/2014/chartex" xmlns:cx1="http://schemas.microsoft.com/office/drawing/2015/9/8/chartex" xmlns:cx2="http://schemas.microsoft.com/office/drawing/2015/10/21/chartex" xmlns:cx3="http://schemas.microsoft.com/office/drawing/2016/5/9/chartex" xmlns:cx4="http://schemas.microsoft.com/office/drawing/2016/5/10/chartex" xmlns:cx5="http://schemas.microsoft.com/office/drawing/2016/5/11/chartex" xmlns:cx6="http://schemas.microsoft.com/office/drawing/2016/5/12/chartex" xmlns:cx7="http://schemas.microsoft.com/office/drawing/2016/5/13/chartex" xmlns:cx8="http://schemas.microsoft.com/office/drawing/2016/5/14/chartex" xmlns:mc="http://schemas.openxmlformats.org/markup-compatibility/2006" xmlns:aink="http://schemas.microsoft.com/office/drawing/2016/ink" xmlns:am3d="http://schemas.microsoft.com/office/drawing/2017/model3d" xmlns:o="urn:schemas-microsoft-com:office:office" xmlns:oel="http://schemas.microsoft.com/office/2019/extlst" xmlns:r="http://schemas.openxmlformats.org/officeDocument/2006/relationships" xmlns:m="http://schemas.openxmlformats.org/officeDocument/2006/math" xmlns:v="urn:schemas-microsoft-com:vml" xmlns:wp14="http://schemas.microsoft.com/office/word/2010/wordprocessingDrawing" xmlns:wp="http://schemas.openxmlformats.org/drawingml/2006/wordprocessingDrawing" xmlns:w10="urn:schemas-microsoft-com:office:word" xmlns:w="http://schemas.openxmlformats.org/wordprocessingml/2006/main" xmlns:w14="http://schemas.microsoft.com/office/word/2010/wordml" xmlns:w15="http://schemas.microsoft.com/office/word/2012/wordml" xmlns:w16cex="http://schemas.microsoft.com/office/word/2018/wordml/cex" xmlns:w16cid="http://schemas.microsoft.com/office/word/2016/wordml/cid" xmlns:w16="http://schemas.microsoft.com/office/word/2018/wordml" xmlns:w16du="http://schemas.microsoft.com/office/word/2023/wordml/word16du" xmlns:w16sdtdh="http://schemas.microsoft.com/office/word/2020/wordml/sdtdatahash" xmlns:w16sdtfl="http://schemas.microsoft.com/office/word/2024/wordml/sdtformatlock" xmlns:w16se="http://schemas.microsoft.com/office/word/2015/wordml/symex" xmlns:wpg="http://schemas.microsoft.com/office/word/2010/wordprocessingGroup" xmlns:wpi="http://schemas.microsoft.com/office/word/2010/wordprocessingInk" xmlns:wne="http://schemas.microsoft.com/office/word/2006/wordml" xmlns:wps="http://schemas.microsoft.com/office/word/2010/wordprocessingShape" mc:Ignorable="w14 w15 w16se w16cid w16 w16cex w16sdtdh w16sdtfl w16du wp14">
   <w:abstractNum w:abstractNumId="0" w15:restartNumberingAfterBreak="0">
+    <w:nsid w:val="26FD7CD7"/>
+    <w:multiLevelType w:val="hybridMultilevel"/>
+    <w:tmpl w:val="2B360AD0"/>
+    <w:lvl w:ilvl="0" w:tplc="08160001">
+      <w:start w:val="1"/>
+      <w:numFmt w:val="bullet"/>
+      <w:lvlText w:val=""/>
+      <w:lvlJc w:val="left"/>
+      <w:pPr>
+        <w:ind w:left="720" w:hanging="360"/>
+      </w:pPr>
+      <w:rPr>
+        <w:rFonts w:ascii="Symbol" w:hAnsi="Symbol" w:hint="default"/>
+      </w:rPr>
+    </w:lvl>
+    <w:lvl w:ilvl="1" w:tplc="08160003" w:tentative="1">
+      <w:start w:val="1"/>
+      <w:numFmt w:val="bullet"/>
+      <w:lvlText w:val="o"/>
+      <w:lvlJc w:val="left"/>
+      <w:pPr>
+        <w:ind w:left="1440" w:hanging="360"/>
+      </w:pPr>
+      <w:rPr>
+        <w:rFonts w:ascii="Courier New" w:hAnsi="Courier New" w:cs="Courier New" w:hint="default"/>
+      </w:rPr>
+    </w:lvl>
+    <w:lvl w:ilvl="2" w:tplc="08160005" w:tentative="1">
+      <w:start w:val="1"/>
+      <w:numFmt w:val="bullet"/>
+      <w:lvlText w:val=""/>
+      <w:lvlJc w:val="left"/>
+      <w:pPr>
+        <w:ind w:left="2160" w:hanging="360"/>
+      </w:pPr>
+      <w:rPr>
+        <w:rFonts w:ascii="Wingdings" w:hAnsi="Wingdings" w:hint="default"/>
+      </w:rPr>
+    </w:lvl>
+    <w:lvl w:ilvl="3" w:tplc="08160001" w:tentative="1">
+      <w:start w:val="1"/>
+      <w:numFmt w:val="bullet"/>
+      <w:lvlText w:val=""/>
+      <w:lvlJc w:val="left"/>
+      <w:pPr>
+        <w:ind w:left="2880" w:hanging="360"/>
+      </w:pPr>
+      <w:rPr>
+        <w:rFonts w:ascii="Symbol" w:hAnsi="Symbol" w:hint="default"/>
+      </w:rPr>
+    </w:lvl>
+    <w:lvl w:ilvl="4" w:tplc="08160003" w:tentative="1">
+      <w:start w:val="1"/>
+      <w:numFmt w:val="bullet"/>
+      <w:lvlText w:val="o"/>
+      <w:lvlJc w:val="left"/>
+      <w:pPr>
+        <w:ind w:left="3600" w:hanging="360"/>
+      </w:pPr>
+      <w:rPr>
+        <w:rFonts w:ascii="Courier New" w:hAnsi="Courier New" w:cs="Courier New" w:hint="default"/>
+      </w:rPr>
+    </w:lvl>
+    <w:lvl w:ilvl="5" w:tplc="08160005" w:tentative="1">
+      <w:start w:val="1"/>
+      <w:numFmt w:val="bullet"/>
+      <w:lvlText w:val=""/>
+      <w:lvlJc w:val="left"/>
+      <w:pPr>
+        <w:ind w:left="4320" w:hanging="360"/>
+      </w:pPr>
+      <w:rPr>
+        <w:rFonts w:ascii="Wingdings" w:hAnsi="Wingdings" w:hint="default"/>
+      </w:rPr>
+    </w:lvl>
+    <w:lvl w:ilvl="6" w:tplc="08160001" w:tentative="1">
+      <w:start w:val="1"/>
+      <w:numFmt w:val="bullet"/>
+      <w:lvlText w:val=""/>
+      <w:lvlJc w:val="left"/>
+      <w:pPr>
+        <w:ind w:left="5040" w:hanging="360"/>
+      </w:pPr>
+      <w:rPr>
+        <w:rFonts w:ascii="Symbol" w:hAnsi="Symbol" w:hint="default"/>
+      </w:rPr>
+    </w:lvl>
+    <w:lvl w:ilvl="7" w:tplc="08160003" w:tentative="1">
+      <w:start w:val="1"/>
+      <w:numFmt w:val="bullet"/>
+      <w:lvlText w:val="o"/>
+      <w:lvlJc w:val="left"/>
+      <w:pPr>
+        <w:ind w:left="5760" w:hanging="360"/>
+      </w:pPr>
+      <w:rPr>
+        <w:rFonts w:ascii="Courier New" w:hAnsi="Courier New" w:cs="Courier New" w:hint="default"/>
+      </w:rPr>
+    </w:lvl>
+    <w:lvl w:ilvl="8" w:tplc="08160005" w:tentative="1">
+      <w:start w:val="1"/>
+      <w:numFmt w:val="bullet"/>
+      <w:lvlText w:val=""/>
+      <w:lvlJc w:val="left"/>
+      <w:pPr>
+        <w:ind w:left="6480" w:hanging="360"/>
+      </w:pPr>
+      <w:rPr>
+        <w:rFonts w:ascii="Wingdings" w:hAnsi="Wingdings" w:hint="default"/>
+      </w:rPr>
+    </w:lvl>
+  </w:abstractNum>
+  <w:abstractNum w:abstractNumId="1" w15:restartNumberingAfterBreak="0">
     <w:nsid w:val="28A73648"/>
     <w:multiLevelType w:val="hybridMultilevel"/>
     <w:tmpl w:val="31642D16"/>
@@ -2036,7 +4142,7 @@
       </w:rPr>
     </w:lvl>
   </w:abstractNum>
-  <w:abstractNum w:abstractNumId="1" w15:restartNumberingAfterBreak="0">
+  <w:abstractNum w:abstractNumId="2" w15:restartNumberingAfterBreak="0">
     <w:nsid w:val="2E187A68"/>
     <w:multiLevelType w:val="hybridMultilevel"/>
     <w:tmpl w:val="FAC8761E"/>
@@ -2149,7 +4255,7 @@
       </w:rPr>
     </w:lvl>
   </w:abstractNum>
-  <w:abstractNum w:abstractNumId="2" w15:restartNumberingAfterBreak="0">
+  <w:abstractNum w:abstractNumId="3" w15:restartNumberingAfterBreak="0">
     <w:nsid w:val="359C5278"/>
     <w:multiLevelType w:val="multilevel"/>
     <w:tmpl w:val="FE6611A8"/>
@@ -2298,7 +4404,7 @@
       </w:rPr>
     </w:lvl>
   </w:abstractNum>
-  <w:abstractNum w:abstractNumId="3" w15:restartNumberingAfterBreak="0">
+  <w:abstractNum w:abstractNumId="4" w15:restartNumberingAfterBreak="0">
     <w:nsid w:val="40843AB5"/>
     <w:multiLevelType w:val="hybridMultilevel"/>
     <w:tmpl w:val="08003458"/>
@@ -2411,7 +4517,7 @@
       </w:rPr>
     </w:lvl>
   </w:abstractNum>
-  <w:abstractNum w:abstractNumId="4" w15:restartNumberingAfterBreak="0">
+  <w:abstractNum w:abstractNumId="5" w15:restartNumberingAfterBreak="0">
     <w:nsid w:val="50BE3ED3"/>
     <w:multiLevelType w:val="hybridMultilevel"/>
     <w:tmpl w:val="ECFAB818"/>
@@ -2524,7 +4630,7 @@
       </w:rPr>
     </w:lvl>
   </w:abstractNum>
-  <w:abstractNum w:abstractNumId="5" w15:restartNumberingAfterBreak="0">
+  <w:abstractNum w:abstractNumId="6" w15:restartNumberingAfterBreak="0">
     <w:nsid w:val="56885491"/>
     <w:multiLevelType w:val="hybridMultilevel"/>
     <w:tmpl w:val="46B85DFE"/>
@@ -2613,7 +4719,7 @@
       </w:pPr>
     </w:lvl>
   </w:abstractNum>
-  <w:abstractNum w:abstractNumId="6" w15:restartNumberingAfterBreak="0">
+  <w:abstractNum w:abstractNumId="7" w15:restartNumberingAfterBreak="0">
     <w:nsid w:val="60F73E56"/>
     <w:multiLevelType w:val="hybridMultilevel"/>
     <w:tmpl w:val="4366F0B2"/>
@@ -2726,7 +4832,7 @@
       </w:rPr>
     </w:lvl>
   </w:abstractNum>
-  <w:abstractNum w:abstractNumId="7" w15:restartNumberingAfterBreak="0">
+  <w:abstractNum w:abstractNumId="8" w15:restartNumberingAfterBreak="0">
     <w:nsid w:val="61584355"/>
     <w:multiLevelType w:val="multilevel"/>
     <w:tmpl w:val="8DFA33FA"/>
@@ -2876,27 +4982,30 @@
     </w:lvl>
   </w:abstractNum>
   <w:num w:numId="1" w16cid:durableId="1128474118">
+    <w:abstractNumId w:val="8"/>
+  </w:num>
+  <w:num w:numId="2" w16cid:durableId="1631520918">
+    <w:abstractNumId w:val="3"/>
+  </w:num>
+  <w:num w:numId="3" w16cid:durableId="1142846089">
+    <w:abstractNumId w:val="5"/>
+  </w:num>
+  <w:num w:numId="4" w16cid:durableId="243954063">
+    <w:abstractNumId w:val="4"/>
+  </w:num>
+  <w:num w:numId="5" w16cid:durableId="1278029715">
     <w:abstractNumId w:val="7"/>
   </w:num>
-  <w:num w:numId="2" w16cid:durableId="1631520918">
+  <w:num w:numId="6" w16cid:durableId="1622222724">
+    <w:abstractNumId w:val="6"/>
+  </w:num>
+  <w:num w:numId="7" w16cid:durableId="1041856821">
     <w:abstractNumId w:val="2"/>
   </w:num>
-  <w:num w:numId="3" w16cid:durableId="1142846089">
-    <w:abstractNumId w:val="4"/>
-  </w:num>
-  <w:num w:numId="4" w16cid:durableId="243954063">
-    <w:abstractNumId w:val="3"/>
-  </w:num>
-  <w:num w:numId="5" w16cid:durableId="1278029715">
-    <w:abstractNumId w:val="6"/>
-  </w:num>
-  <w:num w:numId="6" w16cid:durableId="1622222724">
-    <w:abstractNumId w:val="5"/>
-  </w:num>
-  <w:num w:numId="7" w16cid:durableId="1041856821">
+  <w:num w:numId="8" w16cid:durableId="1613436436">
     <w:abstractNumId w:val="1"/>
   </w:num>
-  <w:num w:numId="8" w16cid:durableId="1613436436">
+  <w:num w:numId="9" w16cid:durableId="1868912646">
     <w:abstractNumId w:val="0"/>
   </w:num>
 </w:numbering>
@@ -3510,7 +5619,6 @@
   <w:style w:type="character" w:default="1" w:styleId="Tipodeletrapredefinidodopargrafo">
     <w:name w:val="Default Paragraph Font"/>
     <w:uiPriority w:val="1"/>
-    <w:semiHidden/>
     <w:unhideWhenUsed/>
   </w:style>
   <w:style w:type="table" w:default="1" w:styleId="Tabelanormal">

</xml_diff>

<commit_message>
part 2 v3 e python
</commit_message>
<xml_diff>
--- a/Coursework Project.docx
+++ b/Coursework Project.docx
@@ -136,48 +136,23 @@
           <w:sz w:val="32"/>
           <w:szCs w:val="32"/>
         </w:rPr>
-        <w:t xml:space="preserve">EMFSS </w:t>
-      </w:r>
-      <w:proofErr w:type="spellStart"/>
-      <w:r>
+        <w:t>EMFSS Bsc Data Science and Business Analytics</w:t>
+      </w:r>
+    </w:p>
+    <w:p>
+      <w:pPr>
+        <w:jc w:val="center"/>
         <w:rPr>
           <w:sz w:val="32"/>
           <w:szCs w:val="32"/>
         </w:rPr>
-        <w:t>Bsc</w:t>
-      </w:r>
-      <w:proofErr w:type="spellEnd"/>
+      </w:pPr>
       <w:r>
         <w:rPr>
           <w:sz w:val="32"/>
           <w:szCs w:val="32"/>
         </w:rPr>
-        <w:t xml:space="preserve"> Data Science and Business Analytics</w:t>
-      </w:r>
-    </w:p>
-    <w:p>
-      <w:pPr>
-        <w:jc w:val="center"/>
-        <w:rPr>
-          <w:sz w:val="32"/>
-          <w:szCs w:val="32"/>
-        </w:rPr>
-      </w:pPr>
-      <w:proofErr w:type="spellStart"/>
-      <w:r>
-        <w:rPr>
-          <w:sz w:val="32"/>
-          <w:szCs w:val="32"/>
-        </w:rPr>
-        <w:t>Univerisity</w:t>
-      </w:r>
-      <w:proofErr w:type="spellEnd"/>
-      <w:r>
-        <w:rPr>
-          <w:sz w:val="32"/>
-          <w:szCs w:val="32"/>
-        </w:rPr>
-        <w:t xml:space="preserve"> of London</w:t>
+        <w:t>Univerisity of London</w:t>
       </w:r>
     </w:p>
     <w:p>
@@ -923,15 +898,7 @@
         <w:t>these three parameters</w:t>
       </w:r>
       <w:r>
-        <w:t xml:space="preserve"> and still work. </w:t>
-      </w:r>
-      <w:proofErr w:type="spellStart"/>
-      <w:r>
-        <w:t>Inisde</w:t>
-      </w:r>
-      <w:proofErr w:type="spellEnd"/>
-      <w:r>
-        <w:t xml:space="preserve"> this function:</w:t>
+        <w:t xml:space="preserve"> and still work. Inisde this function:</w:t>
       </w:r>
     </w:p>
     <w:p>
@@ -1087,15 +1054,7 @@
         <w:t>position</w:t>
       </w:r>
       <w:r>
-        <w:t xml:space="preserve"> in the loop is </w:t>
-      </w:r>
-      <w:proofErr w:type="spellStart"/>
-      <w:r>
-        <w:t>i</w:t>
-      </w:r>
-      <w:proofErr w:type="spellEnd"/>
-      <w:r>
-        <w:t xml:space="preserve">, </w:t>
+        <w:t xml:space="preserve"> in the loop is i, </w:t>
       </w:r>
       <w:r>
         <w:t>where a random number (random_number</w:t>
@@ -1194,15 +1153,7 @@
         <w:t xml:space="preserve"> smaller than </w:t>
       </w:r>
       <w:r>
-        <w:t xml:space="preserve">r. In this case the random number was added to the vector in the </w:t>
-      </w:r>
-      <w:proofErr w:type="spellStart"/>
-      <w:r>
-        <w:t>i</w:t>
-      </w:r>
-      <w:proofErr w:type="spellEnd"/>
-      <w:r>
-        <w:t xml:space="preserve"> position, and if that was not the case the previous value</w:t>
+        <w:t>r. In this case the random number was added to the vector in the i position, and if that was not the case the previous value</w:t>
       </w:r>
       <w:r>
         <w:t xml:space="preserve"> in the vector</w:t>
@@ -1214,15 +1165,7 @@
         <w:t xml:space="preserve"> (i-1) was </w:t>
       </w:r>
       <w:r>
-        <w:t xml:space="preserve">duplicated into the </w:t>
-      </w:r>
-      <w:proofErr w:type="spellStart"/>
-      <w:r>
-        <w:t>i</w:t>
-      </w:r>
-      <w:proofErr w:type="spellEnd"/>
-      <w:r>
-        <w:t xml:space="preserve"> position</w:t>
+        <w:t>duplicated into the i position</w:t>
       </w:r>
       <w:r>
         <w:t>.</w:t>
@@ -1254,10 +1197,10 @@
           <w:noProof/>
         </w:rPr>
         <w:drawing>
-          <wp:inline distT="0" distB="0" distL="0" distR="0" wp14:anchorId="34E016B6" wp14:editId="78C9262E">
-            <wp:extent cx="4476972" cy="2445777"/>
-            <wp:effectExtent l="0" t="0" r="0" b="0"/>
-            <wp:docPr id="1518432065" name="Imagem 8" descr="Uma imagem com texto, diagrama, Gráfico, captura de ecrã&#10;&#10;Os conteúdos gerados por IA podem estar incorretos."/>
+          <wp:inline distT="0" distB="0" distL="0" distR="0" wp14:anchorId="34E016B6" wp14:editId="7A9ED944">
+            <wp:extent cx="3955550" cy="2787440"/>
+            <wp:effectExtent l="0" t="0" r="6985" b="0"/>
+            <wp:docPr id="1518432065" name="Imagem 8"/>
             <wp:cNvGraphicFramePr>
               <a:graphicFrameLocks xmlns:a="http://schemas.openxmlformats.org/drawingml/2006/main" noChangeAspect="1"/>
             </wp:cNvGraphicFramePr>
@@ -1265,12 +1208,12 @@
               <a:graphicData uri="http://schemas.openxmlformats.org/drawingml/2006/picture">
                 <pic:pic xmlns:pic="http://schemas.openxmlformats.org/drawingml/2006/picture">
                   <pic:nvPicPr>
-                    <pic:cNvPr id="1518432065" name="Imagem 8" descr="Uma imagem com texto, diagrama, Gráfico, captura de ecrã&#10;&#10;Os conteúdos gerados por IA podem estar incorretos."/>
+                    <pic:cNvPr id="1518432065" name="Imagem 8"/>
                     <pic:cNvPicPr>
                       <a:picLocks noChangeAspect="1" noChangeArrowheads="1"/>
                     </pic:cNvPicPr>
                   </pic:nvPicPr>
-                  <pic:blipFill>
+                  <pic:blipFill rotWithShape="1">
                     <a:blip r:embed="rId8">
                       <a:extLst>
                         <a:ext uri="{28A0092B-C50C-407E-A947-70E740481C1C}">
@@ -1278,7 +1221,7 @@
                         </a:ext>
                       </a:extLst>
                     </a:blip>
-                    <a:srcRect t="5458" b="5458"/>
+                    <a:srcRect t="2253" b="2561"/>
                     <a:stretch>
                       <a:fillRect/>
                     </a:stretch>
@@ -1286,7 +1229,7 @@
                   <pic:spPr bwMode="auto">
                     <a:xfrm>
                       <a:off x="0" y="0"/>
-                      <a:ext cx="4476972" cy="2445777"/>
+                      <a:ext cx="3970376" cy="2797888"/>
                     </a:xfrm>
                     <a:prstGeom prst="rect">
                       <a:avLst/>
@@ -1378,62 +1321,19 @@
         <w:rPr>
           <w:lang w:val="pt-PT"/>
         </w:rPr>
-        <w:t xml:space="preserve"> </w:t>
-      </w:r>
-      <w:proofErr w:type="spellStart"/>
+        <w:t xml:space="preserve"> and standard deviation </w:t>
+      </w:r>
       <w:r>
         <w:rPr>
           <w:lang w:val="pt-PT"/>
         </w:rPr>
-        <w:t>and</w:t>
-      </w:r>
-      <w:proofErr w:type="spellEnd"/>
+        <w:t>1.4309633105043644</w:t>
+      </w:r>
       <w:r>
         <w:rPr>
           <w:lang w:val="pt-PT"/>
         </w:rPr>
-        <w:t xml:space="preserve"> standard </w:t>
-      </w:r>
-      <w:proofErr w:type="spellStart"/>
-      <w:r>
-        <w:rPr>
-          <w:lang w:val="pt-PT"/>
-        </w:rPr>
-        <w:t>deviation</w:t>
-      </w:r>
-      <w:proofErr w:type="spellEnd"/>
-      <w:r>
-        <w:rPr>
-          <w:lang w:val="pt-PT"/>
-        </w:rPr>
-        <w:t xml:space="preserve"> </w:t>
-      </w:r>
-      <w:r>
-        <w:rPr>
-          <w:lang w:val="pt-PT"/>
-        </w:rPr>
-        <w:t>1.4309633105043644</w:t>
-      </w:r>
-      <w:r>
-        <w:rPr>
-          <w:lang w:val="pt-PT"/>
-        </w:rPr>
         <w:t xml:space="preserve">. </w:t>
-      </w:r>
-    </w:p>
-    <w:p>
-      <w:pPr>
-        <w:spacing w:after="160" w:line="259" w:lineRule="auto"/>
-        <w:rPr>
-          <w:b/>
-          <w:bCs/>
-          <w:color w:val="2F5496"/>
-          <w:sz w:val="24"/>
-          <w:szCs w:val="24"/>
-        </w:rPr>
-      </w:pPr>
-      <w:r>
-        <w:br w:type="page"/>
       </w:r>
     </w:p>
     <w:p>
@@ -1452,23 +1352,7 @@
         <w:jc w:val="both"/>
       </w:pPr>
       <w:r>
-        <w:t xml:space="preserve">For exercise B, to assess the convergence of the </w:t>
-      </w:r>
-      <w:proofErr w:type="spellStart"/>
-      <w:r>
-        <w:t>Marvok</w:t>
-      </w:r>
-      <w:proofErr w:type="spellEnd"/>
-      <w:r>
-        <w:t xml:space="preserve"> chains generated by the algorithm we applied the </w:t>
-      </w:r>
-      <w:proofErr w:type="spellStart"/>
-      <w:r>
-        <w:t>R_hat</w:t>
-      </w:r>
-      <w:proofErr w:type="spellEnd"/>
-      <w:r>
-        <w:t xml:space="preserve"> to compare between-chain (B) and within-chain (W) variances across multiple cains, considering a threshold of &lt;1.05. </w:t>
+        <w:t xml:space="preserve">For exercise B, to assess the convergence of the Marvok chains generated by the algorithm we applied the R_hat to compare between-chain (B) and within-chain (W) variances across multiple cains, considering a threshold of &lt;1.05. </w:t>
       </w:r>
     </w:p>
     <w:p>
@@ -1520,15 +1404,7 @@
         <w:t xml:space="preserve">In the code we </w:t>
       </w:r>
       <w:r>
-        <w:t>firstly defined a function (</w:t>
-      </w:r>
-      <w:proofErr w:type="spellStart"/>
-      <w:r>
-        <w:t>calculate_r_hat</w:t>
-      </w:r>
-      <w:proofErr w:type="spellEnd"/>
-      <w:r>
-        <w:t>)</w:t>
+        <w:t>firstly defined a function (calculate_r_hat)</w:t>
       </w:r>
       <w:r>
         <w:t xml:space="preserve"> with parameter chains – a list of vectors (R)/</w:t>
@@ -1630,23 +1506,7 @@
         <w:jc w:val="both"/>
       </w:pPr>
       <w:r>
-        <w:t xml:space="preserve">Given the formula of </w:t>
-      </w:r>
-      <w:proofErr w:type="spellStart"/>
-      <w:r>
-        <w:t>R_hat</w:t>
-      </w:r>
-      <w:proofErr w:type="spellEnd"/>
-      <w:r>
-        <w:t xml:space="preserve"> (square root of (B+W)/W) this function returned the obtained value of </w:t>
-      </w:r>
-      <w:proofErr w:type="spellStart"/>
-      <w:r>
-        <w:t>R_hat</w:t>
-      </w:r>
-      <w:proofErr w:type="spellEnd"/>
-      <w:r>
-        <w:t>.</w:t>
+        <w:t>Given the formula of R_hat (square root of (B+W)/W) this function returned the obtained value of R_hat.</w:t>
       </w:r>
     </w:p>
     <w:p>
@@ -1670,37 +1530,16 @@
       </w:r>
       <w:proofErr w:type="gramEnd"/>
       <w:r>
-        <w:t xml:space="preserve"> create four different vectors/arrays that were placed in the list called chains. With the chains ready, the value of </w:t>
-      </w:r>
-      <w:proofErr w:type="spellStart"/>
-      <w:r>
-        <w:t>R_hat</w:t>
-      </w:r>
-      <w:proofErr w:type="spellEnd"/>
+        <w:t xml:space="preserve"> create four different vectors/arrays that were placed in the list called chains. With the chains ready, the value of R_hat</w:t>
+      </w:r>
       <w:r>
         <w:t>, considering s=0.001,</w:t>
       </w:r>
       <w:r>
-        <w:t xml:space="preserve"> was obtained by calling the </w:t>
-      </w:r>
-      <w:proofErr w:type="spellStart"/>
-      <w:r>
-        <w:t>calculate_r_hat</w:t>
-      </w:r>
-      <w:proofErr w:type="spellEnd"/>
-      <w:r>
-        <w:t xml:space="preserve"> function.</w:t>
-      </w:r>
-      <w:r>
-        <w:t xml:space="preserve"> The </w:t>
-      </w:r>
-      <w:proofErr w:type="spellStart"/>
-      <w:r>
-        <w:t>r_hat</w:t>
-      </w:r>
-      <w:proofErr w:type="spellEnd"/>
-      <w:r>
-        <w:t xml:space="preserve"> obtained in R was 71.1329 and in Python was </w:t>
+        <w:t xml:space="preserve"> was obtained by calling the calculate_r_hat function.</w:t>
+      </w:r>
+      <w:r>
+        <w:t xml:space="preserve"> The r_hat obtained in R was 71.1329 and in Python was </w:t>
       </w:r>
       <w:r>
         <w:t>56.8187</w:t>
@@ -1714,15 +1553,7 @@
         <w:jc w:val="both"/>
       </w:pPr>
       <w:r>
-        <w:t>After this, we considered a sequence of s values (</w:t>
-      </w:r>
-      <w:proofErr w:type="spellStart"/>
-      <w:r>
-        <w:t>s_values</w:t>
-      </w:r>
-      <w:proofErr w:type="spellEnd"/>
-      <w:r>
-        <w:t xml:space="preserve">) from 0.001 to 1, increasing each time by 0.001. A loop was </w:t>
+        <w:t xml:space="preserve">After this, we considered a sequence of s values (s_values) from 0.001 to 1, increasing each time by 0.001. A loop was </w:t>
       </w:r>
       <w:proofErr w:type="gramStart"/>
       <w:r>
@@ -1730,39 +1561,7 @@
       </w:r>
       <w:proofErr w:type="gramEnd"/>
       <w:r>
-        <w:t xml:space="preserve">, where for each value of s in the sequence, the exercise was repeated (with metropolis function obtain the chains, and with </w:t>
-      </w:r>
-      <w:proofErr w:type="spellStart"/>
-      <w:r>
-        <w:t>calculate_r_hat</w:t>
-      </w:r>
-      <w:proofErr w:type="spellEnd"/>
-      <w:r>
-        <w:t xml:space="preserve"> obtain the </w:t>
-      </w:r>
-      <w:proofErr w:type="spellStart"/>
-      <w:r>
-        <w:t>r_hat</w:t>
-      </w:r>
-      <w:proofErr w:type="spellEnd"/>
-      <w:r>
-        <w:t xml:space="preserve">, add </w:t>
-      </w:r>
-      <w:proofErr w:type="spellStart"/>
-      <w:r>
-        <w:t>r_hat</w:t>
-      </w:r>
-      <w:proofErr w:type="spellEnd"/>
-      <w:r>
-        <w:t xml:space="preserve"> to a new vector/array called </w:t>
-      </w:r>
-      <w:proofErr w:type="spellStart"/>
-      <w:r>
-        <w:t>R_hats</w:t>
-      </w:r>
-      <w:proofErr w:type="spellEnd"/>
-      <w:r>
-        <w:t xml:space="preserve">, for each value of s in the sequence). </w:t>
+        <w:t xml:space="preserve">, where for each value of s in the sequence, the exercise was repeated (with metropolis function obtain the chains, and with calculate_r_hat obtain the r_hat, add r_hat to a new vector/array called R_hats, for each value of s in the sequence). </w:t>
       </w:r>
     </w:p>
     <w:p>
@@ -1770,55 +1569,7 @@
         <w:jc w:val="both"/>
       </w:pPr>
       <w:r>
-        <w:t xml:space="preserve">A </w:t>
-      </w:r>
-      <w:proofErr w:type="spellStart"/>
-      <w:r>
-        <w:t>dataframe</w:t>
-      </w:r>
-      <w:proofErr w:type="spellEnd"/>
-      <w:r>
-        <w:t xml:space="preserve"> was created with columns s (with the </w:t>
-      </w:r>
-      <w:proofErr w:type="spellStart"/>
-      <w:r>
-        <w:t>s_values</w:t>
-      </w:r>
-      <w:proofErr w:type="spellEnd"/>
-      <w:r>
-        <w:t xml:space="preserve">) and </w:t>
-      </w:r>
-      <w:proofErr w:type="spellStart"/>
-      <w:r>
-        <w:t>R_hat</w:t>
-      </w:r>
-      <w:proofErr w:type="spellEnd"/>
-      <w:r>
-        <w:t xml:space="preserve"> (with the </w:t>
-      </w:r>
-      <w:proofErr w:type="spellStart"/>
-      <w:r>
-        <w:t>R_hats</w:t>
-      </w:r>
-      <w:proofErr w:type="spellEnd"/>
-      <w:r>
-        <w:t xml:space="preserve">). </w:t>
-      </w:r>
-      <w:proofErr w:type="spellStart"/>
-      <w:r>
-        <w:t>Additionaly</w:t>
-      </w:r>
-      <w:proofErr w:type="spellEnd"/>
-      <w:r>
-        <w:t xml:space="preserve"> an extra column was then created, where each row had possible values of “Above 1.05” (if </w:t>
-      </w:r>
-      <w:proofErr w:type="spellStart"/>
-      <w:r>
-        <w:t>R_hat</w:t>
-      </w:r>
-      <w:proofErr w:type="spellEnd"/>
-      <w:r>
-        <w:t xml:space="preserve"> &gt; 1.05) or “Below or 1.05” (when </w:t>
+        <w:t xml:space="preserve">A dataframe was created with columns s (with the s_values) and R_hat (with the R_hats). Additionaly an extra column was then created, where each row had possible values of “Above 1.05” (if R_hat &gt; 1.05) or “Below or 1.05” (when </w:t>
       </w:r>
       <w:proofErr w:type="gramStart"/>
       <w:r>
@@ -1837,23 +1588,7 @@
         <w:jc w:val="both"/>
       </w:pPr>
       <w:r>
-        <w:t xml:space="preserve">With this </w:t>
-      </w:r>
-      <w:proofErr w:type="spellStart"/>
-      <w:r>
-        <w:t>dataframe</w:t>
-      </w:r>
-      <w:proofErr w:type="spellEnd"/>
-      <w:r>
-        <w:t xml:space="preserve"> it was possible to create a scatter plot of the values of </w:t>
-      </w:r>
-      <w:proofErr w:type="spellStart"/>
-      <w:r>
-        <w:t>R_hat</w:t>
-      </w:r>
-      <w:proofErr w:type="spellEnd"/>
-      <w:r>
-        <w:t xml:space="preserve"> over the values of s, in which a dot was purple if above 1.05 or green if below or equal to 1.05</w:t>
+        <w:t>With this dataframe it was possible to create a scatter plot of the values of R_hat over the values of s, in which a dot was purple if above 1.05 or green if below or equal to 1.05</w:t>
       </w:r>
       <w:r>
         <w:t>:</w:t>
@@ -1865,16 +1600,16 @@
           <w:noProof/>
         </w:rPr>
         <w:drawing>
-          <wp:anchor distT="0" distB="0" distL="114300" distR="114300" simplePos="0" relativeHeight="251658240" behindDoc="0" locked="0" layoutInCell="1" allowOverlap="1" wp14:anchorId="0737DBFE" wp14:editId="4EB19542">
+          <wp:anchor distT="0" distB="0" distL="114300" distR="114300" simplePos="0" relativeHeight="251658240" behindDoc="0" locked="0" layoutInCell="1" allowOverlap="1" wp14:anchorId="0737DBFE" wp14:editId="133E9B1F">
             <wp:simplePos x="0" y="0"/>
             <wp:positionH relativeFrom="margin">
-              <wp:align>center</wp:align>
+              <wp:posOffset>1290320</wp:posOffset>
             </wp:positionH>
             <wp:positionV relativeFrom="paragraph">
-              <wp:posOffset>27305</wp:posOffset>
+              <wp:posOffset>24765</wp:posOffset>
             </wp:positionV>
-            <wp:extent cx="4243070" cy="2663825"/>
-            <wp:effectExtent l="0" t="0" r="5080" b="3175"/>
+            <wp:extent cx="3597910" cy="2663825"/>
+            <wp:effectExtent l="0" t="0" r="2540" b="3175"/>
             <wp:wrapSquare wrapText="bothSides"/>
             <wp:docPr id="1376734594" name="Imagem 5"/>
             <wp:cNvGraphicFramePr>
@@ -1884,7 +1619,7 @@
               <a:graphicData uri="http://schemas.openxmlformats.org/drawingml/2006/picture">
                 <pic:pic xmlns:pic="http://schemas.openxmlformats.org/drawingml/2006/picture">
                   <pic:nvPicPr>
-                    <pic:cNvPr id="0" name="Picture 2"/>
+                    <pic:cNvPr id="1376734594" name="Imagem 5"/>
                     <pic:cNvPicPr>
                       <a:picLocks noChangeAspect="1" noChangeArrowheads="1"/>
                     </pic:cNvPicPr>
@@ -1897,7 +1632,6 @@
                         </a:ext>
                       </a:extLst>
                     </a:blip>
-                    <a:srcRect/>
                     <a:stretch>
                       <a:fillRect/>
                     </a:stretch>
@@ -1905,7 +1639,7 @@
                   <pic:spPr bwMode="auto">
                     <a:xfrm>
                       <a:off x="0" y="0"/>
-                      <a:ext cx="4243070" cy="2663825"/>
+                      <a:ext cx="3597910" cy="2663825"/>
                     </a:xfrm>
                     <a:prstGeom prst="rect">
                       <a:avLst/>
@@ -2046,23 +1780,7 @@
                               <w:fldChar w:fldCharType="end"/>
                             </w:r>
                             <w:r>
-                              <w:t xml:space="preserve"> - Scatter Plot of </w:t>
-                            </w:r>
-                            <w:proofErr w:type="spellStart"/>
-                            <w:r>
-                              <w:t>R_hat</w:t>
-                            </w:r>
-                            <w:proofErr w:type="spellEnd"/>
-                            <w:r>
-                              <w:t xml:space="preserve"> over s values, across all values of </w:t>
-                            </w:r>
-                            <w:proofErr w:type="spellStart"/>
-                            <w:r>
-                              <w:t>R_hat</w:t>
-                            </w:r>
-                            <w:proofErr w:type="spellEnd"/>
-                            <w:r>
-                              <w:t xml:space="preserve"> (left) and zoomed in to values of R_hat between 0 and 2 (right)</w:t>
+                              <w:t xml:space="preserve"> - Scatter Plot of R_hat over s values, across all values of R_hat (left) and zoomed in to values of R_hat between 0 and 2 (right)</w:t>
                             </w:r>
                           </w:p>
                         </w:txbxContent>
@@ -2123,23 +1841,7 @@
                         <w:fldChar w:fldCharType="end"/>
                       </w:r>
                       <w:r>
-                        <w:t xml:space="preserve"> - Scatter Plot of </w:t>
-                      </w:r>
-                      <w:proofErr w:type="spellStart"/>
-                      <w:r>
-                        <w:t>R_hat</w:t>
-                      </w:r>
-                      <w:proofErr w:type="spellEnd"/>
-                      <w:r>
-                        <w:t xml:space="preserve"> over s values, across all values of </w:t>
-                      </w:r>
-                      <w:proofErr w:type="spellStart"/>
-                      <w:r>
-                        <w:t>R_hat</w:t>
-                      </w:r>
-                      <w:proofErr w:type="spellEnd"/>
-                      <w:r>
-                        <w:t xml:space="preserve"> (left) and zoomed in to values of R_hat between 0 and 2 (right)</w:t>
+                        <w:t xml:space="preserve"> - Scatter Plot of R_hat over s values, across all values of R_hat (left) and zoomed in to values of R_hat between 0 and 2 (right)</w:t>
                       </w:r>
                     </w:p>
                   </w:txbxContent>
@@ -2182,56 +1884,16 @@
         <w:t xml:space="preserve">(airlines) </w:t>
       </w:r>
       <w:r>
-        <w:t xml:space="preserve">using the </w:t>
-      </w:r>
-      <w:proofErr w:type="spellStart"/>
-      <w:r>
-        <w:t>RSQLite</w:t>
-      </w:r>
-      <w:proofErr w:type="spellEnd"/>
-      <w:r>
-        <w:t xml:space="preserve"> and </w:t>
-      </w:r>
-      <w:proofErr w:type="spellStart"/>
-      <w:r>
-        <w:t>dplyr</w:t>
-      </w:r>
-      <w:proofErr w:type="spellEnd"/>
-      <w:r>
-        <w:t xml:space="preserve"> packages in R. First, I ensured any previous version of the database was removed to avoid duplicate records.</w:t>
+        <w:t>using the RSQLite and dplyr packages in R. First, I ensured any previous version of the database was removed to avoid duplicate records.</w:t>
       </w:r>
       <w:r>
         <w:t xml:space="preserve"> </w:t>
       </w:r>
       <w:r>
-        <w:t xml:space="preserve">In Python, </w:t>
-      </w:r>
-      <w:proofErr w:type="spellStart"/>
-      <w:r>
-        <w:t>chunksize</w:t>
-      </w:r>
-      <w:proofErr w:type="spellEnd"/>
-      <w:r>
-        <w:t xml:space="preserve"> was used due to the heavy size of the tables. Additionally in R, a reference to those was use for </w:t>
-      </w:r>
-      <w:proofErr w:type="spellStart"/>
-      <w:r>
-        <w:t>dyplr</w:t>
-      </w:r>
-      <w:proofErr w:type="spellEnd"/>
-      <w:r>
-        <w:t xml:space="preserve">. </w:t>
-      </w:r>
-      <w:r>
-        <w:t xml:space="preserve">Before importing the </w:t>
-      </w:r>
-      <w:proofErr w:type="spellStart"/>
-      <w:r>
-        <w:t>dataframes</w:t>
-      </w:r>
-      <w:proofErr w:type="spellEnd"/>
-      <w:r>
-        <w:t xml:space="preserve"> into the database, all </w:t>
+        <w:t xml:space="preserve">In Python, chunksize was used due to the heavy size of the tables. Additionally in R, a reference to those was use for dyplr. </w:t>
+      </w:r>
+      <w:r>
+        <w:t xml:space="preserve">Before importing the dataframes into the database, all </w:t>
       </w:r>
       <w:proofErr w:type="gramStart"/>
       <w:r>
@@ -2245,102 +1907,70 @@
         <w:t>The selected five consecutive years for the exercise were 2004 to 2008.</w:t>
       </w:r>
       <w:r>
-        <w:t xml:space="preserve"> All the </w:t>
-      </w:r>
-      <w:proofErr w:type="spellStart"/>
-      <w:r>
-        <w:t>ontime</w:t>
-      </w:r>
-      <w:proofErr w:type="spellEnd"/>
+        <w:t xml:space="preserve"> All the ontime dataframes were loaded independently and then merged before writing the tables in the database.</w:t>
+      </w:r>
       <w:r>
         <w:t xml:space="preserve"> </w:t>
       </w:r>
-      <w:proofErr w:type="spellStart"/>
-      <w:r>
-        <w:t>dataframes</w:t>
-      </w:r>
-      <w:proofErr w:type="spellEnd"/>
-      <w:r>
-        <w:t xml:space="preserve"> were loaded independently and then merged before writing the tables in the database.</w:t>
+      <w:r>
+        <w:t>Additional tables for airports, carriers, and planes were also imported.</w:t>
+      </w:r>
+    </w:p>
+    <w:p/>
+    <w:p>
+      <w:pPr>
+        <w:pStyle w:val="Ttulo2"/>
+      </w:pPr>
+      <w:bookmarkStart w:id="4" w:name="_Toc204095044"/>
+      <w:r>
+        <w:t>Exercise A</w:t>
+      </w:r>
+      <w:bookmarkEnd w:id="4"/>
+    </w:p>
+    <w:p>
+      <w:pPr>
+        <w:jc w:val="both"/>
+      </w:pPr>
+      <w:r>
+        <w:t>Instead of considering the actual departure time</w:t>
+      </w:r>
+      <w:r>
+        <w:t xml:space="preserve"> (</w:t>
+      </w:r>
+      <w:r>
+        <w:t>deptime</w:t>
+      </w:r>
+      <w:r>
+        <w:t>)</w:t>
+      </w:r>
+      <w:r>
+        <w:t>, it was considered the scheduled departure time</w:t>
+      </w:r>
+      <w:r>
+        <w:t xml:space="preserve"> (</w:t>
+      </w:r>
+      <w:r>
+        <w:t>crsdeptime</w:t>
+      </w:r>
+      <w:r>
+        <w:t xml:space="preserve">), because the variable </w:t>
+      </w:r>
+      <w:r>
+        <w:t>deptime</w:t>
+      </w:r>
+      <w:r>
+        <w:t xml:space="preserve"> had 608611 missings, and </w:t>
+      </w:r>
+      <w:r>
+        <w:t>crsdeptime</w:t>
+      </w:r>
+      <w:r>
+        <w:t xml:space="preserve"> had none.</w:t>
       </w:r>
       <w:r>
         <w:t xml:space="preserve"> </w:t>
       </w:r>
       <w:r>
-        <w:t>Additional tables for airports, carriers, and planes were also imported.</w:t>
-      </w:r>
-    </w:p>
-    <w:p/>
-    <w:p>
-      <w:pPr>
-        <w:pStyle w:val="Ttulo2"/>
-      </w:pPr>
-      <w:bookmarkStart w:id="4" w:name="_Toc204095044"/>
-      <w:r>
-        <w:t>Exercise A</w:t>
-      </w:r>
-      <w:bookmarkEnd w:id="4"/>
-    </w:p>
-    <w:p>
-      <w:pPr>
-        <w:jc w:val="both"/>
-      </w:pPr>
-      <w:r>
-        <w:t>Instead of considering the actual departure time</w:t>
-      </w:r>
-      <w:r>
-        <w:t xml:space="preserve"> (</w:t>
-      </w:r>
-      <w:proofErr w:type="spellStart"/>
-      <w:r>
-        <w:t>deptime</w:t>
-      </w:r>
-      <w:proofErr w:type="spellEnd"/>
-      <w:r>
-        <w:t>)</w:t>
-      </w:r>
-      <w:r>
-        <w:t>, it was considered the scheduled departure time</w:t>
-      </w:r>
-      <w:r>
-        <w:t xml:space="preserve"> (</w:t>
-      </w:r>
-      <w:proofErr w:type="spellStart"/>
-      <w:r>
-        <w:t>crsdeptime</w:t>
-      </w:r>
-      <w:proofErr w:type="spellEnd"/>
-      <w:r>
-        <w:t xml:space="preserve">), because the variable </w:t>
-      </w:r>
-      <w:proofErr w:type="spellStart"/>
-      <w:r>
-        <w:t>deptime</w:t>
-      </w:r>
-      <w:proofErr w:type="spellEnd"/>
-      <w:r>
-        <w:t xml:space="preserve"> had 608611 </w:t>
-      </w:r>
-      <w:proofErr w:type="spellStart"/>
-      <w:r>
-        <w:t>missings</w:t>
-      </w:r>
-      <w:proofErr w:type="spellEnd"/>
-      <w:r>
-        <w:t xml:space="preserve">, and </w:t>
-      </w:r>
-      <w:proofErr w:type="spellStart"/>
-      <w:r>
-        <w:t>crsdeptime</w:t>
-      </w:r>
-      <w:proofErr w:type="spellEnd"/>
-      <w:r>
-        <w:t xml:space="preserve"> had none.</w:t>
-      </w:r>
-      <w:r>
-        <w:t xml:space="preserve"> </w:t>
-      </w:r>
-      <w:r>
         <w:t xml:space="preserve">For this question, </w:t>
       </w:r>
       <w:r>
@@ -2366,15 +1996,7 @@
         <w:t xml:space="preserve"> make the output table more readable the days of the week, which were in a numeric format</w:t>
       </w:r>
       <w:r>
-        <w:t>, an additional variable was created (</w:t>
-      </w:r>
-      <w:proofErr w:type="spellStart"/>
-      <w:r>
-        <w:t>weekday_label</w:t>
-      </w:r>
-      <w:proofErr w:type="spellEnd"/>
-      <w:r>
-        <w:t xml:space="preserve">, such that </w:t>
+        <w:t xml:space="preserve">, an additional variable was created (weekday_label, such that </w:t>
       </w:r>
       <w:r>
         <w:t xml:space="preserve">1 = Monday, 2 = Tuesday, </w:t>
@@ -2979,81 +2601,32 @@
         <w:t>to</w:t>
       </w:r>
       <w:r>
-        <w:t xml:space="preserve"> answer the question it was needed to know the age of the airplane. So, firstly we had to inner join the planes </w:t>
-      </w:r>
-      <w:proofErr w:type="spellStart"/>
-      <w:r>
-        <w:t>df</w:t>
-      </w:r>
-      <w:proofErr w:type="spellEnd"/>
-      <w:r>
-        <w:t xml:space="preserve"> onto </w:t>
-      </w:r>
-      <w:proofErr w:type="spellStart"/>
-      <w:r>
-        <w:t>ontime</w:t>
-      </w:r>
-      <w:proofErr w:type="spellEnd"/>
-      <w:r>
-        <w:t xml:space="preserve"> by the talinum (here it was great to lowercase everything prior, so now the column name to join is the same). </w:t>
-      </w:r>
-      <w:r>
-        <w:t xml:space="preserve">It is important to note that, because </w:t>
-      </w:r>
-      <w:proofErr w:type="spellStart"/>
-      <w:r>
-        <w:t>ontime</w:t>
-      </w:r>
-      <w:proofErr w:type="spellEnd"/>
-      <w:r>
-        <w:t xml:space="preserve"> already has a variable year (2004-2008),</w:t>
-      </w:r>
-      <w:r>
-        <w:t xml:space="preserve"> this changed to </w:t>
-      </w:r>
-      <w:proofErr w:type="spellStart"/>
-      <w:r>
-        <w:t>year.x</w:t>
-      </w:r>
-      <w:proofErr w:type="spellEnd"/>
-      <w:r>
-        <w:t xml:space="preserve"> and</w:t>
+        <w:t xml:space="preserve"> answer the question it was needed to know the age of the airplane. So, firstly we had to inner join the planes df onto ontime by the talinum (here it was great to lowercase everything prior, so now the column name to join is the same). </w:t>
+      </w:r>
+      <w:r>
+        <w:t>It is important to note that, because ontime already has a variable year (2004-2008),</w:t>
+      </w:r>
+      <w:r>
+        <w:t xml:space="preserve"> this changed to year.x and</w:t>
       </w:r>
       <w:r>
         <w:t xml:space="preserve"> the year of the make of the airplane changed to </w:t>
       </w:r>
-      <w:proofErr w:type="spellStart"/>
       <w:proofErr w:type="gramStart"/>
       <w:r>
         <w:t>year.y</w:t>
       </w:r>
-      <w:proofErr w:type="spellEnd"/>
       <w:proofErr w:type="gramEnd"/>
       <w:r>
-        <w:t xml:space="preserve"> after merging into </w:t>
-      </w:r>
-      <w:proofErr w:type="spellStart"/>
-      <w:r>
-        <w:t>ontime</w:t>
-      </w:r>
-      <w:proofErr w:type="spellEnd"/>
-      <w:r>
-        <w:t xml:space="preserve"> (</w:t>
-      </w:r>
-      <w:proofErr w:type="spellStart"/>
-      <w:r>
-        <w:t>year.x</w:t>
-      </w:r>
-      <w:proofErr w:type="spellEnd"/>
-      <w:r>
-        <w:t xml:space="preserve"> was then changed back to year, and </w:t>
-      </w:r>
-      <w:proofErr w:type="spellStart"/>
+        <w:t xml:space="preserve"> after merging into ontime</w:t>
+      </w:r>
+      <w:r>
+        <w:t xml:space="preserve"> (year.x was then changed back to year, and </w:t>
+      </w:r>
       <w:proofErr w:type="gramStart"/>
       <w:r>
         <w:t>year.y</w:t>
       </w:r>
-      <w:proofErr w:type="spellEnd"/>
       <w:proofErr w:type="gramEnd"/>
       <w:r>
         <w:t xml:space="preserve"> kept as is)</w:t>
@@ -3072,12 +2645,10 @@
       <w:r>
         <w:t xml:space="preserve">I noted that </w:t>
       </w:r>
-      <w:proofErr w:type="spellStart"/>
       <w:proofErr w:type="gramStart"/>
       <w:r>
         <w:t>year.y</w:t>
       </w:r>
-      <w:proofErr w:type="spellEnd"/>
       <w:proofErr w:type="gramEnd"/>
       <w:r>
         <w:t xml:space="preserve"> was imported as character and not </w:t>
@@ -3109,12 +2680,10 @@
       <w:r>
         <w:t xml:space="preserve">39% of </w:t>
       </w:r>
-      <w:proofErr w:type="spellStart"/>
       <w:proofErr w:type="gramStart"/>
       <w:r>
         <w:t>year.y</w:t>
       </w:r>
-      <w:proofErr w:type="spellEnd"/>
       <w:proofErr w:type="gramEnd"/>
       <w:r>
         <w:t xml:space="preserve"> was missing</w:t>
@@ -3123,198 +2692,126 @@
         <w:t xml:space="preserve"> (n=</w:t>
       </w:r>
       <w:r>
+        <w:t xml:space="preserve"> 2121237</w:t>
+      </w:r>
+      <w:r>
+        <w:t>)</w:t>
+      </w:r>
+      <w:r>
+        <w:t xml:space="preserve">, which is only a small part of the data given this is such a large dataset. However, there was a possibility that this missingness was not on random (maybe older planes were missing, because the database was created later?). </w:t>
+      </w:r>
+      <w:proofErr w:type="gramStart"/>
+      <w:r>
+        <w:t>All of</w:t>
+      </w:r>
+      <w:proofErr w:type="gramEnd"/>
+      <w:r>
+        <w:t xml:space="preserve"> the missings appeared when model of the airplane was also missing or on the model 1121, which corresponded to only one talinum: N382AA. Given such detailed information (model 1121 and talinum N382AA), a quick websearch was enough to get more information about the aircraft: The Rockwell 1211 Jet Commander</w:t>
+      </w:r>
+      <w:r>
+        <w:t>, manufactured by Aero Commander, was produced and sold to costumers between</w:t>
+      </w:r>
+      <w:r>
+        <w:t xml:space="preserve"> 196</w:t>
+      </w:r>
+      <w:r>
+        <w:t>5</w:t>
+      </w:r>
+      <w:r>
         <w:t xml:space="preserve"> </w:t>
       </w:r>
       <w:r>
-        <w:t>2121237</w:t>
-      </w:r>
-      <w:r>
-        <w:t>)</w:t>
-      </w:r>
-      <w:r>
-        <w:t xml:space="preserve">, which is only a small part of the data given this is such a large dataset. However, there was a possibility that this missingness was not on random (maybe older planes were missing, because the database was created later?). </w:t>
+        <w:t xml:space="preserve">and 1968. </w:t>
       </w:r>
       <w:proofErr w:type="gramStart"/>
       <w:r>
-        <w:t>All of</w:t>
+        <w:t>In order to</w:t>
       </w:r>
       <w:proofErr w:type="gramEnd"/>
       <w:r>
+        <w:t xml:space="preserve"> reduce missings the year 1966 was introduced in </w:t>
+      </w:r>
+      <w:proofErr w:type="gramStart"/>
+      <w:r>
+        <w:t>all of</w:t>
+      </w:r>
+      <w:proofErr w:type="gramEnd"/>
+      <w:r>
+        <w:t xml:space="preserve"> the missings </w:t>
+      </w:r>
+      <w:proofErr w:type="gramStart"/>
+      <w:r>
+        <w:t>year.y</w:t>
+      </w:r>
+      <w:proofErr w:type="gramEnd"/>
+      <w:r>
+        <w:t xml:space="preserve"> with model 1121.</w:t>
+      </w:r>
+      <w:r>
+        <w:t xml:space="preserve"> The percentage of missing was still 8.39% (n=2121237). </w:t>
+      </w:r>
+      <w:proofErr w:type="gramStart"/>
+      <w:r>
+        <w:t>Lastly</w:t>
+      </w:r>
+      <w:proofErr w:type="gramEnd"/>
+      <w:r>
+        <w:t xml:space="preserve"> we checked for differences in arrival delay between the present and missing </w:t>
+      </w:r>
+      <w:proofErr w:type="gramStart"/>
+      <w:r>
+        <w:t>year.y</w:t>
+      </w:r>
+      <w:proofErr w:type="gramEnd"/>
+      <w:r>
+        <w:t xml:space="preserve">: In 0.80% of missing year the arrival delay was missing, the mean average delay was 10.3 minutes, the median -1 minutes and standard deviation 40.9 minutes. In </w:t>
+      </w:r>
+      <w:r>
+        <w:t xml:space="preserve">0.91% of present year the arrival delay was missing, the mean average delay was 8.74 minutes (slightly lower), the median was -1 minutes (same as missing year) and standard deviation 36.5 minutes (slightly lower). Even though a t test showed that the difference in average arrival delay was significative (p&lt;2.2e-16), which suggests that </w:t>
+      </w:r>
+      <w:proofErr w:type="gramStart"/>
+      <w:r>
+        <w:t>year.y</w:t>
+      </w:r>
+      <w:proofErr w:type="gramEnd"/>
+      <w:r>
+        <w:t xml:space="preserve"> is not MCAR, for now those rows were still dropped to ensure that airplane age estimates are based on reliable data and not introduce bias from uncertain airplanes info.</w:t>
+      </w:r>
+    </w:p>
+    <w:p>
+      <w:pPr>
+        <w:jc w:val="both"/>
+      </w:pPr>
+      <w:r>
+        <w:t xml:space="preserve">To calculate the airplane </w:t>
+      </w:r>
+      <w:proofErr w:type="gramStart"/>
+      <w:r>
+        <w:t>age</w:t>
+      </w:r>
+      <w:proofErr w:type="gramEnd"/>
+      <w:r>
+        <w:t xml:space="preserve"> I </w:t>
+      </w:r>
+      <w:r>
+        <w:t>subtracted</w:t>
+      </w:r>
+      <w:r>
         <w:t xml:space="preserve"> the </w:t>
       </w:r>
-      <w:proofErr w:type="spellStart"/>
-      <w:r>
-        <w:t>missings</w:t>
-      </w:r>
-      <w:proofErr w:type="spellEnd"/>
-      <w:r>
-        <w:t xml:space="preserve"> appeared when model of the airplane was also missing or on the model 1121, which corresponded to only one talinum: N382AA. Given such detailed information (model 1121 and talinum N382AA), a quick </w:t>
-      </w:r>
-      <w:proofErr w:type="spellStart"/>
-      <w:r>
-        <w:t>websearch</w:t>
-      </w:r>
-      <w:proofErr w:type="spellEnd"/>
-      <w:r>
-        <w:t xml:space="preserve"> was enough to get more information about the aircraft: The Rockwell 1211 Jet Commander</w:t>
-      </w:r>
-      <w:r>
-        <w:t>, manufactured by Aero Commander, was produced and sold to costumers between</w:t>
-      </w:r>
-      <w:r>
-        <w:t xml:space="preserve"> 196</w:t>
-      </w:r>
-      <w:r>
-        <w:t>5</w:t>
-      </w:r>
-      <w:r>
-        <w:t xml:space="preserve"> </w:t>
-      </w:r>
-      <w:r>
-        <w:t xml:space="preserve">and 1968. </w:t>
-      </w:r>
       <w:proofErr w:type="gramStart"/>
       <w:r>
-        <w:t>In order to</w:t>
+        <w:t>year.y</w:t>
       </w:r>
       <w:proofErr w:type="gramEnd"/>
       <w:r>
-        <w:t xml:space="preserve"> reduce </w:t>
-      </w:r>
-      <w:proofErr w:type="spellStart"/>
-      <w:r>
-        <w:t>missings</w:t>
-      </w:r>
-      <w:proofErr w:type="spellEnd"/>
-      <w:r>
-        <w:t xml:space="preserve"> the year 1966 was introduced in </w:t>
-      </w:r>
-      <w:proofErr w:type="gramStart"/>
-      <w:r>
-        <w:t>all of</w:t>
-      </w:r>
-      <w:proofErr w:type="gramEnd"/>
-      <w:r>
-        <w:t xml:space="preserve"> the </w:t>
-      </w:r>
-      <w:proofErr w:type="spellStart"/>
-      <w:r>
-        <w:t>missings</w:t>
-      </w:r>
-      <w:proofErr w:type="spellEnd"/>
-      <w:r>
-        <w:t xml:space="preserve"> </w:t>
-      </w:r>
-      <w:proofErr w:type="spellStart"/>
-      <w:proofErr w:type="gramStart"/>
-      <w:r>
-        <w:t>year.y</w:t>
-      </w:r>
-      <w:proofErr w:type="spellEnd"/>
-      <w:proofErr w:type="gramEnd"/>
-      <w:r>
-        <w:t xml:space="preserve"> with model 1121.</w:t>
-      </w:r>
-      <w:r>
-        <w:t xml:space="preserve"> The percentage of missing was still 8.39% (n=2121237). </w:t>
-      </w:r>
-      <w:proofErr w:type="gramStart"/>
-      <w:r>
-        <w:t>Lastly</w:t>
-      </w:r>
-      <w:proofErr w:type="gramEnd"/>
-      <w:r>
-        <w:t xml:space="preserve"> we checked for differences in arrival delay between the present and missing </w:t>
-      </w:r>
-      <w:proofErr w:type="spellStart"/>
-      <w:proofErr w:type="gramStart"/>
-      <w:r>
-        <w:t>year.y</w:t>
-      </w:r>
-      <w:proofErr w:type="spellEnd"/>
-      <w:proofErr w:type="gramEnd"/>
-      <w:r>
-        <w:t xml:space="preserve">: In 0.80% of missing year the arrival delay was missing, the mean average delay was 10.3 minutes, the median -1 minutes and standard deviation 40.9 minutes. In </w:t>
-      </w:r>
-      <w:r>
-        <w:t xml:space="preserve">0.91% of present year the arrival delay was missing, the mean average delay was 8.74 minutes (slightly lower), the median was -1 minutes (same as missing year) and standard deviation 36.5 minutes (slightly lower). Even though a t test showed that the difference in average arrival delay was significative (p&lt;2.2e-16), which suggests that </w:t>
-      </w:r>
-      <w:proofErr w:type="spellStart"/>
-      <w:proofErr w:type="gramStart"/>
-      <w:r>
-        <w:t>year.y</w:t>
-      </w:r>
-      <w:proofErr w:type="spellEnd"/>
-      <w:proofErr w:type="gramEnd"/>
-      <w:r>
-        <w:t xml:space="preserve"> is not MCAR, for now those rows were still dropped to ensure that </w:t>
-      </w:r>
-      <w:r>
-        <w:t>airplane age estimates are based on reliable data</w:t>
-      </w:r>
-      <w:r>
-        <w:t xml:space="preserve"> and not </w:t>
-      </w:r>
-      <w:r>
-        <w:t>introduc</w:t>
-      </w:r>
-      <w:r>
-        <w:t>e</w:t>
-      </w:r>
-      <w:r>
-        <w:t xml:space="preserve"> bias from uncertain </w:t>
-      </w:r>
-      <w:r>
-        <w:t>airplanes</w:t>
-      </w:r>
-      <w:r>
-        <w:t xml:space="preserve"> info.</w:t>
-      </w:r>
-    </w:p>
-    <w:p>
-      <w:pPr>
-        <w:jc w:val="both"/>
-      </w:pPr>
-      <w:r>
-        <w:t xml:space="preserve">To calculate the airplane </w:t>
-      </w:r>
-      <w:proofErr w:type="gramStart"/>
-      <w:r>
-        <w:t>age</w:t>
-      </w:r>
-      <w:proofErr w:type="gramEnd"/>
-      <w:r>
-        <w:t xml:space="preserve"> I </w:t>
-      </w:r>
-      <w:r>
-        <w:t>subtracted</w:t>
-      </w:r>
-      <w:r>
-        <w:t xml:space="preserve"> the </w:t>
-      </w:r>
-      <w:proofErr w:type="spellStart"/>
-      <w:proofErr w:type="gramStart"/>
-      <w:r>
-        <w:t>year.y</w:t>
-      </w:r>
-      <w:proofErr w:type="spellEnd"/>
-      <w:proofErr w:type="gramEnd"/>
-      <w:r>
         <w:t xml:space="preserve"> (year of make of the airplane) to year (year of the flight).</w:t>
       </w:r>
       <w:r>
         <w:t xml:space="preserve"> We were left with 0.906% of missing arrival delays in the database (n=209778). </w:t>
       </w:r>
       <w:r>
-        <w:t xml:space="preserve">There was a possibility that this </w:t>
-      </w:r>
-      <w:proofErr w:type="spellStart"/>
-      <w:r>
-        <w:t>missings</w:t>
-      </w:r>
-      <w:proofErr w:type="spellEnd"/>
-      <w:r>
-        <w:t xml:space="preserve"> influence the results</w:t>
+        <w:t>There was a possibility that this missings influence the results</w:t>
       </w:r>
       <w:r>
         <w:t xml:space="preserve"> particularly if the percentage was higher</w:t>
@@ -3383,13 +2880,13 @@
         <mc:AlternateContent>
           <mc:Choice Requires="wps">
             <w:drawing>
-              <wp:anchor distT="0" distB="0" distL="114300" distR="114300" simplePos="0" relativeHeight="251663360" behindDoc="0" locked="0" layoutInCell="1" allowOverlap="1" wp14:anchorId="20F39B4B" wp14:editId="1BC008A3">
+              <wp:anchor distT="0" distB="0" distL="114300" distR="114300" simplePos="0" relativeHeight="251663360" behindDoc="0" locked="0" layoutInCell="1" allowOverlap="1" wp14:anchorId="20F39B4B" wp14:editId="44522704">
                 <wp:simplePos x="0" y="0"/>
                 <wp:positionH relativeFrom="margin">
                   <wp:align>right</wp:align>
                 </wp:positionH>
                 <wp:positionV relativeFrom="paragraph">
-                  <wp:posOffset>220345</wp:posOffset>
+                  <wp:posOffset>384776</wp:posOffset>
                 </wp:positionV>
                 <wp:extent cx="3116580" cy="295910"/>
                 <wp:effectExtent l="0" t="0" r="7620" b="8890"/>
@@ -3446,6 +2943,9 @@
                               <w:fldChar w:fldCharType="end"/>
                             </w:r>
                             <w:r>
+                              <w:t xml:space="preserve"> -</w:t>
+                            </w:r>
+                            <w:r>
                               <w:t xml:space="preserve"> </w:t>
                             </w:r>
                             <w:r>
@@ -3477,7 +2977,7 @@
           </mc:Choice>
           <mc:Fallback>
             <w:pict>
-              <v:shape w14:anchorId="20F39B4B" id="_x0000_s1027" type="#_x0000_t202" style="position:absolute;left:0;text-align:left;margin-left:194.2pt;margin-top:17.35pt;width:245.4pt;height:23.3pt;z-index:251663360;visibility:visible;mso-wrap-style:square;mso-width-percent:0;mso-height-percent:0;mso-wrap-distance-left:9pt;mso-wrap-distance-top:0;mso-wrap-distance-right:9pt;mso-wrap-distance-bottom:0;mso-position-horizontal:right;mso-position-horizontal-relative:margin;mso-position-vertical:absolute;mso-position-vertical-relative:text;mso-width-percent:0;mso-height-percent:0;mso-width-relative:margin;mso-height-relative:margin;v-text-anchor:top" o:gfxdata="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" filled="f" stroked="f">
+              <v:shape w14:anchorId="20F39B4B" id="_x0000_s1027" type="#_x0000_t202" style="position:absolute;left:0;text-align:left;margin-left:194.2pt;margin-top:30.3pt;width:245.4pt;height:23.3pt;z-index:251663360;visibility:visible;mso-wrap-style:square;mso-width-percent:0;mso-height-percent:0;mso-wrap-distance-left:9pt;mso-wrap-distance-top:0;mso-wrap-distance-right:9pt;mso-wrap-distance-bottom:0;mso-position-horizontal:right;mso-position-horizontal-relative:margin;mso-position-vertical:absolute;mso-position-vertical-relative:text;mso-width-percent:0;mso-height-percent:0;mso-width-relative:margin;mso-height-relative:margin;v-text-anchor:top" o:gfxdata="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" filled="f" stroked="f">
                 <v:textbox inset="0,0,0,0">
                   <w:txbxContent>
                     <w:p>
@@ -3511,6 +3011,9 @@
                         <w:fldChar w:fldCharType="end"/>
                       </w:r>
                       <w:r>
+                        <w:t xml:space="preserve"> -</w:t>
+                      </w:r>
+                      <w:r>
                         <w:t xml:space="preserve"> </w:t>
                       </w:r>
                       <w:r>
@@ -3537,15 +3040,21 @@
       </w:r>
       <w:proofErr w:type="gramEnd"/>
       <w:r>
-        <w:t xml:space="preserve"> the </w:t>
-      </w:r>
-      <w:proofErr w:type="spellStart"/>
-      <w:r>
-        <w:t>missings</w:t>
-      </w:r>
-      <w:proofErr w:type="spellEnd"/>
-      <w:r>
-        <w:t xml:space="preserve">, it was time to understand if there were any “strange” values, for example outliers. </w:t>
+        <w:t xml:space="preserve"> the missings, it was time to understand if there were any “strange” values, for example outliers.</w:t>
+      </w:r>
+      <w:r>
+        <w:t xml:space="preserve"> This analysis was done without considering the year (2004-2008) to have a better understanding how </w:t>
+      </w:r>
+      <w:proofErr w:type="gramStart"/>
+      <w:r>
+        <w:t>this values</w:t>
+      </w:r>
+      <w:proofErr w:type="gramEnd"/>
+      <w:r>
+        <w:t xml:space="preserve"> change independently of the year of the flight.</w:t>
+      </w:r>
+      <w:r>
+        <w:t xml:space="preserve"> </w:t>
       </w:r>
     </w:p>
     <w:p>
@@ -3557,15 +3066,15 @@
           <w:noProof/>
         </w:rPr>
         <w:drawing>
-          <wp:anchor distT="0" distB="0" distL="114300" distR="114300" simplePos="0" relativeHeight="251661312" behindDoc="0" locked="0" layoutInCell="1" allowOverlap="1" wp14:anchorId="641FF868" wp14:editId="5076C262">
+          <wp:anchor distT="0" distB="0" distL="114300" distR="114300" simplePos="0" relativeHeight="251661312" behindDoc="0" locked="0" layoutInCell="1" allowOverlap="1" wp14:anchorId="641FF868" wp14:editId="57349A55">
             <wp:simplePos x="0" y="0"/>
             <wp:positionH relativeFrom="margin">
-              <wp:posOffset>2995358</wp:posOffset>
+              <wp:posOffset>2995295</wp:posOffset>
             </wp:positionH>
             <wp:positionV relativeFrom="paragraph">
-              <wp:posOffset>76745</wp:posOffset>
+              <wp:posOffset>3810</wp:posOffset>
             </wp:positionV>
-            <wp:extent cx="3335628" cy="1530984"/>
+            <wp:extent cx="3335020" cy="1530350"/>
             <wp:effectExtent l="0" t="0" r="0" b="0"/>
             <wp:wrapSquare wrapText="bothSides"/>
             <wp:docPr id="1206541236" name="Imagem 2" descr="Uma imagem com texto, captura de ecrã, Tipo de letra, número&#10;&#10;Os conteúdos gerados por IA podem estar incorretos."/>
@@ -3597,7 +3106,7 @@
                   <pic:spPr bwMode="auto">
                     <a:xfrm>
                       <a:off x="0" y="0"/>
-                      <a:ext cx="3335628" cy="1530984"/>
+                      <a:ext cx="3335020" cy="1530350"/>
                     </a:xfrm>
                     <a:prstGeom prst="rect">
                       <a:avLst/>
@@ -3660,33 +3169,796 @@
         <w:jc w:val="both"/>
       </w:pPr>
       <w:r>
+        <w:rPr>
+          <w:noProof/>
+        </w:rPr>
+        <w:drawing>
+          <wp:anchor distT="0" distB="0" distL="114300" distR="114300" simplePos="0" relativeHeight="251665408" behindDoc="0" locked="0" layoutInCell="1" allowOverlap="1" wp14:anchorId="3435B69D" wp14:editId="249028FD">
+            <wp:simplePos x="0" y="0"/>
+            <wp:positionH relativeFrom="margin">
+              <wp:align>left</wp:align>
+            </wp:positionH>
+            <wp:positionV relativeFrom="paragraph">
+              <wp:posOffset>760225</wp:posOffset>
+            </wp:positionV>
+            <wp:extent cx="2980970" cy="1530000"/>
+            <wp:effectExtent l="0" t="0" r="0" b="0"/>
+            <wp:wrapSquare wrapText="bothSides"/>
+            <wp:docPr id="2125078396" name="Imagem 3" descr="Uma imagem com texto, captura de ecrã, Tipo de letra, número&#10;&#10;Os conteúdos gerados por IA podem estar incorretos."/>
+            <wp:cNvGraphicFramePr>
+              <a:graphicFrameLocks xmlns:a="http://schemas.openxmlformats.org/drawingml/2006/main" noChangeAspect="1"/>
+            </wp:cNvGraphicFramePr>
+            <a:graphic xmlns:a="http://schemas.openxmlformats.org/drawingml/2006/main">
+              <a:graphicData uri="http://schemas.openxmlformats.org/drawingml/2006/picture">
+                <pic:pic xmlns:pic="http://schemas.openxmlformats.org/drawingml/2006/picture">
+                  <pic:nvPicPr>
+                    <pic:cNvPr id="2125078396" name="Imagem 3" descr="Uma imagem com texto, captura de ecrã, Tipo de letra, número&#10;&#10;Os conteúdos gerados por IA podem estar incorretos."/>
+                    <pic:cNvPicPr/>
+                  </pic:nvPicPr>
+                  <pic:blipFill rotWithShape="1">
+                    <a:blip r:embed="rId16">
+                      <a:extLst>
+                        <a:ext uri="{28A0092B-C50C-407E-A947-70E740481C1C}">
+                          <a14:useLocalDpi xmlns:a14="http://schemas.microsoft.com/office/drawing/2010/main" val="0"/>
+                        </a:ext>
+                      </a:extLst>
+                    </a:blip>
+                    <a:srcRect l="10060" t="1306" r="9301" b="31229"/>
+                    <a:stretch>
+                      <a:fillRect/>
+                    </a:stretch>
+                  </pic:blipFill>
+                  <pic:spPr bwMode="auto">
+                    <a:xfrm>
+                      <a:off x="0" y="0"/>
+                      <a:ext cx="2980970" cy="1530000"/>
+                    </a:xfrm>
+                    <a:prstGeom prst="rect">
+                      <a:avLst/>
+                    </a:prstGeom>
+                    <a:ln>
+                      <a:noFill/>
+                    </a:ln>
+                    <a:extLst>
+                      <a:ext uri="{53640926-AAD7-44D8-BBD7-CCE9431645EC}">
+                        <a14:shadowObscured xmlns:a14="http://schemas.microsoft.com/office/drawing/2010/main"/>
+                      </a:ext>
+                    </a:extLst>
+                  </pic:spPr>
+                </pic:pic>
+              </a:graphicData>
+            </a:graphic>
+            <wp14:sizeRelH relativeFrom="page">
+              <wp14:pctWidth>0</wp14:pctWidth>
+            </wp14:sizeRelH>
+            <wp14:sizeRelV relativeFrom="page">
+              <wp14:pctHeight>0</wp14:pctHeight>
+            </wp14:sizeRelV>
+          </wp:anchor>
+        </w:drawing>
+      </w:r>
+      <w:r>
+        <w:rPr>
+          <w:noProof/>
+        </w:rPr>
+        <mc:AlternateContent>
+          <mc:Choice Requires="wps">
+            <w:drawing>
+              <wp:anchor distT="0" distB="0" distL="114300" distR="114300" simplePos="0" relativeHeight="251667456" behindDoc="0" locked="0" layoutInCell="1" allowOverlap="1" wp14:anchorId="74067E71" wp14:editId="1A26547A">
+                <wp:simplePos x="0" y="0"/>
+                <wp:positionH relativeFrom="margin">
+                  <wp:align>left</wp:align>
+                </wp:positionH>
+                <wp:positionV relativeFrom="paragraph">
+                  <wp:posOffset>330567</wp:posOffset>
+                </wp:positionV>
+                <wp:extent cx="2980690" cy="457200"/>
+                <wp:effectExtent l="0" t="0" r="0" b="0"/>
+                <wp:wrapSquare wrapText="bothSides"/>
+                <wp:docPr id="54648977" name="Caixa de texto 1"/>
+                <wp:cNvGraphicFramePr/>
+                <a:graphic xmlns:a="http://schemas.openxmlformats.org/drawingml/2006/main">
+                  <a:graphicData uri="http://schemas.microsoft.com/office/word/2010/wordprocessingShape">
+                    <wps:wsp>
+                      <wps:cNvSpPr txBox="1"/>
+                      <wps:spPr>
+                        <a:xfrm>
+                          <a:off x="0" y="0"/>
+                          <a:ext cx="2980690" cy="457200"/>
+                        </a:xfrm>
+                        <a:prstGeom prst="rect">
+                          <a:avLst/>
+                        </a:prstGeom>
+                        <a:solidFill>
+                          <a:prstClr val="white"/>
+                        </a:solidFill>
+                        <a:ln>
+                          <a:noFill/>
+                        </a:ln>
+                      </wps:spPr>
+                      <wps:txbx>
+                        <w:txbxContent>
+                          <w:p>
+                            <w:pPr>
+                              <w:pStyle w:val="Legenda"/>
+                              <w:rPr>
+                                <w:noProof/>
+                                <w:sz w:val="20"/>
+                                <w:szCs w:val="20"/>
+                              </w:rPr>
+                            </w:pPr>
+                            <w:bookmarkStart w:id="8" w:name="_Ref204607560"/>
+                            <w:r>
+                              <w:t xml:space="preserve">Table </w:t>
+                            </w:r>
+                            <w:r>
+                              <w:fldChar w:fldCharType="begin"/>
+                            </w:r>
+                            <w:r>
+                              <w:instrText xml:space="preserve"> SEQ Table \* ARABIC </w:instrText>
+                            </w:r>
+                            <w:r>
+                              <w:fldChar w:fldCharType="separate"/>
+                            </w:r>
+                            <w:r>
+                              <w:rPr>
+                                <w:noProof/>
+                              </w:rPr>
+                              <w:t>4</w:t>
+                            </w:r>
+                            <w:r>
+                              <w:fldChar w:fldCharType="end"/>
+                            </w:r>
+                            <w:bookmarkEnd w:id="8"/>
+                            <w:r>
+                              <w:t xml:space="preserve"> - </w:t>
+                            </w:r>
+                            <w:r>
+                              <w:t>Summary Statistics for Airplane Age, Year of Manufacture, and Arrival Delay</w:t>
+                            </w:r>
+                            <w:r>
+                              <w:t xml:space="preserve"> after removing impossible values</w:t>
+                            </w:r>
+                          </w:p>
+                        </w:txbxContent>
+                      </wps:txbx>
+                      <wps:bodyPr rot="0" spcFirstLastPara="0" vertOverflow="overflow" horzOverflow="overflow" vert="horz" wrap="square" lIns="0" tIns="0" rIns="0" bIns="0" numCol="1" spcCol="0" rtlCol="0" fromWordArt="0" anchor="t" anchorCtr="0" forceAA="0" compatLnSpc="1">
+                        <a:prstTxWarp prst="textNoShape">
+                          <a:avLst/>
+                        </a:prstTxWarp>
+                        <a:noAutofit/>
+                      </wps:bodyPr>
+                    </wps:wsp>
+                  </a:graphicData>
+                </a:graphic>
+              </wp:anchor>
+            </w:drawing>
+          </mc:Choice>
+          <mc:Fallback>
+            <w:pict>
+              <v:shape w14:anchorId="74067E71" id="_x0000_s1028" type="#_x0000_t202" style="position:absolute;left:0;text-align:left;margin-left:0;margin-top:26.05pt;width:234.7pt;height:36pt;z-index:251667456;visibility:visible;mso-wrap-style:square;mso-wrap-distance-left:9pt;mso-wrap-distance-top:0;mso-wrap-distance-right:9pt;mso-wrap-distance-bottom:0;mso-position-horizontal:left;mso-position-horizontal-relative:margin;mso-position-vertical:absolute;mso-position-vertical-relative:text;v-text-anchor:top" o:gfxdata="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" stroked="f">
+                <v:textbox inset="0,0,0,0">
+                  <w:txbxContent>
+                    <w:p>
+                      <w:pPr>
+                        <w:pStyle w:val="Legenda"/>
+                        <w:rPr>
+                          <w:noProof/>
+                          <w:sz w:val="20"/>
+                          <w:szCs w:val="20"/>
+                        </w:rPr>
+                      </w:pPr>
+                      <w:bookmarkStart w:id="9" w:name="_Ref204607560"/>
+                      <w:r>
+                        <w:t xml:space="preserve">Table </w:t>
+                      </w:r>
+                      <w:r>
+                        <w:fldChar w:fldCharType="begin"/>
+                      </w:r>
+                      <w:r>
+                        <w:instrText xml:space="preserve"> SEQ Table \* ARABIC </w:instrText>
+                      </w:r>
+                      <w:r>
+                        <w:fldChar w:fldCharType="separate"/>
+                      </w:r>
+                      <w:r>
+                        <w:rPr>
+                          <w:noProof/>
+                        </w:rPr>
+                        <w:t>4</w:t>
+                      </w:r>
+                      <w:r>
+                        <w:fldChar w:fldCharType="end"/>
+                      </w:r>
+                      <w:bookmarkEnd w:id="9"/>
+                      <w:r>
+                        <w:t xml:space="preserve"> - </w:t>
+                      </w:r>
+                      <w:r>
+                        <w:t>Summary Statistics for Airplane Age, Year of Manufacture, and Arrival Delay</w:t>
+                      </w:r>
+                      <w:r>
+                        <w:t xml:space="preserve"> after removing impossible values</w:t>
+                      </w:r>
+                    </w:p>
+                  </w:txbxContent>
+                </v:textbox>
+                <w10:wrap type="square" anchorx="margin"/>
+              </v:shape>
+            </w:pict>
+          </mc:Fallback>
+        </mc:AlternateContent>
+      </w:r>
+      <w:r>
         <w:t>After excluding this values, extreme values were checked again visually, with the help of histograms and boxplots:</w:t>
       </w:r>
     </w:p>
     <w:p>
       <w:pPr>
+        <w:jc w:val="both"/>
         <w:rPr>
           <w:noProof/>
         </w:rPr>
       </w:pPr>
+      <w:r>
+        <w:rPr>
+          <w:noProof/>
+        </w:rPr>
+        <w:t xml:space="preserve">From </w:t>
+      </w:r>
+      <w:r>
+        <w:rPr>
+          <w:noProof/>
+        </w:rPr>
+        <w:fldChar w:fldCharType="begin"/>
+      </w:r>
+      <w:r>
+        <w:rPr>
+          <w:noProof/>
+        </w:rPr>
+        <w:instrText xml:space="preserve"> REF _Ref204607560 \h </w:instrText>
+      </w:r>
+      <w:r>
+        <w:rPr>
+          <w:noProof/>
+        </w:rPr>
+      </w:r>
+      <w:r>
+        <w:rPr>
+          <w:noProof/>
+        </w:rPr>
+        <w:fldChar w:fldCharType="separate"/>
+      </w:r>
+      <w:r>
+        <w:t xml:space="preserve">Table </w:t>
+      </w:r>
+      <w:r>
+        <w:rPr>
+          <w:noProof/>
+        </w:rPr>
+        <w:t>4</w:t>
+      </w:r>
+      <w:r>
+        <w:rPr>
+          <w:noProof/>
+        </w:rPr>
+        <w:fldChar w:fldCharType="end"/>
+      </w:r>
+      <w:r>
+        <w:rPr>
+          <w:noProof/>
+        </w:rPr>
+        <w:t xml:space="preserve"> and </w:t>
+      </w:r>
+      <w:r>
+        <w:rPr>
+          <w:noProof/>
+        </w:rPr>
+        <w:fldChar w:fldCharType="begin"/>
+      </w:r>
+      <w:r>
+        <w:rPr>
+          <w:noProof/>
+        </w:rPr>
+        <w:instrText xml:space="preserve"> REF _Ref204607903 \h </w:instrText>
+      </w:r>
+      <w:r>
+        <w:rPr>
+          <w:noProof/>
+        </w:rPr>
+      </w:r>
+      <w:r>
+        <w:rPr>
+          <w:noProof/>
+        </w:rPr>
+        <w:fldChar w:fldCharType="separate"/>
+      </w:r>
+      <w:r>
+        <w:t xml:space="preserve">Figure </w:t>
+      </w:r>
+      <w:r>
+        <w:rPr>
+          <w:noProof/>
+        </w:rPr>
+        <w:t>3</w:t>
+      </w:r>
+      <w:r>
+        <w:rPr>
+          <w:noProof/>
+        </w:rPr>
+        <w:fldChar w:fldCharType="end"/>
+      </w:r>
+      <w:r>
+        <w:rPr>
+          <w:noProof/>
+        </w:rPr>
+        <w:t xml:space="preserve"> we can see that the airplane age varies from one year to 52 years, which makes sense given the year of manufacture of airplanes between 1956 and 2007. Given that flying became more prevelant in recent years and the industrial and technological developments, it makes sense that half of the planes were manufactured after 1999 (so half of the planes were less than 7 years old at the time of the flight). </w:t>
+      </w:r>
+    </w:p>
+    <w:p>
+      <w:pPr>
+        <w:jc w:val="both"/>
+      </w:pPr>
+    </w:p>
+    <w:p>
+      <w:pPr>
+        <w:rPr>
+          <w:noProof/>
+        </w:rPr>
+      </w:pPr>
+      <w:r>
+        <w:rPr>
+          <w:noProof/>
+        </w:rPr>
+        <w:drawing>
+          <wp:anchor distT="0" distB="0" distL="114300" distR="114300" simplePos="0" relativeHeight="251664384" behindDoc="0" locked="0" layoutInCell="1" allowOverlap="1" wp14:anchorId="7070DEDB" wp14:editId="50F75D2A">
+            <wp:simplePos x="0" y="0"/>
+            <wp:positionH relativeFrom="margin">
+              <wp:posOffset>0</wp:posOffset>
+            </wp:positionH>
+            <wp:positionV relativeFrom="paragraph">
+              <wp:posOffset>184785</wp:posOffset>
+            </wp:positionV>
+            <wp:extent cx="2141220" cy="1584960"/>
+            <wp:effectExtent l="0" t="0" r="0" b="0"/>
+            <wp:wrapSquare wrapText="bothSides"/>
+            <wp:docPr id="587476783" name="Imagem 3" descr="Uma imagem com texto, captura de ecrã, diagrama, Paralelo&#10;&#10;Os conteúdos gerados por IA podem estar incorretos."/>
+            <wp:cNvGraphicFramePr>
+              <a:graphicFrameLocks xmlns:a="http://schemas.openxmlformats.org/drawingml/2006/main" noChangeAspect="1"/>
+            </wp:cNvGraphicFramePr>
+            <a:graphic xmlns:a="http://schemas.openxmlformats.org/drawingml/2006/main">
+              <a:graphicData uri="http://schemas.openxmlformats.org/drawingml/2006/picture">
+                <pic:pic xmlns:pic="http://schemas.openxmlformats.org/drawingml/2006/picture">
+                  <pic:nvPicPr>
+                    <pic:cNvPr id="587476783" name="Imagem 3" descr="Uma imagem com texto, captura de ecrã, diagrama, Paralelo&#10;&#10;Os conteúdos gerados por IA podem estar incorretos."/>
+                    <pic:cNvPicPr/>
+                  </pic:nvPicPr>
+                  <pic:blipFill>
+                    <a:blip r:embed="rId17" cstate="print">
+                      <a:extLst>
+                        <a:ext uri="{28A0092B-C50C-407E-A947-70E740481C1C}">
+                          <a14:useLocalDpi xmlns:a14="http://schemas.microsoft.com/office/drawing/2010/main" val="0"/>
+                        </a:ext>
+                      </a:extLst>
+                    </a:blip>
+                    <a:stretch>
+                      <a:fillRect/>
+                    </a:stretch>
+                  </pic:blipFill>
+                  <pic:spPr>
+                    <a:xfrm>
+                      <a:off x="0" y="0"/>
+                      <a:ext cx="2141220" cy="1584960"/>
+                    </a:xfrm>
+                    <a:prstGeom prst="rect">
+                      <a:avLst/>
+                    </a:prstGeom>
+                  </pic:spPr>
+                </pic:pic>
+              </a:graphicData>
+            </a:graphic>
+            <wp14:sizeRelH relativeFrom="page">
+              <wp14:pctWidth>0</wp14:pctWidth>
+            </wp14:sizeRelH>
+            <wp14:sizeRelV relativeFrom="page">
+              <wp14:pctHeight>0</wp14:pctHeight>
+            </wp14:sizeRelV>
+          </wp:anchor>
+        </w:drawing>
+      </w:r>
+      <w:r>
+        <w:rPr>
+          <w:noProof/>
+        </w:rPr>
+        <mc:AlternateContent>
+          <mc:Choice Requires="wps">
+            <w:drawing>
+              <wp:anchor distT="0" distB="0" distL="114300" distR="114300" simplePos="0" relativeHeight="251671552" behindDoc="0" locked="0" layoutInCell="1" allowOverlap="1" wp14:anchorId="3333DA16" wp14:editId="1FDA9467">
+                <wp:simplePos x="0" y="0"/>
+                <wp:positionH relativeFrom="margin">
+                  <wp:align>right</wp:align>
+                </wp:positionH>
+                <wp:positionV relativeFrom="paragraph">
+                  <wp:posOffset>1886081</wp:posOffset>
+                </wp:positionV>
+                <wp:extent cx="6186805" cy="635"/>
+                <wp:effectExtent l="0" t="0" r="4445" b="0"/>
+                <wp:wrapSquare wrapText="bothSides"/>
+                <wp:docPr id="876771723" name="Caixa de texto 1"/>
+                <wp:cNvGraphicFramePr/>
+                <a:graphic xmlns:a="http://schemas.openxmlformats.org/drawingml/2006/main">
+                  <a:graphicData uri="http://schemas.microsoft.com/office/word/2010/wordprocessingShape">
+                    <wps:wsp>
+                      <wps:cNvSpPr txBox="1"/>
+                      <wps:spPr>
+                        <a:xfrm>
+                          <a:off x="0" y="0"/>
+                          <a:ext cx="6186805" cy="635"/>
+                        </a:xfrm>
+                        <a:prstGeom prst="rect">
+                          <a:avLst/>
+                        </a:prstGeom>
+                        <a:solidFill>
+                          <a:prstClr val="white"/>
+                        </a:solidFill>
+                        <a:ln>
+                          <a:noFill/>
+                        </a:ln>
+                      </wps:spPr>
+                      <wps:txbx>
+                        <w:txbxContent>
+                          <w:p>
+                            <w:pPr>
+                              <w:pStyle w:val="Legenda"/>
+                              <w:rPr>
+                                <w:noProof/>
+                                <w:sz w:val="20"/>
+                                <w:szCs w:val="20"/>
+                              </w:rPr>
+                            </w:pPr>
+                            <w:bookmarkStart w:id="10" w:name="_Ref204607903"/>
+                            <w:r>
+                              <w:t xml:space="preserve">Figure </w:t>
+                            </w:r>
+                            <w:r>
+                              <w:fldChar w:fldCharType="begin"/>
+                            </w:r>
+                            <w:r>
+                              <w:instrText xml:space="preserve"> SEQ Figure \* ARABIC </w:instrText>
+                            </w:r>
+                            <w:r>
+                              <w:fldChar w:fldCharType="separate"/>
+                            </w:r>
+                            <w:r>
+                              <w:rPr>
+                                <w:noProof/>
+                              </w:rPr>
+                              <w:t>3</w:t>
+                            </w:r>
+                            <w:r>
+                              <w:fldChar w:fldCharType="end"/>
+                            </w:r>
+                            <w:bookmarkEnd w:id="10"/>
+                            <w:r>
+                              <w:t xml:space="preserve"> - Distribution of Airplane Age, Year of Manufacture and Arrival Delay, in Histogram (above) and Boxplot (below)</w:t>
+                            </w:r>
+                          </w:p>
+                        </w:txbxContent>
+                      </wps:txbx>
+                      <wps:bodyPr rot="0" spcFirstLastPara="0" vertOverflow="overflow" horzOverflow="overflow" vert="horz" wrap="square" lIns="0" tIns="0" rIns="0" bIns="0" numCol="1" spcCol="0" rtlCol="0" fromWordArt="0" anchor="t" anchorCtr="0" forceAA="0" compatLnSpc="1">
+                        <a:prstTxWarp prst="textNoShape">
+                          <a:avLst/>
+                        </a:prstTxWarp>
+                        <a:spAutoFit/>
+                      </wps:bodyPr>
+                    </wps:wsp>
+                  </a:graphicData>
+                </a:graphic>
+                <wp14:sizeRelH relativeFrom="margin">
+                  <wp14:pctWidth>0</wp14:pctWidth>
+                </wp14:sizeRelH>
+              </wp:anchor>
+            </w:drawing>
+          </mc:Choice>
+          <mc:Fallback>
+            <w:pict>
+              <v:shape w14:anchorId="3333DA16" id="_x0000_s1029" type="#_x0000_t202" style="position:absolute;margin-left:435.95pt;margin-top:148.5pt;width:487.15pt;height:.05pt;z-index:251671552;visibility:visible;mso-wrap-style:square;mso-width-percent:0;mso-wrap-distance-left:9pt;mso-wrap-distance-top:0;mso-wrap-distance-right:9pt;mso-wrap-distance-bottom:0;mso-position-horizontal:right;mso-position-horizontal-relative:margin;mso-position-vertical:absolute;mso-position-vertical-relative:text;mso-width-percent:0;mso-width-relative:margin;v-text-anchor:top" o:gfxdata="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" stroked="f">
+                <v:textbox style="mso-fit-shape-to-text:t" inset="0,0,0,0">
+                  <w:txbxContent>
+                    <w:p>
+                      <w:pPr>
+                        <w:pStyle w:val="Legenda"/>
+                        <w:rPr>
+                          <w:noProof/>
+                          <w:sz w:val="20"/>
+                          <w:szCs w:val="20"/>
+                        </w:rPr>
+                      </w:pPr>
+                      <w:bookmarkStart w:id="11" w:name="_Ref204607903"/>
+                      <w:r>
+                        <w:t xml:space="preserve">Figure </w:t>
+                      </w:r>
+                      <w:r>
+                        <w:fldChar w:fldCharType="begin"/>
+                      </w:r>
+                      <w:r>
+                        <w:instrText xml:space="preserve"> SEQ Figure \* ARABIC </w:instrText>
+                      </w:r>
+                      <w:r>
+                        <w:fldChar w:fldCharType="separate"/>
+                      </w:r>
+                      <w:r>
+                        <w:rPr>
+                          <w:noProof/>
+                        </w:rPr>
+                        <w:t>3</w:t>
+                      </w:r>
+                      <w:r>
+                        <w:fldChar w:fldCharType="end"/>
+                      </w:r>
+                      <w:bookmarkEnd w:id="11"/>
+                      <w:r>
+                        <w:t xml:space="preserve"> - Distribution of Airplane Age, Year of Manufacture and Arrival Delay, in Histogram (above) and Boxplot (below)</w:t>
+                      </w:r>
+                    </w:p>
+                  </w:txbxContent>
+                </v:textbox>
+                <w10:wrap type="square" anchorx="margin"/>
+              </v:shape>
+            </w:pict>
+          </mc:Fallback>
+        </mc:AlternateContent>
+      </w:r>
+      <w:r>
+        <w:rPr>
+          <w:noProof/>
+        </w:rPr>
+        <w:drawing>
+          <wp:anchor distT="0" distB="0" distL="114300" distR="114300" simplePos="0" relativeHeight="251669504" behindDoc="0" locked="0" layoutInCell="1" allowOverlap="1" wp14:anchorId="20BD59DB" wp14:editId="3CBDF4B1">
+            <wp:simplePos x="0" y="0"/>
+            <wp:positionH relativeFrom="margin">
+              <wp:posOffset>2164715</wp:posOffset>
+            </wp:positionH>
+            <wp:positionV relativeFrom="paragraph">
+              <wp:posOffset>186690</wp:posOffset>
+            </wp:positionV>
+            <wp:extent cx="2139315" cy="1583690"/>
+            <wp:effectExtent l="0" t="0" r="0" b="0"/>
+            <wp:wrapSquare wrapText="bothSides"/>
+            <wp:docPr id="1673475211" name="Imagem 5" descr="Uma imagem com texto, captura de ecrã, diagrama, design&#10;&#10;Os conteúdos gerados por IA podem estar incorretos."/>
+            <wp:cNvGraphicFramePr>
+              <a:graphicFrameLocks xmlns:a="http://schemas.openxmlformats.org/drawingml/2006/main" noChangeAspect="1"/>
+            </wp:cNvGraphicFramePr>
+            <a:graphic xmlns:a="http://schemas.openxmlformats.org/drawingml/2006/main">
+              <a:graphicData uri="http://schemas.openxmlformats.org/drawingml/2006/picture">
+                <pic:pic xmlns:pic="http://schemas.openxmlformats.org/drawingml/2006/picture">
+                  <pic:nvPicPr>
+                    <pic:cNvPr id="1673475211" name="Imagem 5" descr="Uma imagem com texto, captura de ecrã, diagrama, design&#10;&#10;Os conteúdos gerados por IA podem estar incorretos."/>
+                    <pic:cNvPicPr/>
+                  </pic:nvPicPr>
+                  <pic:blipFill>
+                    <a:blip r:embed="rId18" cstate="print">
+                      <a:extLst>
+                        <a:ext uri="{28A0092B-C50C-407E-A947-70E740481C1C}">
+                          <a14:useLocalDpi xmlns:a14="http://schemas.microsoft.com/office/drawing/2010/main" val="0"/>
+                        </a:ext>
+                      </a:extLst>
+                    </a:blip>
+                    <a:stretch>
+                      <a:fillRect/>
+                    </a:stretch>
+                  </pic:blipFill>
+                  <pic:spPr>
+                    <a:xfrm>
+                      <a:off x="0" y="0"/>
+                      <a:ext cx="2139315" cy="1583690"/>
+                    </a:xfrm>
+                    <a:prstGeom prst="rect">
+                      <a:avLst/>
+                    </a:prstGeom>
+                  </pic:spPr>
+                </pic:pic>
+              </a:graphicData>
+            </a:graphic>
+            <wp14:sizeRelH relativeFrom="page">
+              <wp14:pctWidth>0</wp14:pctWidth>
+            </wp14:sizeRelH>
+            <wp14:sizeRelV relativeFrom="page">
+              <wp14:pctHeight>0</wp14:pctHeight>
+            </wp14:sizeRelV>
+          </wp:anchor>
+        </w:drawing>
+      </w:r>
+      <w:r>
+        <w:rPr>
+          <w:noProof/>
+        </w:rPr>
+        <w:drawing>
+          <wp:anchor distT="0" distB="0" distL="114300" distR="114300" simplePos="0" relativeHeight="251668480" behindDoc="0" locked="0" layoutInCell="1" allowOverlap="1" wp14:anchorId="3576FE73" wp14:editId="5E60FB5F">
+            <wp:simplePos x="0" y="0"/>
+            <wp:positionH relativeFrom="margin">
+              <wp:posOffset>4318000</wp:posOffset>
+            </wp:positionH>
+            <wp:positionV relativeFrom="paragraph">
+              <wp:posOffset>186055</wp:posOffset>
+            </wp:positionV>
+            <wp:extent cx="2139684" cy="1584000"/>
+            <wp:effectExtent l="0" t="0" r="0" b="0"/>
+            <wp:wrapSquare wrapText="bothSides"/>
+            <wp:docPr id="769083387" name="Imagem 4" descr="Uma imagem com texto, diagrama, captura de ecrã, file&#10;&#10;Os conteúdos gerados por IA podem estar incorretos."/>
+            <wp:cNvGraphicFramePr>
+              <a:graphicFrameLocks xmlns:a="http://schemas.openxmlformats.org/drawingml/2006/main" noChangeAspect="1"/>
+            </wp:cNvGraphicFramePr>
+            <a:graphic xmlns:a="http://schemas.openxmlformats.org/drawingml/2006/main">
+              <a:graphicData uri="http://schemas.openxmlformats.org/drawingml/2006/picture">
+                <pic:pic xmlns:pic="http://schemas.openxmlformats.org/drawingml/2006/picture">
+                  <pic:nvPicPr>
+                    <pic:cNvPr id="769083387" name="Imagem 4" descr="Uma imagem com texto, diagrama, captura de ecrã, file&#10;&#10;Os conteúdos gerados por IA podem estar incorretos."/>
+                    <pic:cNvPicPr/>
+                  </pic:nvPicPr>
+                  <pic:blipFill>
+                    <a:blip r:embed="rId19" cstate="print">
+                      <a:extLst>
+                        <a:ext uri="{28A0092B-C50C-407E-A947-70E740481C1C}">
+                          <a14:useLocalDpi xmlns:a14="http://schemas.microsoft.com/office/drawing/2010/main" val="0"/>
+                        </a:ext>
+                      </a:extLst>
+                    </a:blip>
+                    <a:stretch>
+                      <a:fillRect/>
+                    </a:stretch>
+                  </pic:blipFill>
+                  <pic:spPr>
+                    <a:xfrm>
+                      <a:off x="0" y="0"/>
+                      <a:ext cx="2139684" cy="1584000"/>
+                    </a:xfrm>
+                    <a:prstGeom prst="rect">
+                      <a:avLst/>
+                    </a:prstGeom>
+                  </pic:spPr>
+                </pic:pic>
+              </a:graphicData>
+            </a:graphic>
+            <wp14:sizeRelH relativeFrom="page">
+              <wp14:pctWidth>0</wp14:pctWidth>
+            </wp14:sizeRelH>
+            <wp14:sizeRelV relativeFrom="page">
+              <wp14:pctHeight>0</wp14:pctHeight>
+            </wp14:sizeRelV>
+          </wp:anchor>
+        </w:drawing>
+      </w:r>
     </w:p>
     <w:p>
       <w:pPr>
         <w:jc w:val="right"/>
       </w:pPr>
+    </w:p>
+    <w:p>
+      <w:pPr>
+        <w:jc w:val="both"/>
+      </w:pPr>
+      <w:r>
+        <w:t xml:space="preserve">The distribution of arrival delays shows us that a lot of the values are considered outliers. </w:t>
+      </w:r>
+      <w:proofErr w:type="gramStart"/>
+      <w:r>
+        <w:t>The majority of</w:t>
+      </w:r>
+      <w:proofErr w:type="gramEnd"/>
+      <w:r>
+        <w:t xml:space="preserve"> them delays are fall closer to 0, with extreme outliers. The maximum arrival delay is 2598 minutes (that is approximately 43 hours) and the minimum -1302 minutes (that is arriving 21.7 hours early). Most likely, a flight with a large arrival delay, also had large departure delay. I thought about subtracting both to understand the delay during the flight only, or considering both delays, however for the consumer, the most important aspect would be the delay in arriving at the destinantion, so all extreme positive values of arrival delays were kept as is</w:t>
+      </w:r>
+      <w:r>
+        <w:t xml:space="preserve"> because this delays could be due to management at the airport or other airports, or problems with the aircraft itself (in this case age might play a big factor)</w:t>
+      </w:r>
+      <w:r>
+        <w:t>. For the negative values of arrival delays</w:t>
+      </w:r>
+      <w:r>
+        <w:t>,</w:t>
+      </w:r>
+      <w:r>
+        <w:t xml:space="preserve"> </w:t>
+      </w:r>
+      <w:r>
+        <w:lastRenderedPageBreak/>
+        <w:t>c</w:t>
+      </w:r>
+      <w:r>
+        <w:t>onsidering a flight lands for example, half an hour early seems appropriate. However, an aircraft arriving 21 hours ahead of schedule, means the schedule changed.</w:t>
+      </w:r>
+      <w:r>
+        <w:t xml:space="preserve"> In this case, any “arrival delay” that meant the aircraft arrived more than 2 hours ahead of schedule (arrdelay &lt; -120) were excluded. </w:t>
+      </w:r>
+    </w:p>
+    <w:p>
+      <w:pPr>
+        <w:jc w:val="both"/>
+      </w:pPr>
+      <w:proofErr w:type="gramStart"/>
+      <w:r>
+        <w:t>For the purpose of</w:t>
+      </w:r>
+      <w:proofErr w:type="gramEnd"/>
+      <w:r>
+        <w:t xml:space="preserve"> this exercise, </w:t>
+      </w:r>
+      <w:r>
+        <w:t xml:space="preserve">it was important to define “older planes”. Given that </w:t>
+      </w:r>
+      <w:proofErr w:type="gramStart"/>
+      <w:r>
+        <w:t>the majority of</w:t>
+      </w:r>
+      <w:proofErr w:type="gramEnd"/>
+      <w:r>
+        <w:t xml:space="preserve"> the planes were less than 7 years old at the time of the flight, and 25% older than 14, I first considered the 14 years old threshold across </w:t>
+      </w:r>
+      <w:proofErr w:type="gramStart"/>
+      <w:r>
+        <w:t>all of</w:t>
+      </w:r>
+      <w:proofErr w:type="gramEnd"/>
+      <w:r>
+        <w:t xml:space="preserve"> the years examined. </w:t>
+      </w:r>
+      <w:proofErr w:type="gramStart"/>
+      <w:r>
+        <w:t>Firstly</w:t>
+      </w:r>
+      <w:proofErr w:type="gramEnd"/>
+      <w:r>
+        <w:t xml:space="preserve"> considering a t test to compare means where our null hypothesis (</w:t>
+      </w:r>
+      <w:r>
+        <w:t>H₀</w:t>
+      </w:r>
+      <w:r>
+        <w:t>) is</w:t>
+      </w:r>
+      <w:r>
+        <w:t xml:space="preserve"> </w:t>
+      </w:r>
+      <w:r>
+        <w:t>“</w:t>
+      </w:r>
+      <w:r>
+        <w:t>Older planes have ≤ or equal mean delay as newer planes</w:t>
+      </w:r>
+      <w:r>
+        <w:t>”, and so the alternative hypothesis (</w:t>
+      </w:r>
+      <w:r>
+        <w:t>H₁</w:t>
+      </w:r>
+      <w:r>
+        <w:t>) is</w:t>
+      </w:r>
+      <w:r>
+        <w:t xml:space="preserve"> </w:t>
+      </w:r>
+      <w:r>
+        <w:t>“</w:t>
+      </w:r>
+      <w:r>
+        <w:t>Older planes have greater mean delay</w:t>
+      </w:r>
+      <w:r>
+        <w:t>”</w:t>
+      </w:r>
+      <w:r>
+        <w:t>.</w:t>
+      </w:r>
       <w:r>
         <w:br w:type="page"/>
       </w:r>
-    </w:p>
-    <w:p>
-      <w:pPr>
-        <w:jc w:val="both"/>
-      </w:pPr>
     </w:p>
     <w:p/>
     <w:sectPr>
-      <w:headerReference w:type="default" r:id="rId16"/>
-      <w:footerReference w:type="default" r:id="rId17"/>
+      <w:headerReference w:type="default" r:id="rId20"/>
+      <w:footerReference w:type="default" r:id="rId21"/>
       <w:pgSz w:w="11906" w:h="16838" w:code="9"/>
       <w:pgMar w:top="1440" w:right="1080" w:bottom="1440" w:left="1080" w:header="720" w:footer="720" w:gutter="0"/>
       <w:cols w:space="720"/>

</xml_diff>

<commit_message>
part 2 v4 e python continuacao
</commit_message>
<xml_diff>
--- a/Coursework Project.docx
+++ b/Coursework Project.docx
@@ -2120,7 +2120,31 @@
                         <w:fldChar w:fldCharType="end"/>
                       </w:r>
                       <w:r>
-                        <w:t xml:space="preserve"> - Scatter Plot of R_hat over s values, across all values of R_hat (left) and zoomed in to values of R_hat between 0 and 2 (right)</w:t>
+                        <w:t xml:space="preserve"> - Scatter Plot of </w:t>
+                      </w:r>
+                      <w:proofErr w:type="spellStart"/>
+                      <w:r>
+                        <w:t>R_hat</w:t>
+                      </w:r>
+                      <w:proofErr w:type="spellEnd"/>
+                      <w:r>
+                        <w:t xml:space="preserve"> over s values, across all values of </w:t>
+                      </w:r>
+                      <w:proofErr w:type="spellStart"/>
+                      <w:r>
+                        <w:t>R_hat</w:t>
+                      </w:r>
+                      <w:proofErr w:type="spellEnd"/>
+                      <w:r>
+                        <w:t xml:space="preserve"> (left) and zoomed in to values of </w:t>
+                      </w:r>
+                      <w:proofErr w:type="spellStart"/>
+                      <w:r>
+                        <w:t>R_hat</w:t>
+                      </w:r>
+                      <w:proofErr w:type="spellEnd"/>
+                      <w:r>
+                        <w:t xml:space="preserve"> between 0 and 2 (right)</w:t>
                       </w:r>
                     </w:p>
                   </w:txbxContent>
@@ -3437,11 +3461,7 @@
           </mc:Choice>
           <mc:Fallback>
             <w:pict>
-              <v:shapetype w14:anchorId="20F39B4B" id="_x0000_t202" coordsize="21600,21600" o:spt="202" path="m,l,21600r21600,l21600,xe">
-                <v:stroke joinstyle="miter"/>
-                <v:path gradientshapeok="t" o:connecttype="rect"/>
-              </v:shapetype>
-              <v:shape id="_x0000_s1027" type="#_x0000_t202" style="position:absolute;left:0;text-align:left;margin-left:194.2pt;margin-top:30.3pt;width:245.4pt;height:23.3pt;z-index:251663360;visibility:visible;mso-wrap-style:square;mso-width-percent:0;mso-height-percent:0;mso-wrap-distance-left:9pt;mso-wrap-distance-top:0;mso-wrap-distance-right:9pt;mso-wrap-distance-bottom:0;mso-position-horizontal:right;mso-position-horizontal-relative:margin;mso-position-vertical:absolute;mso-position-vertical-relative:text;mso-width-percent:0;mso-height-percent:0;mso-width-relative:margin;mso-height-relative:margin;v-text-anchor:top" o:gfxdata="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" filled="f" stroked="f">
+              <v:shape w14:anchorId="20F39B4B" id="_x0000_s1027" type="#_x0000_t202" style="position:absolute;left:0;text-align:left;margin-left:194.2pt;margin-top:30.3pt;width:245.4pt;height:23.3pt;z-index:251663360;visibility:visible;mso-wrap-style:square;mso-width-percent:0;mso-height-percent:0;mso-wrap-distance-left:9pt;mso-wrap-distance-top:0;mso-wrap-distance-right:9pt;mso-wrap-distance-bottom:0;mso-position-horizontal:right;mso-position-horizontal-relative:margin;mso-position-vertical:absolute;mso-position-vertical-relative:text;mso-width-percent:0;mso-height-percent:0;mso-width-relative:margin;mso-height-relative:margin;v-text-anchor:top" o:gfxdata="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" filled="f" stroked="f">
                 <v:textbox inset="0,0,0,0">
                   <w:txbxContent>
                     <w:p>
@@ -4407,7 +4427,7 @@
         <w:pStyle w:val="Legenda"/>
         <w:keepNext/>
       </w:pPr>
-      <w:bookmarkStart w:id="11" w:name="_Ref204615651"/>
+      <w:bookmarkStart w:id="12" w:name="_Ref204615651"/>
       <w:r>
         <w:t xml:space="preserve">Table </w:t>
       </w:r>
@@ -4429,7 +4449,7 @@
       <w:r>
         <w:fldChar w:fldCharType="end"/>
       </w:r>
-      <w:bookmarkEnd w:id="11"/>
+      <w:bookmarkEnd w:id="12"/>
       <w:r>
         <w:t xml:space="preserve"> - </w:t>
       </w:r>
@@ -4532,7 +4552,30 @@
         <w:br w:type="page"/>
       </w:r>
     </w:p>
-    <w:p/>
+    <w:p>
+      <w:r>
+        <w:lastRenderedPageBreak/>
+        <w:t xml:space="preserve">“I used </w:t>
+      </w:r>
+      <w:proofErr w:type="spellStart"/>
+      <w:proofErr w:type="gramStart"/>
+      <w:r>
+        <w:t>classif.glmnet</w:t>
+      </w:r>
+      <w:proofErr w:type="spellEnd"/>
+      <w:proofErr w:type="gramEnd"/>
+      <w:r>
+        <w:t>, which is a regularized logistic regression model. It’s more scalable for large datasets (like ours with 7M+ rows</w:t>
+      </w:r>
+      <w:proofErr w:type="gramStart"/>
+      <w:r>
+        <w:t>), and</w:t>
+      </w:r>
+      <w:proofErr w:type="gramEnd"/>
+      <w:r>
+        <w:t xml:space="preserve"> is widely used in applied settings such as healthcare and finance. It reduces overfitting and improves computational efficiency while maintaining the interpretability of logistic regression.”</w:t>
+      </w:r>
+    </w:p>
     <w:sectPr>
       <w:headerReference w:type="default" r:id="rId21"/>
       <w:footerReference w:type="default" r:id="rId22"/>
@@ -6468,7 +6511,6 @@
   <w:style w:type="character" w:default="1" w:styleId="Tipodeletrapredefinidodopargrafo">
     <w:name w:val="Default Paragraph Font"/>
     <w:uiPriority w:val="1"/>
-    <w:semiHidden/>
     <w:unhideWhenUsed/>
   </w:style>
   <w:style w:type="table" w:default="1" w:styleId="Tabelanormal">

</xml_diff>